<commit_message>
Sales order app, sales order, address database models
</commit_message>
<xml_diff>
--- a/dokumentacio/funkcionalis_specifikacio.docx
+++ b/dokumentacio/funkcionalis_specifikacio.docx
@@ -488,14 +488,12 @@
         <w:rPr>
           <w:b/>
           <w:bCs/>
-          <w:highlight w:val="red"/>
-        </w:rPr>
-      </w:pPr>
-      <w:r>
-        <w:rPr>
-          <w:b/>
-          <w:bCs/>
-          <w:highlight w:val="red"/>
+        </w:rPr>
+      </w:pPr>
+      <w:r>
+        <w:rPr>
+          <w:b/>
+          <w:bCs/>
         </w:rPr>
         <w:t>Kosár menüpont működése:</w:t>
       </w:r>
@@ -508,20 +506,11 @@
           <w:numId w:val="5"/>
         </w:numPr>
         <w:spacing w:after="80"/>
-        <w:rPr>
-          <w:highlight w:val="red"/>
-        </w:rPr>
-      </w:pPr>
-      <w:r>
-        <w:rPr>
-          <w:highlight w:val="red"/>
-        </w:rPr>
+      </w:pPr>
+      <w:r>
         <w:t>Listázódnak a kosárba helyezett</w:t>
       </w:r>
       <w:r>
-        <w:rPr>
-          <w:highlight w:val="red"/>
-        </w:rPr>
         <w:t xml:space="preserve"> termékek releváns adataikkal és a kosár tartalmának ára.</w:t>
       </w:r>
     </w:p>
@@ -1010,7 +999,20 @@
         <w:t xml:space="preserve">A </w:t>
       </w:r>
       <w:r>
-        <w:t>„weboldal neve”/admin címen érhető el.</w:t>
+        <w:t xml:space="preserve">„weboldal </w:t>
+      </w:r>
+      <w:proofErr w:type="gramStart"/>
+      <w:r>
+        <w:t>neve”/</w:t>
+      </w:r>
+      <w:proofErr w:type="spellStart"/>
+      <w:proofErr w:type="gramEnd"/>
+      <w:r>
+        <w:t>admin</w:t>
+      </w:r>
+      <w:proofErr w:type="spellEnd"/>
+      <w:r>
+        <w:t xml:space="preserve"> címen érhető el.</w:t>
       </w:r>
     </w:p>
     <w:p>
@@ -3030,13 +3032,29 @@
         <w:t>termékek</w:t>
       </w:r>
       <w:r>
-        <w:t xml:space="preserve"> kapcsolata -&gt; tábla: összekapcsolja az akció id-ját a </w:t>
+        <w:t xml:space="preserve"> kapcsolata -&gt; tábla: összekapcsolja az akció </w:t>
+      </w:r>
+      <w:proofErr w:type="spellStart"/>
+      <w:r>
+        <w:t>id</w:t>
+      </w:r>
+      <w:proofErr w:type="spellEnd"/>
+      <w:r>
+        <w:t xml:space="preserve">-ját a </w:t>
       </w:r>
       <w:r>
         <w:t>termék</w:t>
       </w:r>
       <w:r>
-        <w:t xml:space="preserve"> id-val és van egy %-os érték amekkora az akció</w:t>
+        <w:t xml:space="preserve"> </w:t>
+      </w:r>
+      <w:proofErr w:type="spellStart"/>
+      <w:r>
+        <w:t>id-val</w:t>
+      </w:r>
+      <w:proofErr w:type="spellEnd"/>
+      <w:r>
+        <w:t xml:space="preserve"> és van egy %-os érték amekkora az akció</w:t>
       </w:r>
       <w:r>
         <w:t>.</w:t>

</xml_diff>

<commit_message>
Invoice, InvoiceItem database models
</commit_message>
<xml_diff>
--- a/dokumentacio/funkcionalis_specifikacio.docx
+++ b/dokumentacio/funkcionalis_specifikacio.docx
@@ -16,6 +16,13 @@
           <w:b/>
           <w:bCs/>
         </w:rPr>
+        <w:t>Q</w:t>
+      </w:r>
+      <w:r>
+        <w:rPr>
+          <w:b/>
+          <w:bCs/>
+        </w:rPr>
         <w:t>Webáruház</w:t>
       </w:r>
     </w:p>
@@ -982,20 +989,7 @@
         <w:t xml:space="preserve">A </w:t>
       </w:r>
       <w:r>
-        <w:t xml:space="preserve">„weboldal </w:t>
-      </w:r>
-      <w:proofErr w:type="gramStart"/>
-      <w:r>
-        <w:t>neve”/</w:t>
-      </w:r>
-      <w:proofErr w:type="spellStart"/>
-      <w:proofErr w:type="gramEnd"/>
-      <w:r>
-        <w:t>admin</w:t>
-      </w:r>
-      <w:proofErr w:type="spellEnd"/>
-      <w:r>
-        <w:t xml:space="preserve"> címen érhető el.</w:t>
+        <w:t>„weboldal neve”/admin címen érhető el.</w:t>
       </w:r>
     </w:p>
     <w:p>
@@ -3387,15 +3381,7 @@
         <w:t>Felhasználó törlése.</w:t>
       </w:r>
       <w:r>
-        <w:t xml:space="preserve"> (</w:t>
-      </w:r>
-      <w:proofErr w:type="spellStart"/>
-      <w:r>
-        <w:t>is_staff</w:t>
-      </w:r>
-      <w:proofErr w:type="spellEnd"/>
-      <w:r>
-        <w:t xml:space="preserve"> tulajdonsága hamisra </w:t>
+        <w:t xml:space="preserve"> (is_staff tulajdonsága hamisra </w:t>
       </w:r>
       <w:r>
         <w:t>módosul</w:t>
@@ -3677,32 +3663,29 @@
         <w:t>termékek</w:t>
       </w:r>
       <w:r>
-        <w:t xml:space="preserve"> kapcsolata -&gt; tábla: összekapcsolja az akció </w:t>
-      </w:r>
-      <w:proofErr w:type="spellStart"/>
-      <w:r>
-        <w:t>id</w:t>
-      </w:r>
-      <w:proofErr w:type="spellEnd"/>
-      <w:r>
-        <w:t xml:space="preserve">-ját a </w:t>
+        <w:t xml:space="preserve"> kapcsolata -&gt; tábla: összekapcsolja az akció id-ját a </w:t>
       </w:r>
       <w:r>
         <w:t>termék</w:t>
       </w:r>
       <w:r>
-        <w:t xml:space="preserve"> </w:t>
-      </w:r>
-      <w:proofErr w:type="spellStart"/>
-      <w:r>
-        <w:t>id-val</w:t>
-      </w:r>
-      <w:proofErr w:type="spellEnd"/>
-      <w:r>
-        <w:t xml:space="preserve"> és van egy %-os érték amekkora az akció</w:t>
+        <w:t xml:space="preserve"> id-val és van egy %-os érték amekkora az akció</w:t>
       </w:r>
       <w:r>
         <w:t>.</w:t>
+      </w:r>
+    </w:p>
+    <w:p>
+      <w:pPr>
+        <w:spacing w:after="80"/>
+      </w:pPr>
+    </w:p>
+    <w:p>
+      <w:pPr>
+        <w:spacing w:after="80"/>
+      </w:pPr>
+      <w:r>
+        <w:t>Ha személyes átvételes a dolog, át kell gondolni, mert akkor fizetéskor nem is kell megadni a szállítási adatokat.</w:t>
       </w:r>
     </w:p>
     <w:sectPr>

</xml_diff>

<commit_message>
Cart access fix, Invoice list, Invoice generating
</commit_message>
<xml_diff>
--- a/dokumentacio/funkcionalis_specifikacio.docx
+++ b/dokumentacio/funkcionalis_specifikacio.docx
@@ -16,13 +16,6 @@
           <w:b/>
           <w:bCs/>
         </w:rPr>
-        <w:t>Q</w:t>
-      </w:r>
-      <w:r>
-        <w:rPr>
-          <w:b/>
-          <w:bCs/>
-        </w:rPr>
         <w:t>Webáruház</w:t>
       </w:r>
     </w:p>
@@ -2643,6 +2636,322 @@
         <w:spacing w:after="80"/>
       </w:pPr>
       <w:r>
+        <w:t>Státusz</w:t>
+      </w:r>
+    </w:p>
+    <w:p>
+      <w:pPr>
+        <w:pStyle w:val="Listaszerbekezds"/>
+        <w:numPr>
+          <w:ilvl w:val="1"/>
+          <w:numId w:val="8"/>
+        </w:numPr>
+        <w:spacing w:after="80"/>
+      </w:pPr>
+      <w:r>
+        <w:t>Fizetési mód</w:t>
+      </w:r>
+    </w:p>
+    <w:p>
+      <w:pPr>
+        <w:pStyle w:val="Listaszerbekezds"/>
+        <w:numPr>
+          <w:ilvl w:val="0"/>
+          <w:numId w:val="8"/>
+        </w:numPr>
+        <w:spacing w:after="80"/>
+      </w:pPr>
+      <w:r>
+        <w:rPr>
+          <w:u w:val="single"/>
+        </w:rPr>
+        <w:t>Műveletek:</w:t>
+      </w:r>
+    </w:p>
+    <w:p>
+      <w:pPr>
+        <w:pStyle w:val="Listaszerbekezds"/>
+        <w:numPr>
+          <w:ilvl w:val="1"/>
+          <w:numId w:val="8"/>
+        </w:numPr>
+        <w:spacing w:after="80"/>
+      </w:pPr>
+      <w:r>
+        <w:t>Számla kiegyenlítése</w:t>
+      </w:r>
+    </w:p>
+    <w:p>
+      <w:pPr>
+        <w:pStyle w:val="Listaszerbekezds"/>
+        <w:numPr>
+          <w:ilvl w:val="0"/>
+          <w:numId w:val="8"/>
+        </w:numPr>
+        <w:spacing w:after="80"/>
+        <w:rPr>
+          <w:u w:val="single"/>
+        </w:rPr>
+      </w:pPr>
+      <w:r>
+        <w:rPr>
+          <w:u w:val="single"/>
+        </w:rPr>
+        <w:t>Státuszok:</w:t>
+      </w:r>
+    </w:p>
+    <w:p>
+      <w:pPr>
+        <w:pStyle w:val="Listaszerbekezds"/>
+        <w:numPr>
+          <w:ilvl w:val="1"/>
+          <w:numId w:val="8"/>
+        </w:numPr>
+        <w:spacing w:after="80"/>
+      </w:pPr>
+      <w:r>
+        <w:t>Folyamatban:</w:t>
+      </w:r>
+    </w:p>
+    <w:p>
+      <w:pPr>
+        <w:pStyle w:val="Listaszerbekezds"/>
+        <w:numPr>
+          <w:ilvl w:val="2"/>
+          <w:numId w:val="8"/>
+        </w:numPr>
+        <w:spacing w:after="80"/>
+      </w:pPr>
+      <w:r>
+        <w:t>Amikor még nem lett kiegyenlítve.</w:t>
+      </w:r>
+    </w:p>
+    <w:p>
+      <w:pPr>
+        <w:pStyle w:val="Listaszerbekezds"/>
+        <w:numPr>
+          <w:ilvl w:val="1"/>
+          <w:numId w:val="8"/>
+        </w:numPr>
+        <w:spacing w:after="80"/>
+      </w:pPr>
+      <w:r>
+        <w:t>Teljesített:</w:t>
+      </w:r>
+    </w:p>
+    <w:p>
+      <w:pPr>
+        <w:pStyle w:val="Listaszerbekezds"/>
+        <w:numPr>
+          <w:ilvl w:val="2"/>
+          <w:numId w:val="8"/>
+        </w:numPr>
+        <w:spacing w:after="80"/>
+      </w:pPr>
+      <w:r>
+        <w:t>Amikor már ki lett egyenlítve.</w:t>
+      </w:r>
+    </w:p>
+    <w:p>
+      <w:pPr>
+        <w:pStyle w:val="Listaszerbekezds"/>
+        <w:numPr>
+          <w:ilvl w:val="1"/>
+          <w:numId w:val="8"/>
+        </w:numPr>
+        <w:spacing w:after="80"/>
+      </w:pPr>
+      <w:r>
+        <w:t>Sztornózott:</w:t>
+      </w:r>
+    </w:p>
+    <w:p>
+      <w:pPr>
+        <w:pStyle w:val="Listaszerbekezds"/>
+        <w:numPr>
+          <w:ilvl w:val="2"/>
+          <w:numId w:val="8"/>
+        </w:numPr>
+        <w:spacing w:after="80"/>
+      </w:pPr>
+      <w:r>
+        <w:t xml:space="preserve">Amikor a számla már teljesített állapotban </w:t>
+      </w:r>
+      <w:r>
+        <w:t>v</w:t>
+      </w:r>
+      <w:r>
+        <w:t>olt</w:t>
+      </w:r>
+      <w:r>
+        <w:t xml:space="preserve"> és a hozzá tartozó vevői megrendelés lemondásra kerül</w:t>
+      </w:r>
+      <w:r>
+        <w:t>t</w:t>
+      </w:r>
+      <w:r>
+        <w:t>.</w:t>
+      </w:r>
+    </w:p>
+    <w:p>
+      <w:pPr>
+        <w:pStyle w:val="Listaszerbekezds"/>
+        <w:numPr>
+          <w:ilvl w:val="0"/>
+          <w:numId w:val="8"/>
+        </w:numPr>
+        <w:spacing w:after="80"/>
+      </w:pPr>
+      <w:r>
+        <w:t>Számla tételek adatai:</w:t>
+      </w:r>
+    </w:p>
+    <w:p>
+      <w:pPr>
+        <w:pStyle w:val="Listaszerbekezds"/>
+        <w:numPr>
+          <w:ilvl w:val="1"/>
+          <w:numId w:val="8"/>
+        </w:numPr>
+        <w:spacing w:after="80"/>
+      </w:pPr>
+      <w:r>
+        <w:t>Az olyan adatok külön el vannak tárolva, amelyek egy termék módosítás esetén inkonzisztenciát okozhatnának.</w:t>
+      </w:r>
+    </w:p>
+    <w:p>
+      <w:pPr>
+        <w:spacing w:after="80"/>
+        <w:rPr>
+          <w:b/>
+          <w:bCs/>
+        </w:rPr>
+      </w:pPr>
+      <w:r>
+        <w:rPr>
+          <w:b/>
+          <w:bCs/>
+          <w:highlight w:val="green"/>
+        </w:rPr>
+        <w:t>Értékesítés-&gt;Szállítólevél:</w:t>
+      </w:r>
+    </w:p>
+    <w:p>
+      <w:pPr>
+        <w:pStyle w:val="Listaszerbekezds"/>
+        <w:numPr>
+          <w:ilvl w:val="0"/>
+          <w:numId w:val="8"/>
+        </w:numPr>
+        <w:spacing w:after="80"/>
+        <w:rPr>
+          <w:b/>
+          <w:bCs/>
+        </w:rPr>
+      </w:pPr>
+      <w:r>
+        <w:t>Megnyitásával listázódnak a szállítólevelek az alábbi adatokkal:</w:t>
+      </w:r>
+    </w:p>
+    <w:p>
+      <w:pPr>
+        <w:pStyle w:val="Listaszerbekezds"/>
+        <w:numPr>
+          <w:ilvl w:val="1"/>
+          <w:numId w:val="8"/>
+        </w:numPr>
+        <w:spacing w:after="80"/>
+        <w:rPr>
+          <w:b/>
+          <w:bCs/>
+        </w:rPr>
+      </w:pPr>
+      <w:r>
+        <w:t>Bizonylatszám</w:t>
+      </w:r>
+    </w:p>
+    <w:p>
+      <w:pPr>
+        <w:pStyle w:val="Listaszerbekezds"/>
+        <w:numPr>
+          <w:ilvl w:val="1"/>
+          <w:numId w:val="8"/>
+        </w:numPr>
+        <w:spacing w:after="80"/>
+        <w:rPr>
+          <w:b/>
+          <w:bCs/>
+        </w:rPr>
+      </w:pPr>
+      <w:r>
+        <w:t>Vevő neve</w:t>
+      </w:r>
+    </w:p>
+    <w:p>
+      <w:pPr>
+        <w:pStyle w:val="Listaszerbekezds"/>
+        <w:numPr>
+          <w:ilvl w:val="1"/>
+          <w:numId w:val="8"/>
+        </w:numPr>
+        <w:spacing w:after="80"/>
+        <w:rPr>
+          <w:b/>
+          <w:bCs/>
+        </w:rPr>
+      </w:pPr>
+      <w:r>
+        <w:t>Nettó összeg</w:t>
+      </w:r>
+    </w:p>
+    <w:p>
+      <w:pPr>
+        <w:pStyle w:val="Listaszerbekezds"/>
+        <w:numPr>
+          <w:ilvl w:val="1"/>
+          <w:numId w:val="8"/>
+        </w:numPr>
+        <w:spacing w:after="80"/>
+        <w:rPr>
+          <w:b/>
+          <w:bCs/>
+        </w:rPr>
+      </w:pPr>
+      <w:r>
+        <w:t>Bruttó összeg</w:t>
+      </w:r>
+    </w:p>
+    <w:p>
+      <w:pPr>
+        <w:pStyle w:val="Listaszerbekezds"/>
+        <w:numPr>
+          <w:ilvl w:val="1"/>
+          <w:numId w:val="8"/>
+        </w:numPr>
+        <w:spacing w:after="80"/>
+        <w:rPr>
+          <w:b/>
+          <w:bCs/>
+        </w:rPr>
+      </w:pPr>
+      <w:r>
+        <w:t>Teljesítés dátuma</w:t>
+      </w:r>
+    </w:p>
+    <w:p>
+      <w:pPr>
+        <w:pStyle w:val="Listaszerbekezds"/>
+        <w:numPr>
+          <w:ilvl w:val="1"/>
+          <w:numId w:val="8"/>
+        </w:numPr>
+        <w:spacing w:after="80"/>
+        <w:rPr>
+          <w:b/>
+          <w:bCs/>
+        </w:rPr>
+      </w:pPr>
+      <w:r>
         <w:t>Szállítási mód</w:t>
       </w:r>
     </w:p>
@@ -2654,6 +2963,27 @@
           <w:numId w:val="8"/>
         </w:numPr>
         <w:spacing w:after="80"/>
+        <w:rPr>
+          <w:b/>
+          <w:bCs/>
+        </w:rPr>
+      </w:pPr>
+      <w:r>
+        <w:t>Fizetési mód</w:t>
+      </w:r>
+    </w:p>
+    <w:p>
+      <w:pPr>
+        <w:pStyle w:val="Listaszerbekezds"/>
+        <w:numPr>
+          <w:ilvl w:val="1"/>
+          <w:numId w:val="8"/>
+        </w:numPr>
+        <w:spacing w:after="80"/>
+        <w:rPr>
+          <w:b/>
+          <w:bCs/>
+        </w:rPr>
       </w:pPr>
       <w:r>
         <w:t>Státusz</w:t>
@@ -2667,9 +2997,30 @@
           <w:numId w:val="8"/>
         </w:numPr>
         <w:spacing w:after="80"/>
-      </w:pPr>
-      <w:r>
-        <w:t>Fizetési mód</w:t>
+        <w:rPr>
+          <w:b/>
+          <w:bCs/>
+        </w:rPr>
+      </w:pPr>
+      <w:r>
+        <w:t>Előzmény:</w:t>
+      </w:r>
+    </w:p>
+    <w:p>
+      <w:pPr>
+        <w:pStyle w:val="Listaszerbekezds"/>
+        <w:numPr>
+          <w:ilvl w:val="2"/>
+          <w:numId w:val="8"/>
+        </w:numPr>
+        <w:spacing w:after="80"/>
+        <w:rPr>
+          <w:b/>
+          <w:bCs/>
+        </w:rPr>
+      </w:pPr>
+      <w:r>
+        <w:t>Megrendelés bizonylatszáma, amiből készült.</w:t>
       </w:r>
     </w:p>
     <w:p>
@@ -2680,6 +3031,10 @@
           <w:numId w:val="8"/>
         </w:numPr>
         <w:spacing w:after="80"/>
+        <w:rPr>
+          <w:b/>
+          <w:bCs/>
+        </w:rPr>
       </w:pPr>
       <w:r>
         <w:rPr>
@@ -2696,9 +3051,13 @@
           <w:numId w:val="8"/>
         </w:numPr>
         <w:spacing w:after="80"/>
-      </w:pPr>
-      <w:r>
-        <w:t>Számla kiegyenlítése</w:t>
+        <w:rPr>
+          <w:b/>
+          <w:bCs/>
+        </w:rPr>
+      </w:pPr>
+      <w:r>
+        <w:t>Szállítólevél teljesítettre állítása</w:t>
       </w:r>
     </w:p>
     <w:p>
@@ -2710,6 +3069,8 @@
         </w:numPr>
         <w:spacing w:after="80"/>
         <w:rPr>
+          <w:b/>
+          <w:bCs/>
           <w:u w:val="single"/>
         </w:rPr>
       </w:pPr>
@@ -2717,17 +3078,28 @@
         <w:rPr>
           <w:u w:val="single"/>
         </w:rPr>
-        <w:t>Státuszok:</w:t>
-      </w:r>
-    </w:p>
-    <w:p>
-      <w:pPr>
-        <w:pStyle w:val="Listaszerbekezds"/>
-        <w:numPr>
-          <w:ilvl w:val="1"/>
-          <w:numId w:val="8"/>
-        </w:numPr>
-        <w:spacing w:after="80"/>
+        <w:t>Státuszok</w:t>
+      </w:r>
+      <w:r>
+        <w:rPr>
+          <w:u w:val="single"/>
+        </w:rPr>
+        <w:t>:</w:t>
+      </w:r>
+    </w:p>
+    <w:p>
+      <w:pPr>
+        <w:pStyle w:val="Listaszerbekezds"/>
+        <w:numPr>
+          <w:ilvl w:val="1"/>
+          <w:numId w:val="8"/>
+        </w:numPr>
+        <w:spacing w:after="80"/>
+        <w:rPr>
+          <w:b/>
+          <w:bCs/>
+          <w:u w:val="single"/>
+        </w:rPr>
       </w:pPr>
       <w:r>
         <w:t>Folyamatban:</w:t>
@@ -2741,406 +3113,14 @@
           <w:numId w:val="8"/>
         </w:numPr>
         <w:spacing w:after="80"/>
-      </w:pPr>
-      <w:r>
-        <w:t>Amikor még nem lett kiegyenlítve.</w:t>
-      </w:r>
-    </w:p>
-    <w:p>
-      <w:pPr>
-        <w:pStyle w:val="Listaszerbekezds"/>
-        <w:numPr>
-          <w:ilvl w:val="1"/>
-          <w:numId w:val="8"/>
-        </w:numPr>
-        <w:spacing w:after="80"/>
-      </w:pPr>
-      <w:r>
-        <w:t>Teljesített:</w:t>
-      </w:r>
-    </w:p>
-    <w:p>
-      <w:pPr>
-        <w:pStyle w:val="Listaszerbekezds"/>
-        <w:numPr>
-          <w:ilvl w:val="2"/>
-          <w:numId w:val="8"/>
-        </w:numPr>
-        <w:spacing w:after="80"/>
-      </w:pPr>
-      <w:r>
-        <w:t>Amikor már ki lett egyenlítve.</w:t>
-      </w:r>
-    </w:p>
-    <w:p>
-      <w:pPr>
-        <w:pStyle w:val="Listaszerbekezds"/>
-        <w:numPr>
-          <w:ilvl w:val="1"/>
-          <w:numId w:val="8"/>
-        </w:numPr>
-        <w:spacing w:after="80"/>
-      </w:pPr>
-      <w:r>
-        <w:t>Sztornózott:</w:t>
-      </w:r>
-    </w:p>
-    <w:p>
-      <w:pPr>
-        <w:pStyle w:val="Listaszerbekezds"/>
-        <w:numPr>
-          <w:ilvl w:val="2"/>
-          <w:numId w:val="8"/>
-        </w:numPr>
-        <w:spacing w:after="80"/>
-      </w:pPr>
-      <w:r>
-        <w:t xml:space="preserve">Amikor a számla már teljesített állapotban </w:t>
-      </w:r>
-      <w:r>
-        <w:t>v</w:t>
-      </w:r>
-      <w:r>
-        <w:t>olt</w:t>
-      </w:r>
-      <w:r>
-        <w:t xml:space="preserve"> és a hozzá tartozó vevői megrendelés lemondásra kerül</w:t>
-      </w:r>
-      <w:r>
-        <w:t>t</w:t>
-      </w:r>
-      <w:r>
-        <w:t>.</w:t>
-      </w:r>
-    </w:p>
-    <w:p>
-      <w:pPr>
-        <w:pStyle w:val="Listaszerbekezds"/>
-        <w:numPr>
-          <w:ilvl w:val="0"/>
-          <w:numId w:val="8"/>
-        </w:numPr>
-        <w:spacing w:after="80"/>
-      </w:pPr>
-      <w:r>
-        <w:t>Számla tételek adatai:</w:t>
-      </w:r>
-    </w:p>
-    <w:p>
-      <w:pPr>
-        <w:pStyle w:val="Listaszerbekezds"/>
-        <w:numPr>
-          <w:ilvl w:val="1"/>
-          <w:numId w:val="8"/>
-        </w:numPr>
-        <w:spacing w:after="80"/>
-      </w:pPr>
-      <w:r>
-        <w:t>Az olyan adatok külön el vannak tárolva, amelyek egy termék módosítás esetén inkonzisztenciát okozhatnának.</w:t>
-      </w:r>
-    </w:p>
-    <w:p>
-      <w:pPr>
-        <w:spacing w:after="80"/>
-        <w:rPr>
-          <w:b/>
-          <w:bCs/>
-        </w:rPr>
-      </w:pPr>
-      <w:r>
-        <w:rPr>
-          <w:b/>
-          <w:bCs/>
-          <w:highlight w:val="green"/>
-        </w:rPr>
-        <w:t>Értékesítés-&gt;Szállítólevél:</w:t>
-      </w:r>
-    </w:p>
-    <w:p>
-      <w:pPr>
-        <w:pStyle w:val="Listaszerbekezds"/>
-        <w:numPr>
-          <w:ilvl w:val="0"/>
-          <w:numId w:val="8"/>
-        </w:numPr>
-        <w:spacing w:after="80"/>
-        <w:rPr>
-          <w:b/>
-          <w:bCs/>
-        </w:rPr>
-      </w:pPr>
-      <w:r>
-        <w:t>Megnyitásával listázódnak a szállítólevelek az alábbi adatokkal:</w:t>
-      </w:r>
-    </w:p>
-    <w:p>
-      <w:pPr>
-        <w:pStyle w:val="Listaszerbekezds"/>
-        <w:numPr>
-          <w:ilvl w:val="1"/>
-          <w:numId w:val="8"/>
-        </w:numPr>
-        <w:spacing w:after="80"/>
-        <w:rPr>
-          <w:b/>
-          <w:bCs/>
-        </w:rPr>
-      </w:pPr>
-      <w:r>
-        <w:t>Bizonylatszám</w:t>
-      </w:r>
-    </w:p>
-    <w:p>
-      <w:pPr>
-        <w:pStyle w:val="Listaszerbekezds"/>
-        <w:numPr>
-          <w:ilvl w:val="1"/>
-          <w:numId w:val="8"/>
-        </w:numPr>
-        <w:spacing w:after="80"/>
-        <w:rPr>
-          <w:b/>
-          <w:bCs/>
-        </w:rPr>
-      </w:pPr>
-      <w:r>
-        <w:t>Vevő neve</w:t>
-      </w:r>
-    </w:p>
-    <w:p>
-      <w:pPr>
-        <w:pStyle w:val="Listaszerbekezds"/>
-        <w:numPr>
-          <w:ilvl w:val="1"/>
-          <w:numId w:val="8"/>
-        </w:numPr>
-        <w:spacing w:after="80"/>
-        <w:rPr>
-          <w:b/>
-          <w:bCs/>
-        </w:rPr>
-      </w:pPr>
-      <w:r>
-        <w:t>Nettó összeg</w:t>
-      </w:r>
-    </w:p>
-    <w:p>
-      <w:pPr>
-        <w:pStyle w:val="Listaszerbekezds"/>
-        <w:numPr>
-          <w:ilvl w:val="1"/>
-          <w:numId w:val="8"/>
-        </w:numPr>
-        <w:spacing w:after="80"/>
-        <w:rPr>
-          <w:b/>
-          <w:bCs/>
-        </w:rPr>
-      </w:pPr>
-      <w:r>
-        <w:t>Bruttó összeg</w:t>
-      </w:r>
-    </w:p>
-    <w:p>
-      <w:pPr>
-        <w:pStyle w:val="Listaszerbekezds"/>
-        <w:numPr>
-          <w:ilvl w:val="1"/>
-          <w:numId w:val="8"/>
-        </w:numPr>
-        <w:spacing w:after="80"/>
-        <w:rPr>
-          <w:b/>
-          <w:bCs/>
-        </w:rPr>
-      </w:pPr>
-      <w:r>
-        <w:t>Teljesítés dátuma</w:t>
-      </w:r>
-    </w:p>
-    <w:p>
-      <w:pPr>
-        <w:pStyle w:val="Listaszerbekezds"/>
-        <w:numPr>
-          <w:ilvl w:val="1"/>
-          <w:numId w:val="8"/>
-        </w:numPr>
-        <w:spacing w:after="80"/>
-        <w:rPr>
-          <w:b/>
-          <w:bCs/>
-        </w:rPr>
-      </w:pPr>
-      <w:r>
-        <w:t>Szállítási mód</w:t>
-      </w:r>
-    </w:p>
-    <w:p>
-      <w:pPr>
-        <w:pStyle w:val="Listaszerbekezds"/>
-        <w:numPr>
-          <w:ilvl w:val="1"/>
-          <w:numId w:val="8"/>
-        </w:numPr>
-        <w:spacing w:after="80"/>
-        <w:rPr>
-          <w:b/>
-          <w:bCs/>
-        </w:rPr>
-      </w:pPr>
-      <w:r>
-        <w:t>Fizetési mód</w:t>
-      </w:r>
-    </w:p>
-    <w:p>
-      <w:pPr>
-        <w:pStyle w:val="Listaszerbekezds"/>
-        <w:numPr>
-          <w:ilvl w:val="1"/>
-          <w:numId w:val="8"/>
-        </w:numPr>
-        <w:spacing w:after="80"/>
-        <w:rPr>
-          <w:b/>
-          <w:bCs/>
-        </w:rPr>
-      </w:pPr>
-      <w:r>
-        <w:t>Státusz</w:t>
-      </w:r>
-    </w:p>
-    <w:p>
-      <w:pPr>
-        <w:pStyle w:val="Listaszerbekezds"/>
-        <w:numPr>
-          <w:ilvl w:val="1"/>
-          <w:numId w:val="8"/>
-        </w:numPr>
-        <w:spacing w:after="80"/>
-        <w:rPr>
-          <w:b/>
-          <w:bCs/>
-        </w:rPr>
-      </w:pPr>
-      <w:r>
-        <w:t>Előzmény:</w:t>
-      </w:r>
-    </w:p>
-    <w:p>
-      <w:pPr>
-        <w:pStyle w:val="Listaszerbekezds"/>
-        <w:numPr>
-          <w:ilvl w:val="2"/>
-          <w:numId w:val="8"/>
-        </w:numPr>
-        <w:spacing w:after="80"/>
-        <w:rPr>
-          <w:b/>
-          <w:bCs/>
-        </w:rPr>
-      </w:pPr>
-      <w:r>
-        <w:t>Megrendelés bizonylatszáma, amiből készült.</w:t>
-      </w:r>
-    </w:p>
-    <w:p>
-      <w:pPr>
-        <w:pStyle w:val="Listaszerbekezds"/>
-        <w:numPr>
-          <w:ilvl w:val="0"/>
-          <w:numId w:val="8"/>
-        </w:numPr>
-        <w:spacing w:after="80"/>
-        <w:rPr>
-          <w:b/>
-          <w:bCs/>
-        </w:rPr>
-      </w:pPr>
-      <w:r>
-        <w:rPr>
+        <w:rPr>
+          <w:b/>
+          <w:bCs/>
           <w:u w:val="single"/>
         </w:rPr>
-        <w:t>Műveletek:</w:t>
-      </w:r>
-    </w:p>
-    <w:p>
-      <w:pPr>
-        <w:pStyle w:val="Listaszerbekezds"/>
-        <w:numPr>
-          <w:ilvl w:val="1"/>
-          <w:numId w:val="8"/>
-        </w:numPr>
-        <w:spacing w:after="80"/>
-        <w:rPr>
-          <w:b/>
-          <w:bCs/>
-        </w:rPr>
-      </w:pPr>
-      <w:r>
-        <w:t>Szállítólevél teljesítettre állítása</w:t>
-      </w:r>
-    </w:p>
-    <w:p>
-      <w:pPr>
-        <w:pStyle w:val="Listaszerbekezds"/>
-        <w:numPr>
-          <w:ilvl w:val="0"/>
-          <w:numId w:val="8"/>
-        </w:numPr>
-        <w:spacing w:after="80"/>
-        <w:rPr>
-          <w:b/>
-          <w:bCs/>
-          <w:u w:val="single"/>
-        </w:rPr>
-      </w:pPr>
-      <w:r>
-        <w:rPr>
-          <w:u w:val="single"/>
-        </w:rPr>
-        <w:t>Státuszok</w:t>
-      </w:r>
-      <w:r>
-        <w:rPr>
-          <w:u w:val="single"/>
-        </w:rPr>
-        <w:t>:</w:t>
-      </w:r>
-    </w:p>
-    <w:p>
-      <w:pPr>
-        <w:pStyle w:val="Listaszerbekezds"/>
-        <w:numPr>
-          <w:ilvl w:val="1"/>
-          <w:numId w:val="8"/>
-        </w:numPr>
-        <w:spacing w:after="80"/>
-        <w:rPr>
-          <w:b/>
-          <w:bCs/>
-          <w:u w:val="single"/>
-        </w:rPr>
       </w:pPr>
       <w:r>
         <w:lastRenderedPageBreak/>
-        <w:t>Folyamatban:</w:t>
-      </w:r>
-    </w:p>
-    <w:p>
-      <w:pPr>
-        <w:pStyle w:val="Listaszerbekezds"/>
-        <w:numPr>
-          <w:ilvl w:val="2"/>
-          <w:numId w:val="8"/>
-        </w:numPr>
-        <w:spacing w:after="80"/>
-        <w:rPr>
-          <w:b/>
-          <w:bCs/>
-          <w:u w:val="single"/>
-        </w:rPr>
-      </w:pPr>
-      <w:r>
         <w:t>Amikor még nem lett teljesítve.</w:t>
       </w:r>
     </w:p>
@@ -3685,7 +3665,7 @@
         <w:spacing w:after="80"/>
       </w:pPr>
       <w:r>
-        <w:t>Ha személyes átvételes a dolog, át kell gondolni, mert akkor fizetéskor nem is kell megadni a szállítási adatokat.</w:t>
+        <w:t xml:space="preserve">A szállítási és számlázási adatokat külön le kell tárolni </w:t>
       </w:r>
     </w:p>
     <w:sectPr>

</xml_diff>

<commit_message>
SalesOrder, Invoice address; CustomUser name add; DeliveryNote, DeliveryNoteItem models; DeliveryNote list, detail
</commit_message>
<xml_diff>
--- a/dokumentacio/funkcionalis_specifikacio.docx
+++ b/dokumentacio/funkcionalis_specifikacio.docx
@@ -2188,7 +2188,10 @@
         <w:spacing w:after="80"/>
       </w:pPr>
       <w:r>
-        <w:t>Részben teljesített</w:t>
+        <w:t xml:space="preserve">Részben </w:t>
+      </w:r>
+      <w:r>
+        <w:t>teljesítve</w:t>
       </w:r>
       <w:r>
         <w:t>:</w:t>
@@ -2223,7 +2226,7 @@
         <w:spacing w:after="80"/>
       </w:pPr>
       <w:r>
-        <w:t>Teljesített</w:t>
+        <w:t>Teljesítve</w:t>
       </w:r>
       <w:r>
         <w:t>:</w:t>
@@ -2261,7 +2264,7 @@
         <w:spacing w:after="80"/>
       </w:pPr>
       <w:r>
-        <w:t>Lemondott</w:t>
+        <w:t>Lemondva</w:t>
       </w:r>
     </w:p>
     <w:p>
@@ -2736,7 +2739,10 @@
         <w:spacing w:after="80"/>
       </w:pPr>
       <w:r>
-        <w:t>Teljesített:</w:t>
+        <w:t>Teljesítve</w:t>
+      </w:r>
+      <w:r>
+        <w:t>:</w:t>
       </w:r>
     </w:p>
     <w:p>
@@ -2762,7 +2768,10 @@
         <w:spacing w:after="80"/>
       </w:pPr>
       <w:r>
-        <w:t>Sztornózott:</w:t>
+        <w:t>Sztornózva</w:t>
+      </w:r>
+      <w:r>
+        <w:t>:</w:t>
       </w:r>
     </w:p>
     <w:p>
@@ -3139,7 +3148,10 @@
         </w:rPr>
       </w:pPr>
       <w:r>
-        <w:t>Teljesített:</w:t>
+        <w:t>Teljesítve</w:t>
+      </w:r>
+      <w:r>
+        <w:t>:</w:t>
       </w:r>
     </w:p>
     <w:p>
@@ -3175,7 +3187,10 @@
         </w:rPr>
       </w:pPr>
       <w:r>
-        <w:t>Lemondott:</w:t>
+        <w:t>Lemondva</w:t>
+      </w:r>
+      <w:r>
+        <w:t>:</w:t>
       </w:r>
     </w:p>
     <w:p>

</xml_diff>

<commit_message>
Package list, detail, create, delete
</commit_message>
<xml_diff>
--- a/dokumentacio/funkcionalis_specifikacio.docx
+++ b/dokumentacio/funkcionalis_specifikacio.docx
@@ -3681,6 +3681,19 @@
       </w:pPr>
       <w:r>
         <w:t xml:space="preserve">A szállítási és számlázási adatokat külön le kell tárolni </w:t>
+      </w:r>
+    </w:p>
+    <w:p>
+      <w:pPr>
+        <w:spacing w:after="80"/>
+      </w:pPr>
+    </w:p>
+    <w:p>
+      <w:pPr>
+        <w:spacing w:after="80"/>
+      </w:pPr>
+      <w:r>
+        <w:t>Bele kell venni, hogy a kiszereléseknek is kellenek külön dolgok. Bevételezés belevétele.</w:t>
       </w:r>
     </w:p>
     <w:sectPr>

</xml_diff>

<commit_message>
Product price fixes, Partner list
</commit_message>
<xml_diff>
--- a/dokumentacio/funkcionalis_specifikacio.docx
+++ b/dokumentacio/funkcionalis_specifikacio.docx
@@ -1388,10 +1388,42 @@
         <w:spacing w:after="80"/>
       </w:pPr>
       <w:r>
-        <w:t>Összes költé</w:t>
+        <w:t>Összes</w:t>
+      </w:r>
+      <w:r>
+        <w:t xml:space="preserve"> nettó</w:t>
+      </w:r>
+      <w:r>
+        <w:t xml:space="preserve"> költé</w:t>
       </w:r>
       <w:r>
         <w:t>s</w:t>
+      </w:r>
+    </w:p>
+    <w:p>
+      <w:pPr>
+        <w:pStyle w:val="Listaszerbekezds"/>
+        <w:numPr>
+          <w:ilvl w:val="1"/>
+          <w:numId w:val="7"/>
+        </w:numPr>
+        <w:spacing w:after="80"/>
+      </w:pPr>
+      <w:r>
+        <w:t>Összes bruttó költés</w:t>
+      </w:r>
+    </w:p>
+    <w:p>
+      <w:pPr>
+        <w:pStyle w:val="Listaszerbekezds"/>
+        <w:numPr>
+          <w:ilvl w:val="1"/>
+          <w:numId w:val="7"/>
+        </w:numPr>
+        <w:spacing w:after="80"/>
+      </w:pPr>
+      <w:r>
+        <w:t>Tartozás</w:t>
       </w:r>
     </w:p>
     <w:p>
@@ -1527,874 +1559,874 @@
         <w:spacing w:after="80"/>
       </w:pPr>
       <w:r>
-        <w:t>A</w:t>
-      </w:r>
-      <w:r>
-        <w:t xml:space="preserve">z adott kategóriában </w:t>
-      </w:r>
-      <w:r>
-        <w:t>lévő termékek elveszítik a kategóri</w:t>
-      </w:r>
-      <w:r>
-        <w:t>ájukat.</w:t>
-      </w:r>
-    </w:p>
-    <w:p>
-      <w:pPr>
-        <w:pStyle w:val="Listaszerbekezds"/>
-        <w:numPr>
-          <w:ilvl w:val="1"/>
-          <w:numId w:val="8"/>
-        </w:numPr>
-        <w:spacing w:after="80"/>
-      </w:pPr>
-      <w:r>
-        <w:t>Kategória átnevezése</w:t>
-      </w:r>
-    </w:p>
-    <w:p>
-      <w:pPr>
-        <w:pStyle w:val="Listaszerbekezds"/>
-        <w:numPr>
-          <w:ilvl w:val="1"/>
-          <w:numId w:val="8"/>
-        </w:numPr>
-        <w:spacing w:after="80"/>
-      </w:pPr>
-      <w:r>
-        <w:lastRenderedPageBreak/>
-        <w:t>Kategória létrehozása:</w:t>
-      </w:r>
-    </w:p>
-    <w:p>
-      <w:pPr>
-        <w:spacing w:after="80"/>
-        <w:rPr>
-          <w:b/>
-          <w:bCs/>
-        </w:rPr>
-      </w:pPr>
-      <w:r>
-        <w:rPr>
-          <w:b/>
-          <w:bCs/>
-          <w:highlight w:val="green"/>
-        </w:rPr>
-        <w:t>Készletkezelés-&gt;Termékek:</w:t>
-      </w:r>
-    </w:p>
-    <w:p>
-      <w:pPr>
-        <w:pStyle w:val="Listaszerbekezds"/>
-        <w:numPr>
-          <w:ilvl w:val="0"/>
-          <w:numId w:val="8"/>
-        </w:numPr>
-        <w:spacing w:after="80"/>
-        <w:rPr>
-          <w:b/>
-          <w:bCs/>
-        </w:rPr>
-      </w:pPr>
-      <w:r>
-        <w:t>Megnyitásával listázódnak a termékek az alábbi adatokkal:</w:t>
-      </w:r>
-    </w:p>
-    <w:p>
-      <w:pPr>
-        <w:pStyle w:val="Listaszerbekezds"/>
-        <w:numPr>
-          <w:ilvl w:val="1"/>
-          <w:numId w:val="8"/>
-        </w:numPr>
-        <w:spacing w:after="80"/>
-        <w:rPr>
-          <w:b/>
-          <w:bCs/>
-        </w:rPr>
-      </w:pPr>
-      <w:r>
-        <w:t>Név</w:t>
-      </w:r>
-    </w:p>
-    <w:p>
-      <w:pPr>
-        <w:pStyle w:val="Listaszerbekezds"/>
-        <w:numPr>
-          <w:ilvl w:val="1"/>
-          <w:numId w:val="8"/>
-        </w:numPr>
-        <w:spacing w:after="80"/>
-        <w:rPr>
-          <w:b/>
-          <w:bCs/>
-        </w:rPr>
-      </w:pPr>
-      <w:r>
-        <w:t>Kategória</w:t>
-      </w:r>
-    </w:p>
-    <w:p>
-      <w:pPr>
-        <w:pStyle w:val="Listaszerbekezds"/>
-        <w:numPr>
-          <w:ilvl w:val="1"/>
-          <w:numId w:val="8"/>
-        </w:numPr>
-        <w:spacing w:after="80"/>
-        <w:rPr>
-          <w:b/>
-          <w:bCs/>
-        </w:rPr>
-      </w:pPr>
-      <w:r>
-        <w:t>Gyártó</w:t>
-      </w:r>
-    </w:p>
-    <w:p>
-      <w:pPr>
-        <w:pStyle w:val="Listaszerbekezds"/>
-        <w:numPr>
-          <w:ilvl w:val="1"/>
-          <w:numId w:val="8"/>
-        </w:numPr>
-        <w:spacing w:after="80"/>
-        <w:rPr>
-          <w:b/>
-          <w:bCs/>
-        </w:rPr>
-      </w:pPr>
-      <w:r>
-        <w:t>Leírás</w:t>
-      </w:r>
-    </w:p>
-    <w:p>
-      <w:pPr>
-        <w:pStyle w:val="Listaszerbekezds"/>
-        <w:numPr>
-          <w:ilvl w:val="1"/>
-          <w:numId w:val="8"/>
-        </w:numPr>
-        <w:spacing w:after="80"/>
-        <w:rPr>
-          <w:b/>
-          <w:bCs/>
-        </w:rPr>
-      </w:pPr>
-      <w:r>
-        <w:t>Bruttó ár</w:t>
-      </w:r>
-    </w:p>
-    <w:p>
-      <w:pPr>
-        <w:pStyle w:val="Listaszerbekezds"/>
-        <w:numPr>
-          <w:ilvl w:val="1"/>
-          <w:numId w:val="8"/>
-        </w:numPr>
-        <w:spacing w:after="80"/>
-        <w:rPr>
-          <w:b/>
-          <w:bCs/>
-        </w:rPr>
-      </w:pPr>
-      <w:r>
-        <w:t>Nettó ár</w:t>
-      </w:r>
-    </w:p>
-    <w:p>
-      <w:pPr>
-        <w:pStyle w:val="Listaszerbekezds"/>
-        <w:numPr>
-          <w:ilvl w:val="1"/>
-          <w:numId w:val="8"/>
-        </w:numPr>
-        <w:spacing w:after="80"/>
-        <w:rPr>
-          <w:b/>
-          <w:bCs/>
-        </w:rPr>
-      </w:pPr>
-      <w:r>
-        <w:t>Áfa</w:t>
-      </w:r>
-    </w:p>
-    <w:p>
-      <w:pPr>
-        <w:pStyle w:val="Listaszerbekezds"/>
-        <w:numPr>
-          <w:ilvl w:val="1"/>
-          <w:numId w:val="8"/>
-        </w:numPr>
-        <w:spacing w:after="80"/>
-        <w:rPr>
-          <w:b/>
-          <w:bCs/>
-        </w:rPr>
-      </w:pPr>
-      <w:r>
-        <w:t>Szabad készlet</w:t>
-      </w:r>
-    </w:p>
-    <w:p>
-      <w:pPr>
-        <w:pStyle w:val="Listaszerbekezds"/>
-        <w:numPr>
-          <w:ilvl w:val="1"/>
-          <w:numId w:val="8"/>
-        </w:numPr>
-        <w:spacing w:after="80"/>
-        <w:rPr>
-          <w:b/>
-          <w:bCs/>
-        </w:rPr>
-      </w:pPr>
-      <w:r>
-        <w:t>Foglalt készlet</w:t>
-      </w:r>
-    </w:p>
-    <w:p>
-      <w:pPr>
-        <w:pStyle w:val="Listaszerbekezds"/>
-        <w:numPr>
-          <w:ilvl w:val="0"/>
-          <w:numId w:val="8"/>
-        </w:numPr>
-        <w:spacing w:after="80"/>
-        <w:rPr>
-          <w:b/>
-          <w:bCs/>
-        </w:rPr>
-      </w:pPr>
-      <w:r>
-        <w:rPr>
-          <w:u w:val="single"/>
-        </w:rPr>
-        <w:t>Műveletek:</w:t>
-      </w:r>
-    </w:p>
-    <w:p>
-      <w:pPr>
-        <w:pStyle w:val="Listaszerbekezds"/>
-        <w:numPr>
-          <w:ilvl w:val="1"/>
-          <w:numId w:val="8"/>
-        </w:numPr>
-        <w:spacing w:after="80"/>
-        <w:rPr>
-          <w:b/>
-          <w:bCs/>
-        </w:rPr>
-      </w:pPr>
-      <w:r>
-        <w:t>Termék adatainak módosítása:</w:t>
-      </w:r>
-    </w:p>
-    <w:p>
-      <w:pPr>
-        <w:pStyle w:val="Listaszerbekezds"/>
-        <w:numPr>
-          <w:ilvl w:val="2"/>
-          <w:numId w:val="8"/>
-        </w:numPr>
-        <w:spacing w:after="80"/>
-        <w:rPr>
-          <w:b/>
-          <w:bCs/>
-        </w:rPr>
-      </w:pPr>
-      <w:r>
-        <w:t>Név</w:t>
-      </w:r>
-    </w:p>
-    <w:p>
-      <w:pPr>
-        <w:pStyle w:val="Listaszerbekezds"/>
-        <w:numPr>
-          <w:ilvl w:val="2"/>
-          <w:numId w:val="8"/>
-        </w:numPr>
-        <w:spacing w:after="80"/>
-        <w:rPr>
-          <w:b/>
-          <w:bCs/>
-        </w:rPr>
-      </w:pPr>
-      <w:r>
-        <w:t>Kategória</w:t>
-      </w:r>
-    </w:p>
-    <w:p>
-      <w:pPr>
-        <w:pStyle w:val="Listaszerbekezds"/>
-        <w:numPr>
-          <w:ilvl w:val="2"/>
-          <w:numId w:val="8"/>
-        </w:numPr>
-        <w:spacing w:after="80"/>
-        <w:rPr>
-          <w:b/>
-          <w:bCs/>
-        </w:rPr>
-      </w:pPr>
-      <w:r>
-        <w:t>Gyártó</w:t>
-      </w:r>
-    </w:p>
-    <w:p>
-      <w:pPr>
-        <w:pStyle w:val="Listaszerbekezds"/>
-        <w:numPr>
-          <w:ilvl w:val="2"/>
-          <w:numId w:val="8"/>
-        </w:numPr>
-        <w:spacing w:after="80"/>
-        <w:rPr>
-          <w:b/>
-          <w:bCs/>
-        </w:rPr>
-      </w:pPr>
-      <w:r>
-        <w:t>Leírás</w:t>
-      </w:r>
-    </w:p>
-    <w:p>
-      <w:pPr>
-        <w:pStyle w:val="Listaszerbekezds"/>
-        <w:numPr>
-          <w:ilvl w:val="2"/>
-          <w:numId w:val="8"/>
-        </w:numPr>
-        <w:spacing w:after="80"/>
-        <w:rPr>
-          <w:b/>
-          <w:bCs/>
-        </w:rPr>
-      </w:pPr>
-      <w:r>
-        <w:t>Nettó ár</w:t>
-      </w:r>
-    </w:p>
-    <w:p>
-      <w:pPr>
-        <w:pStyle w:val="Listaszerbekezds"/>
-        <w:numPr>
-          <w:ilvl w:val="2"/>
-          <w:numId w:val="8"/>
-        </w:numPr>
-        <w:spacing w:after="80"/>
-        <w:rPr>
-          <w:b/>
-          <w:bCs/>
-        </w:rPr>
-      </w:pPr>
-      <w:r>
-        <w:t>Áfa</w:t>
-      </w:r>
-    </w:p>
-    <w:p>
-      <w:pPr>
-        <w:pStyle w:val="Listaszerbekezds"/>
-        <w:numPr>
-          <w:ilvl w:val="2"/>
-          <w:numId w:val="8"/>
-        </w:numPr>
-        <w:spacing w:after="80"/>
-        <w:rPr>
-          <w:b/>
-          <w:bCs/>
-        </w:rPr>
-      </w:pPr>
-      <w:r>
-        <w:t>Szabad készlet</w:t>
-      </w:r>
-    </w:p>
-    <w:p>
-      <w:pPr>
-        <w:pStyle w:val="Listaszerbekezds"/>
-        <w:numPr>
-          <w:ilvl w:val="2"/>
-          <w:numId w:val="8"/>
-        </w:numPr>
-        <w:spacing w:after="80"/>
-        <w:rPr>
-          <w:b/>
-          <w:bCs/>
-        </w:rPr>
-      </w:pPr>
-      <w:r>
-        <w:t>Termékkép</w:t>
-      </w:r>
-    </w:p>
-    <w:p>
-      <w:pPr>
-        <w:pStyle w:val="Listaszerbekezds"/>
-        <w:numPr>
-          <w:ilvl w:val="1"/>
-          <w:numId w:val="8"/>
-        </w:numPr>
-        <w:spacing w:after="80"/>
-        <w:rPr>
-          <w:b/>
-          <w:bCs/>
-        </w:rPr>
-      </w:pPr>
-      <w:r>
-        <w:t>Termék törlése</w:t>
-      </w:r>
-    </w:p>
-    <w:p>
-      <w:pPr>
-        <w:pStyle w:val="Listaszerbekezds"/>
-        <w:numPr>
-          <w:ilvl w:val="1"/>
-          <w:numId w:val="8"/>
-        </w:numPr>
-        <w:spacing w:after="80"/>
-        <w:rPr>
-          <w:b/>
-          <w:bCs/>
-        </w:rPr>
-      </w:pPr>
-      <w:r>
-        <w:t>Termék létrehozása</w:t>
-      </w:r>
-    </w:p>
-    <w:p>
-      <w:pPr>
-        <w:pStyle w:val="Listaszerbekezds"/>
-        <w:numPr>
-          <w:ilvl w:val="0"/>
-          <w:numId w:val="8"/>
-        </w:numPr>
-        <w:spacing w:after="80"/>
-        <w:rPr>
-          <w:b/>
-          <w:bCs/>
-        </w:rPr>
-      </w:pPr>
-      <w:r>
-        <w:t>TODO lekérdezések</w:t>
-      </w:r>
-    </w:p>
-    <w:p>
-      <w:pPr>
-        <w:spacing w:after="80"/>
-        <w:rPr>
-          <w:b/>
-          <w:bCs/>
-        </w:rPr>
-      </w:pPr>
-      <w:r>
-        <w:rPr>
-          <w:b/>
-          <w:bCs/>
-          <w:highlight w:val="green"/>
-        </w:rPr>
-        <w:t>Értékesítés-&gt;Vevői megrendelés:</w:t>
-      </w:r>
-    </w:p>
-    <w:p>
-      <w:pPr>
-        <w:pStyle w:val="Listaszerbekezds"/>
-        <w:numPr>
-          <w:ilvl w:val="0"/>
-          <w:numId w:val="8"/>
-        </w:numPr>
-        <w:spacing w:after="80"/>
-      </w:pPr>
-      <w:r>
-        <w:t xml:space="preserve">Megnyitásával listázódnak a </w:t>
-      </w:r>
-      <w:r>
-        <w:t>vevői megrendelések</w:t>
-      </w:r>
-      <w:r>
-        <w:t xml:space="preserve"> az alábbi adatokkal:</w:t>
-      </w:r>
-    </w:p>
-    <w:p>
-      <w:pPr>
-        <w:pStyle w:val="Listaszerbekezds"/>
-        <w:numPr>
-          <w:ilvl w:val="1"/>
-          <w:numId w:val="8"/>
-        </w:numPr>
-        <w:spacing w:after="80"/>
-      </w:pPr>
-      <w:r>
-        <w:t>Bizonylatszám</w:t>
-      </w:r>
-    </w:p>
-    <w:p>
-      <w:pPr>
-        <w:pStyle w:val="Listaszerbekezds"/>
-        <w:numPr>
-          <w:ilvl w:val="1"/>
-          <w:numId w:val="8"/>
-        </w:numPr>
-        <w:spacing w:after="80"/>
-      </w:pPr>
-      <w:r>
-        <w:t xml:space="preserve">Vevő </w:t>
-      </w:r>
-      <w:r>
-        <w:t>neve</w:t>
-      </w:r>
-    </w:p>
-    <w:p>
-      <w:pPr>
-        <w:pStyle w:val="Listaszerbekezds"/>
-        <w:numPr>
-          <w:ilvl w:val="1"/>
-          <w:numId w:val="8"/>
-        </w:numPr>
-        <w:spacing w:after="80"/>
-      </w:pPr>
-      <w:r>
-        <w:t>Szállítási mód</w:t>
-      </w:r>
-    </w:p>
-    <w:p>
-      <w:pPr>
-        <w:pStyle w:val="Listaszerbekezds"/>
-        <w:numPr>
-          <w:ilvl w:val="1"/>
-          <w:numId w:val="8"/>
-        </w:numPr>
-        <w:spacing w:after="80"/>
-      </w:pPr>
-      <w:r>
-        <w:t>Státusz</w:t>
-      </w:r>
-    </w:p>
-    <w:p>
-      <w:pPr>
-        <w:pStyle w:val="Listaszerbekezds"/>
-        <w:numPr>
-          <w:ilvl w:val="1"/>
-          <w:numId w:val="8"/>
-        </w:numPr>
-        <w:spacing w:after="80"/>
-      </w:pPr>
-      <w:r>
-        <w:t>Bruttó ár</w:t>
-      </w:r>
-    </w:p>
-    <w:p>
-      <w:pPr>
-        <w:pStyle w:val="Listaszerbekezds"/>
-        <w:numPr>
-          <w:ilvl w:val="1"/>
-          <w:numId w:val="8"/>
-        </w:numPr>
-        <w:spacing w:after="80"/>
-      </w:pPr>
-      <w:r>
-        <w:t>Nettó ár</w:t>
-      </w:r>
-    </w:p>
-    <w:p>
-      <w:pPr>
-        <w:pStyle w:val="Listaszerbekezds"/>
-        <w:numPr>
-          <w:ilvl w:val="1"/>
-          <w:numId w:val="8"/>
-        </w:numPr>
-        <w:spacing w:after="80"/>
-      </w:pPr>
-      <w:r>
-        <w:t>Megrendelés dátuma</w:t>
-      </w:r>
-    </w:p>
-    <w:p>
-      <w:pPr>
-        <w:pStyle w:val="Listaszerbekezds"/>
-        <w:numPr>
-          <w:ilvl w:val="1"/>
-          <w:numId w:val="8"/>
-        </w:numPr>
-        <w:spacing w:after="80"/>
-      </w:pPr>
-      <w:r>
-        <w:t>Szállítási mód</w:t>
-      </w:r>
-    </w:p>
-    <w:p>
-      <w:pPr>
-        <w:pStyle w:val="Listaszerbekezds"/>
-        <w:numPr>
-          <w:ilvl w:val="1"/>
-          <w:numId w:val="8"/>
-        </w:numPr>
-        <w:spacing w:after="80"/>
-      </w:pPr>
-      <w:r>
-        <w:t>Fizetési mód</w:t>
-      </w:r>
-    </w:p>
-    <w:p>
-      <w:pPr>
-        <w:pStyle w:val="Listaszerbekezds"/>
-        <w:numPr>
-          <w:ilvl w:val="0"/>
-          <w:numId w:val="8"/>
-        </w:numPr>
-        <w:spacing w:after="80"/>
-      </w:pPr>
-      <w:r>
-        <w:rPr>
-          <w:u w:val="single"/>
-        </w:rPr>
-        <w:t>Státuszok:</w:t>
-      </w:r>
-    </w:p>
-    <w:p>
-      <w:pPr>
-        <w:pStyle w:val="Listaszerbekezds"/>
-        <w:numPr>
-          <w:ilvl w:val="1"/>
-          <w:numId w:val="8"/>
-        </w:numPr>
-        <w:spacing w:after="80"/>
-      </w:pPr>
-      <w:r>
-        <w:t>Folyamatban</w:t>
-      </w:r>
-      <w:r>
-        <w:t>:</w:t>
-      </w:r>
-    </w:p>
-    <w:p>
-      <w:pPr>
-        <w:pStyle w:val="Listaszerbekezds"/>
-        <w:numPr>
-          <w:ilvl w:val="2"/>
-          <w:numId w:val="8"/>
-        </w:numPr>
-        <w:spacing w:after="80"/>
-      </w:pPr>
-      <w:r>
-        <w:t>Amikor még nem lett belőle generálva számla.</w:t>
-      </w:r>
-    </w:p>
-    <w:p>
-      <w:pPr>
-        <w:pStyle w:val="Listaszerbekezds"/>
-        <w:numPr>
-          <w:ilvl w:val="1"/>
-          <w:numId w:val="8"/>
-        </w:numPr>
-        <w:spacing w:after="80"/>
-      </w:pPr>
-      <w:r>
-        <w:t xml:space="preserve">Részben </w:t>
-      </w:r>
-      <w:r>
-        <w:t>teljesítve</w:t>
-      </w:r>
-      <w:r>
-        <w:t>:</w:t>
-      </w:r>
-    </w:p>
-    <w:p>
-      <w:pPr>
-        <w:pStyle w:val="Listaszerbekezds"/>
-        <w:numPr>
-          <w:ilvl w:val="2"/>
-          <w:numId w:val="8"/>
-        </w:numPr>
-        <w:spacing w:after="80"/>
-      </w:pPr>
-      <w:r>
-        <w:t>Amikor a belőle generált számla még nem lett kiegyenlítve</w:t>
-      </w:r>
-      <w:r>
-        <w:t xml:space="preserve">, vagy a </w:t>
-      </w:r>
-      <w:r>
-        <w:t>belőle generált szállítólevél még nem teljesített.</w:t>
-      </w:r>
-    </w:p>
-    <w:p>
-      <w:pPr>
-        <w:pStyle w:val="Listaszerbekezds"/>
-        <w:numPr>
-          <w:ilvl w:val="1"/>
-          <w:numId w:val="8"/>
-        </w:numPr>
-        <w:spacing w:after="80"/>
-      </w:pPr>
-      <w:r>
-        <w:t>Teljesítve</w:t>
-      </w:r>
-      <w:r>
-        <w:t>:</w:t>
-      </w:r>
-    </w:p>
-    <w:p>
-      <w:pPr>
-        <w:pStyle w:val="Listaszerbekezds"/>
-        <w:numPr>
-          <w:ilvl w:val="2"/>
-          <w:numId w:val="8"/>
-        </w:numPr>
-        <w:spacing w:after="80"/>
-      </w:pPr>
-      <w:r>
-        <w:t xml:space="preserve">Amikor </w:t>
-      </w:r>
-      <w:r>
-        <w:t>a belőle generált számla ki lett egyenlítve</w:t>
-      </w:r>
-      <w:r>
-        <w:t xml:space="preserve"> és </w:t>
-      </w:r>
-      <w:r>
-        <w:t>a belőle generált szállítólevél teljesített állapotú.</w:t>
-      </w:r>
-    </w:p>
-    <w:p>
-      <w:pPr>
-        <w:pStyle w:val="Listaszerbekezds"/>
-        <w:numPr>
-          <w:ilvl w:val="1"/>
-          <w:numId w:val="8"/>
-        </w:numPr>
-        <w:spacing w:after="80"/>
-      </w:pPr>
-      <w:r>
-        <w:t>Lemondva</w:t>
-      </w:r>
-    </w:p>
-    <w:p>
-      <w:pPr>
-        <w:pStyle w:val="Listaszerbekezds"/>
-        <w:numPr>
-          <w:ilvl w:val="0"/>
-          <w:numId w:val="8"/>
-        </w:numPr>
-        <w:spacing w:after="80"/>
-      </w:pPr>
-      <w:r>
-        <w:rPr>
-          <w:u w:val="single"/>
-        </w:rPr>
-        <w:t>Műveletek:</w:t>
-      </w:r>
-    </w:p>
-    <w:p>
-      <w:pPr>
-        <w:pStyle w:val="Listaszerbekezds"/>
-        <w:numPr>
-          <w:ilvl w:val="1"/>
-          <w:numId w:val="8"/>
-        </w:numPr>
-        <w:spacing w:after="80"/>
-      </w:pPr>
-      <w:r>
-        <w:t>Státusz módosítása:</w:t>
-      </w:r>
-    </w:p>
-    <w:p>
-      <w:pPr>
-        <w:pStyle w:val="Listaszerbekezds"/>
-        <w:numPr>
-          <w:ilvl w:val="2"/>
-          <w:numId w:val="8"/>
-        </w:numPr>
-        <w:spacing w:after="80"/>
-      </w:pPr>
-      <w:r>
-        <w:t>Számla</w:t>
-      </w:r>
-      <w:r>
-        <w:t xml:space="preserve"> generálással, kiszállításos esetben számla és szállítólevél generálással</w:t>
-      </w:r>
-      <w:r>
-        <w:t>.</w:t>
-      </w:r>
-    </w:p>
-    <w:p>
-      <w:pPr>
-        <w:pStyle w:val="Listaszerbekezds"/>
-        <w:numPr>
-          <w:ilvl w:val="1"/>
-          <w:numId w:val="8"/>
-        </w:numPr>
-        <w:spacing w:after="80"/>
-      </w:pPr>
-      <w:r>
-        <w:t>Megrendelés törlése</w:t>
-      </w:r>
-      <w:r>
-        <w:t>:</w:t>
-      </w:r>
-    </w:p>
-    <w:p>
-      <w:pPr>
-        <w:pStyle w:val="Listaszerbekezds"/>
-        <w:numPr>
-          <w:ilvl w:val="2"/>
-          <w:numId w:val="8"/>
-        </w:numPr>
-        <w:spacing w:after="80"/>
-      </w:pPr>
-      <w:r>
-        <w:t>F</w:t>
-      </w:r>
-      <w:r>
-        <w:t xml:space="preserve">olyamatban </w:t>
-      </w:r>
-      <w:r>
-        <w:t>státusz</w:t>
-      </w:r>
-      <w:r>
-        <w:t xml:space="preserve"> esetén</w:t>
-      </w:r>
-      <w:r>
-        <w:t>, teljesen törlődik</w:t>
-      </w:r>
-      <w:r>
-        <w:t>.</w:t>
-      </w:r>
-    </w:p>
-    <w:p>
-      <w:pPr>
-        <w:pStyle w:val="Listaszerbekezds"/>
-        <w:numPr>
-          <w:ilvl w:val="2"/>
-          <w:numId w:val="8"/>
-        </w:numPr>
-        <w:spacing w:after="80"/>
-      </w:pPr>
-      <w:r>
-        <w:t>R</w:t>
-      </w:r>
-      <w:r>
-        <w:t xml:space="preserve">észben teljesített és </w:t>
-      </w:r>
-      <w:r>
-        <w:t>teljesített esetben lemondva státuszba kerül</w:t>
-      </w:r>
-      <w:r>
-        <w:t>.</w:t>
-      </w:r>
-    </w:p>
-    <w:p>
-      <w:pPr>
-        <w:pStyle w:val="Listaszerbekezds"/>
-        <w:numPr>
-          <w:ilvl w:val="2"/>
-          <w:numId w:val="8"/>
-        </w:numPr>
-        <w:spacing w:after="80"/>
-      </w:pPr>
-      <w:r>
         <w:lastRenderedPageBreak/>
         <w:t>A</w:t>
       </w:r>
       <w:r>
+        <w:t xml:space="preserve">z adott kategóriában </w:t>
+      </w:r>
+      <w:r>
+        <w:t>lévő termékek elveszítik a kategóri</w:t>
+      </w:r>
+      <w:r>
+        <w:t>ájukat.</w:t>
+      </w:r>
+    </w:p>
+    <w:p>
+      <w:pPr>
+        <w:pStyle w:val="Listaszerbekezds"/>
+        <w:numPr>
+          <w:ilvl w:val="1"/>
+          <w:numId w:val="8"/>
+        </w:numPr>
+        <w:spacing w:after="80"/>
+      </w:pPr>
+      <w:r>
+        <w:t>Kategória átnevezése</w:t>
+      </w:r>
+    </w:p>
+    <w:p>
+      <w:pPr>
+        <w:pStyle w:val="Listaszerbekezds"/>
+        <w:numPr>
+          <w:ilvl w:val="1"/>
+          <w:numId w:val="8"/>
+        </w:numPr>
+        <w:spacing w:after="80"/>
+      </w:pPr>
+      <w:r>
+        <w:t>Kategória létrehozása:</w:t>
+      </w:r>
+    </w:p>
+    <w:p>
+      <w:pPr>
+        <w:spacing w:after="80"/>
+        <w:rPr>
+          <w:b/>
+          <w:bCs/>
+        </w:rPr>
+      </w:pPr>
+      <w:r>
+        <w:rPr>
+          <w:b/>
+          <w:bCs/>
+          <w:highlight w:val="green"/>
+        </w:rPr>
+        <w:t>Készletkezelés-&gt;Termékek:</w:t>
+      </w:r>
+    </w:p>
+    <w:p>
+      <w:pPr>
+        <w:pStyle w:val="Listaszerbekezds"/>
+        <w:numPr>
+          <w:ilvl w:val="0"/>
+          <w:numId w:val="8"/>
+        </w:numPr>
+        <w:spacing w:after="80"/>
+        <w:rPr>
+          <w:b/>
+          <w:bCs/>
+        </w:rPr>
+      </w:pPr>
+      <w:r>
+        <w:t>Megnyitásával listázódnak a termékek az alábbi adatokkal:</w:t>
+      </w:r>
+    </w:p>
+    <w:p>
+      <w:pPr>
+        <w:pStyle w:val="Listaszerbekezds"/>
+        <w:numPr>
+          <w:ilvl w:val="1"/>
+          <w:numId w:val="8"/>
+        </w:numPr>
+        <w:spacing w:after="80"/>
+        <w:rPr>
+          <w:b/>
+          <w:bCs/>
+        </w:rPr>
+      </w:pPr>
+      <w:r>
+        <w:t>Név</w:t>
+      </w:r>
+    </w:p>
+    <w:p>
+      <w:pPr>
+        <w:pStyle w:val="Listaszerbekezds"/>
+        <w:numPr>
+          <w:ilvl w:val="1"/>
+          <w:numId w:val="8"/>
+        </w:numPr>
+        <w:spacing w:after="80"/>
+        <w:rPr>
+          <w:b/>
+          <w:bCs/>
+        </w:rPr>
+      </w:pPr>
+      <w:r>
+        <w:t>Kategória</w:t>
+      </w:r>
+    </w:p>
+    <w:p>
+      <w:pPr>
+        <w:pStyle w:val="Listaszerbekezds"/>
+        <w:numPr>
+          <w:ilvl w:val="1"/>
+          <w:numId w:val="8"/>
+        </w:numPr>
+        <w:spacing w:after="80"/>
+        <w:rPr>
+          <w:b/>
+          <w:bCs/>
+        </w:rPr>
+      </w:pPr>
+      <w:r>
+        <w:t>Gyártó</w:t>
+      </w:r>
+    </w:p>
+    <w:p>
+      <w:pPr>
+        <w:pStyle w:val="Listaszerbekezds"/>
+        <w:numPr>
+          <w:ilvl w:val="1"/>
+          <w:numId w:val="8"/>
+        </w:numPr>
+        <w:spacing w:after="80"/>
+        <w:rPr>
+          <w:b/>
+          <w:bCs/>
+        </w:rPr>
+      </w:pPr>
+      <w:r>
+        <w:t>Leírás</w:t>
+      </w:r>
+    </w:p>
+    <w:p>
+      <w:pPr>
+        <w:pStyle w:val="Listaszerbekezds"/>
+        <w:numPr>
+          <w:ilvl w:val="1"/>
+          <w:numId w:val="8"/>
+        </w:numPr>
+        <w:spacing w:after="80"/>
+        <w:rPr>
+          <w:b/>
+          <w:bCs/>
+        </w:rPr>
+      </w:pPr>
+      <w:r>
+        <w:t>Bruttó ár</w:t>
+      </w:r>
+    </w:p>
+    <w:p>
+      <w:pPr>
+        <w:pStyle w:val="Listaszerbekezds"/>
+        <w:numPr>
+          <w:ilvl w:val="1"/>
+          <w:numId w:val="8"/>
+        </w:numPr>
+        <w:spacing w:after="80"/>
+        <w:rPr>
+          <w:b/>
+          <w:bCs/>
+        </w:rPr>
+      </w:pPr>
+      <w:r>
+        <w:t>Nettó ár</w:t>
+      </w:r>
+    </w:p>
+    <w:p>
+      <w:pPr>
+        <w:pStyle w:val="Listaszerbekezds"/>
+        <w:numPr>
+          <w:ilvl w:val="1"/>
+          <w:numId w:val="8"/>
+        </w:numPr>
+        <w:spacing w:after="80"/>
+        <w:rPr>
+          <w:b/>
+          <w:bCs/>
+        </w:rPr>
+      </w:pPr>
+      <w:r>
+        <w:t>Áfa</w:t>
+      </w:r>
+    </w:p>
+    <w:p>
+      <w:pPr>
+        <w:pStyle w:val="Listaszerbekezds"/>
+        <w:numPr>
+          <w:ilvl w:val="1"/>
+          <w:numId w:val="8"/>
+        </w:numPr>
+        <w:spacing w:after="80"/>
+        <w:rPr>
+          <w:b/>
+          <w:bCs/>
+        </w:rPr>
+      </w:pPr>
+      <w:r>
+        <w:t>Szabad készlet</w:t>
+      </w:r>
+    </w:p>
+    <w:p>
+      <w:pPr>
+        <w:pStyle w:val="Listaszerbekezds"/>
+        <w:numPr>
+          <w:ilvl w:val="1"/>
+          <w:numId w:val="8"/>
+        </w:numPr>
+        <w:spacing w:after="80"/>
+        <w:rPr>
+          <w:b/>
+          <w:bCs/>
+        </w:rPr>
+      </w:pPr>
+      <w:r>
+        <w:t>Foglalt készlet</w:t>
+      </w:r>
+    </w:p>
+    <w:p>
+      <w:pPr>
+        <w:pStyle w:val="Listaszerbekezds"/>
+        <w:numPr>
+          <w:ilvl w:val="0"/>
+          <w:numId w:val="8"/>
+        </w:numPr>
+        <w:spacing w:after="80"/>
+        <w:rPr>
+          <w:b/>
+          <w:bCs/>
+        </w:rPr>
+      </w:pPr>
+      <w:r>
+        <w:rPr>
+          <w:u w:val="single"/>
+        </w:rPr>
+        <w:t>Műveletek:</w:t>
+      </w:r>
+    </w:p>
+    <w:p>
+      <w:pPr>
+        <w:pStyle w:val="Listaszerbekezds"/>
+        <w:numPr>
+          <w:ilvl w:val="1"/>
+          <w:numId w:val="8"/>
+        </w:numPr>
+        <w:spacing w:after="80"/>
+        <w:rPr>
+          <w:b/>
+          <w:bCs/>
+        </w:rPr>
+      </w:pPr>
+      <w:r>
+        <w:t>Termék adatainak módosítása:</w:t>
+      </w:r>
+    </w:p>
+    <w:p>
+      <w:pPr>
+        <w:pStyle w:val="Listaszerbekezds"/>
+        <w:numPr>
+          <w:ilvl w:val="2"/>
+          <w:numId w:val="8"/>
+        </w:numPr>
+        <w:spacing w:after="80"/>
+        <w:rPr>
+          <w:b/>
+          <w:bCs/>
+        </w:rPr>
+      </w:pPr>
+      <w:r>
+        <w:t>Név</w:t>
+      </w:r>
+    </w:p>
+    <w:p>
+      <w:pPr>
+        <w:pStyle w:val="Listaszerbekezds"/>
+        <w:numPr>
+          <w:ilvl w:val="2"/>
+          <w:numId w:val="8"/>
+        </w:numPr>
+        <w:spacing w:after="80"/>
+        <w:rPr>
+          <w:b/>
+          <w:bCs/>
+        </w:rPr>
+      </w:pPr>
+      <w:r>
+        <w:t>Kategória</w:t>
+      </w:r>
+    </w:p>
+    <w:p>
+      <w:pPr>
+        <w:pStyle w:val="Listaszerbekezds"/>
+        <w:numPr>
+          <w:ilvl w:val="2"/>
+          <w:numId w:val="8"/>
+        </w:numPr>
+        <w:spacing w:after="80"/>
+        <w:rPr>
+          <w:b/>
+          <w:bCs/>
+        </w:rPr>
+      </w:pPr>
+      <w:r>
+        <w:t>Gyártó</w:t>
+      </w:r>
+    </w:p>
+    <w:p>
+      <w:pPr>
+        <w:pStyle w:val="Listaszerbekezds"/>
+        <w:numPr>
+          <w:ilvl w:val="2"/>
+          <w:numId w:val="8"/>
+        </w:numPr>
+        <w:spacing w:after="80"/>
+        <w:rPr>
+          <w:b/>
+          <w:bCs/>
+        </w:rPr>
+      </w:pPr>
+      <w:r>
+        <w:t>Leírás</w:t>
+      </w:r>
+    </w:p>
+    <w:p>
+      <w:pPr>
+        <w:pStyle w:val="Listaszerbekezds"/>
+        <w:numPr>
+          <w:ilvl w:val="2"/>
+          <w:numId w:val="8"/>
+        </w:numPr>
+        <w:spacing w:after="80"/>
+        <w:rPr>
+          <w:b/>
+          <w:bCs/>
+        </w:rPr>
+      </w:pPr>
+      <w:r>
+        <w:t>Nettó ár</w:t>
+      </w:r>
+    </w:p>
+    <w:p>
+      <w:pPr>
+        <w:pStyle w:val="Listaszerbekezds"/>
+        <w:numPr>
+          <w:ilvl w:val="2"/>
+          <w:numId w:val="8"/>
+        </w:numPr>
+        <w:spacing w:after="80"/>
+        <w:rPr>
+          <w:b/>
+          <w:bCs/>
+        </w:rPr>
+      </w:pPr>
+      <w:r>
+        <w:t>Áfa</w:t>
+      </w:r>
+    </w:p>
+    <w:p>
+      <w:pPr>
+        <w:pStyle w:val="Listaszerbekezds"/>
+        <w:numPr>
+          <w:ilvl w:val="2"/>
+          <w:numId w:val="8"/>
+        </w:numPr>
+        <w:spacing w:after="80"/>
+        <w:rPr>
+          <w:b/>
+          <w:bCs/>
+        </w:rPr>
+      </w:pPr>
+      <w:r>
+        <w:t>Szabad készlet</w:t>
+      </w:r>
+    </w:p>
+    <w:p>
+      <w:pPr>
+        <w:pStyle w:val="Listaszerbekezds"/>
+        <w:numPr>
+          <w:ilvl w:val="2"/>
+          <w:numId w:val="8"/>
+        </w:numPr>
+        <w:spacing w:after="80"/>
+        <w:rPr>
+          <w:b/>
+          <w:bCs/>
+        </w:rPr>
+      </w:pPr>
+      <w:r>
+        <w:t>Termékkép</w:t>
+      </w:r>
+    </w:p>
+    <w:p>
+      <w:pPr>
+        <w:pStyle w:val="Listaszerbekezds"/>
+        <w:numPr>
+          <w:ilvl w:val="1"/>
+          <w:numId w:val="8"/>
+        </w:numPr>
+        <w:spacing w:after="80"/>
+        <w:rPr>
+          <w:b/>
+          <w:bCs/>
+        </w:rPr>
+      </w:pPr>
+      <w:r>
+        <w:t>Termék törlése</w:t>
+      </w:r>
+    </w:p>
+    <w:p>
+      <w:pPr>
+        <w:pStyle w:val="Listaszerbekezds"/>
+        <w:numPr>
+          <w:ilvl w:val="1"/>
+          <w:numId w:val="8"/>
+        </w:numPr>
+        <w:spacing w:after="80"/>
+        <w:rPr>
+          <w:b/>
+          <w:bCs/>
+        </w:rPr>
+      </w:pPr>
+      <w:r>
+        <w:t>Termék létrehozása</w:t>
+      </w:r>
+    </w:p>
+    <w:p>
+      <w:pPr>
+        <w:pStyle w:val="Listaszerbekezds"/>
+        <w:numPr>
+          <w:ilvl w:val="0"/>
+          <w:numId w:val="8"/>
+        </w:numPr>
+        <w:spacing w:after="80"/>
+        <w:rPr>
+          <w:b/>
+          <w:bCs/>
+        </w:rPr>
+      </w:pPr>
+      <w:r>
+        <w:t>TODO lekérdezések</w:t>
+      </w:r>
+    </w:p>
+    <w:p>
+      <w:pPr>
+        <w:spacing w:after="80"/>
+        <w:rPr>
+          <w:b/>
+          <w:bCs/>
+        </w:rPr>
+      </w:pPr>
+      <w:r>
+        <w:rPr>
+          <w:b/>
+          <w:bCs/>
+          <w:highlight w:val="green"/>
+        </w:rPr>
+        <w:t>Értékesítés-&gt;Vevői megrendelés:</w:t>
+      </w:r>
+    </w:p>
+    <w:p>
+      <w:pPr>
+        <w:pStyle w:val="Listaszerbekezds"/>
+        <w:numPr>
+          <w:ilvl w:val="0"/>
+          <w:numId w:val="8"/>
+        </w:numPr>
+        <w:spacing w:after="80"/>
+      </w:pPr>
+      <w:r>
+        <w:t xml:space="preserve">Megnyitásával listázódnak a </w:t>
+      </w:r>
+      <w:r>
+        <w:t>vevői megrendelések</w:t>
+      </w:r>
+      <w:r>
+        <w:t xml:space="preserve"> az alábbi adatokkal:</w:t>
+      </w:r>
+    </w:p>
+    <w:p>
+      <w:pPr>
+        <w:pStyle w:val="Listaszerbekezds"/>
+        <w:numPr>
+          <w:ilvl w:val="1"/>
+          <w:numId w:val="8"/>
+        </w:numPr>
+        <w:spacing w:after="80"/>
+      </w:pPr>
+      <w:r>
+        <w:t>Bizonylatszám</w:t>
+      </w:r>
+    </w:p>
+    <w:p>
+      <w:pPr>
+        <w:pStyle w:val="Listaszerbekezds"/>
+        <w:numPr>
+          <w:ilvl w:val="1"/>
+          <w:numId w:val="8"/>
+        </w:numPr>
+        <w:spacing w:after="80"/>
+      </w:pPr>
+      <w:r>
+        <w:t xml:space="preserve">Vevő </w:t>
+      </w:r>
+      <w:r>
+        <w:t>neve</w:t>
+      </w:r>
+    </w:p>
+    <w:p>
+      <w:pPr>
+        <w:pStyle w:val="Listaszerbekezds"/>
+        <w:numPr>
+          <w:ilvl w:val="1"/>
+          <w:numId w:val="8"/>
+        </w:numPr>
+        <w:spacing w:after="80"/>
+      </w:pPr>
+      <w:r>
+        <w:t>Szállítási mód</w:t>
+      </w:r>
+    </w:p>
+    <w:p>
+      <w:pPr>
+        <w:pStyle w:val="Listaszerbekezds"/>
+        <w:numPr>
+          <w:ilvl w:val="1"/>
+          <w:numId w:val="8"/>
+        </w:numPr>
+        <w:spacing w:after="80"/>
+      </w:pPr>
+      <w:r>
+        <w:t>Státusz</w:t>
+      </w:r>
+    </w:p>
+    <w:p>
+      <w:pPr>
+        <w:pStyle w:val="Listaszerbekezds"/>
+        <w:numPr>
+          <w:ilvl w:val="1"/>
+          <w:numId w:val="8"/>
+        </w:numPr>
+        <w:spacing w:after="80"/>
+      </w:pPr>
+      <w:r>
+        <w:t>Bruttó ár</w:t>
+      </w:r>
+    </w:p>
+    <w:p>
+      <w:pPr>
+        <w:pStyle w:val="Listaszerbekezds"/>
+        <w:numPr>
+          <w:ilvl w:val="1"/>
+          <w:numId w:val="8"/>
+        </w:numPr>
+        <w:spacing w:after="80"/>
+      </w:pPr>
+      <w:r>
+        <w:t>Nettó ár</w:t>
+      </w:r>
+    </w:p>
+    <w:p>
+      <w:pPr>
+        <w:pStyle w:val="Listaszerbekezds"/>
+        <w:numPr>
+          <w:ilvl w:val="1"/>
+          <w:numId w:val="8"/>
+        </w:numPr>
+        <w:spacing w:after="80"/>
+      </w:pPr>
+      <w:r>
+        <w:t>Megrendelés dátuma</w:t>
+      </w:r>
+    </w:p>
+    <w:p>
+      <w:pPr>
+        <w:pStyle w:val="Listaszerbekezds"/>
+        <w:numPr>
+          <w:ilvl w:val="1"/>
+          <w:numId w:val="8"/>
+        </w:numPr>
+        <w:spacing w:after="80"/>
+      </w:pPr>
+      <w:r>
+        <w:t>Szállítási mód</w:t>
+      </w:r>
+    </w:p>
+    <w:p>
+      <w:pPr>
+        <w:pStyle w:val="Listaszerbekezds"/>
+        <w:numPr>
+          <w:ilvl w:val="1"/>
+          <w:numId w:val="8"/>
+        </w:numPr>
+        <w:spacing w:after="80"/>
+      </w:pPr>
+      <w:r>
+        <w:t>Fizetési mód</w:t>
+      </w:r>
+    </w:p>
+    <w:p>
+      <w:pPr>
+        <w:pStyle w:val="Listaszerbekezds"/>
+        <w:numPr>
+          <w:ilvl w:val="0"/>
+          <w:numId w:val="8"/>
+        </w:numPr>
+        <w:spacing w:after="80"/>
+      </w:pPr>
+      <w:r>
+        <w:rPr>
+          <w:u w:val="single"/>
+        </w:rPr>
+        <w:t>Státuszok:</w:t>
+      </w:r>
+    </w:p>
+    <w:p>
+      <w:pPr>
+        <w:pStyle w:val="Listaszerbekezds"/>
+        <w:numPr>
+          <w:ilvl w:val="1"/>
+          <w:numId w:val="8"/>
+        </w:numPr>
+        <w:spacing w:after="80"/>
+      </w:pPr>
+      <w:r>
+        <w:t>Folyamatban</w:t>
+      </w:r>
+      <w:r>
+        <w:t>:</w:t>
+      </w:r>
+    </w:p>
+    <w:p>
+      <w:pPr>
+        <w:pStyle w:val="Listaszerbekezds"/>
+        <w:numPr>
+          <w:ilvl w:val="2"/>
+          <w:numId w:val="8"/>
+        </w:numPr>
+        <w:spacing w:after="80"/>
+      </w:pPr>
+      <w:r>
+        <w:t>Amikor még nem lett belőle generálva számla.</w:t>
+      </w:r>
+    </w:p>
+    <w:p>
+      <w:pPr>
+        <w:pStyle w:val="Listaszerbekezds"/>
+        <w:numPr>
+          <w:ilvl w:val="1"/>
+          <w:numId w:val="8"/>
+        </w:numPr>
+        <w:spacing w:after="80"/>
+      </w:pPr>
+      <w:r>
+        <w:t xml:space="preserve">Részben </w:t>
+      </w:r>
+      <w:r>
+        <w:t>teljesítve</w:t>
+      </w:r>
+      <w:r>
+        <w:t>:</w:t>
+      </w:r>
+    </w:p>
+    <w:p>
+      <w:pPr>
+        <w:pStyle w:val="Listaszerbekezds"/>
+        <w:numPr>
+          <w:ilvl w:val="2"/>
+          <w:numId w:val="8"/>
+        </w:numPr>
+        <w:spacing w:after="80"/>
+      </w:pPr>
+      <w:r>
+        <w:t>Amikor a belőle generált számla még nem lett kiegyenlítve</w:t>
+      </w:r>
+      <w:r>
+        <w:t xml:space="preserve">, vagy a </w:t>
+      </w:r>
+      <w:r>
+        <w:t>belőle generált szállítólevél még nem teljesített.</w:t>
+      </w:r>
+    </w:p>
+    <w:p>
+      <w:pPr>
+        <w:pStyle w:val="Listaszerbekezds"/>
+        <w:numPr>
+          <w:ilvl w:val="1"/>
+          <w:numId w:val="8"/>
+        </w:numPr>
+        <w:spacing w:after="80"/>
+      </w:pPr>
+      <w:r>
+        <w:t>Teljesítve</w:t>
+      </w:r>
+      <w:r>
+        <w:t>:</w:t>
+      </w:r>
+    </w:p>
+    <w:p>
+      <w:pPr>
+        <w:pStyle w:val="Listaszerbekezds"/>
+        <w:numPr>
+          <w:ilvl w:val="2"/>
+          <w:numId w:val="8"/>
+        </w:numPr>
+        <w:spacing w:after="80"/>
+      </w:pPr>
+      <w:r>
+        <w:t xml:space="preserve">Amikor </w:t>
+      </w:r>
+      <w:r>
+        <w:t>a belőle generált számla ki lett egyenlítve</w:t>
+      </w:r>
+      <w:r>
+        <w:t xml:space="preserve"> és </w:t>
+      </w:r>
+      <w:r>
+        <w:t>a belőle generált szállítólevél teljesített állapotú.</w:t>
+      </w:r>
+    </w:p>
+    <w:p>
+      <w:pPr>
+        <w:pStyle w:val="Listaszerbekezds"/>
+        <w:numPr>
+          <w:ilvl w:val="1"/>
+          <w:numId w:val="8"/>
+        </w:numPr>
+        <w:spacing w:after="80"/>
+      </w:pPr>
+      <w:r>
+        <w:t>Lemondva</w:t>
+      </w:r>
+    </w:p>
+    <w:p>
+      <w:pPr>
+        <w:pStyle w:val="Listaszerbekezds"/>
+        <w:numPr>
+          <w:ilvl w:val="0"/>
+          <w:numId w:val="8"/>
+        </w:numPr>
+        <w:spacing w:after="80"/>
+      </w:pPr>
+      <w:r>
+        <w:rPr>
+          <w:u w:val="single"/>
+        </w:rPr>
+        <w:t>Műveletek:</w:t>
+      </w:r>
+    </w:p>
+    <w:p>
+      <w:pPr>
+        <w:pStyle w:val="Listaszerbekezds"/>
+        <w:numPr>
+          <w:ilvl w:val="1"/>
+          <w:numId w:val="8"/>
+        </w:numPr>
+        <w:spacing w:after="80"/>
+      </w:pPr>
+      <w:r>
+        <w:t>Státusz módosítása:</w:t>
+      </w:r>
+    </w:p>
+    <w:p>
+      <w:pPr>
+        <w:pStyle w:val="Listaszerbekezds"/>
+        <w:numPr>
+          <w:ilvl w:val="2"/>
+          <w:numId w:val="8"/>
+        </w:numPr>
+        <w:spacing w:after="80"/>
+      </w:pPr>
+      <w:r>
+        <w:t>Számla</w:t>
+      </w:r>
+      <w:r>
+        <w:t xml:space="preserve"> generálással, kiszállításos esetben számla és szállítólevél generálással</w:t>
+      </w:r>
+      <w:r>
+        <w:t>.</w:t>
+      </w:r>
+    </w:p>
+    <w:p>
+      <w:pPr>
+        <w:pStyle w:val="Listaszerbekezds"/>
+        <w:numPr>
+          <w:ilvl w:val="1"/>
+          <w:numId w:val="8"/>
+        </w:numPr>
+        <w:spacing w:after="80"/>
+      </w:pPr>
+      <w:r>
+        <w:t>Megrendelés törlése</w:t>
+      </w:r>
+      <w:r>
+        <w:t>:</w:t>
+      </w:r>
+    </w:p>
+    <w:p>
+      <w:pPr>
+        <w:pStyle w:val="Listaszerbekezds"/>
+        <w:numPr>
+          <w:ilvl w:val="2"/>
+          <w:numId w:val="8"/>
+        </w:numPr>
+        <w:spacing w:after="80"/>
+      </w:pPr>
+      <w:r>
+        <w:lastRenderedPageBreak/>
+        <w:t>F</w:t>
+      </w:r>
+      <w:r>
+        <w:t xml:space="preserve">olyamatban </w:t>
+      </w:r>
+      <w:r>
+        <w:t>státusz</w:t>
+      </w:r>
+      <w:r>
+        <w:t xml:space="preserve"> esetén</w:t>
+      </w:r>
+      <w:r>
+        <w:t>, teljesen törlődik</w:t>
+      </w:r>
+      <w:r>
+        <w:t>.</w:t>
+      </w:r>
+    </w:p>
+    <w:p>
+      <w:pPr>
+        <w:pStyle w:val="Listaszerbekezds"/>
+        <w:numPr>
+          <w:ilvl w:val="2"/>
+          <w:numId w:val="8"/>
+        </w:numPr>
+        <w:spacing w:after="80"/>
+      </w:pPr>
+      <w:r>
+        <w:t>R</w:t>
+      </w:r>
+      <w:r>
+        <w:t xml:space="preserve">észben teljesített és </w:t>
+      </w:r>
+      <w:r>
+        <w:t>teljesített esetben lemondva státuszba kerül</w:t>
+      </w:r>
+      <w:r>
+        <w:t>.</w:t>
+      </w:r>
+    </w:p>
+    <w:p>
+      <w:pPr>
+        <w:pStyle w:val="Listaszerbekezds"/>
+        <w:numPr>
+          <w:ilvl w:val="2"/>
+          <w:numId w:val="8"/>
+        </w:numPr>
+        <w:spacing w:after="80"/>
+      </w:pPr>
+      <w:r>
+        <w:t>A</w:t>
+      </w:r>
+      <w:r>
         <w:t xml:space="preserve"> raktárkészlet minden esetben megfelelő módon frissül.</w:t>
       </w:r>
     </w:p>
@@ -3087,6 +3119,7 @@
         <w:rPr>
           <w:u w:val="single"/>
         </w:rPr>
+        <w:lastRenderedPageBreak/>
         <w:t>Státuszok</w:t>
       </w:r>
       <w:r>
@@ -3129,7 +3162,6 @@
         </w:rPr>
       </w:pPr>
       <w:r>
-        <w:lastRenderedPageBreak/>
         <w:t>Amikor még nem lett teljesítve.</w:t>
       </w:r>
     </w:p>
@@ -3694,6 +3726,121 @@
       </w:pPr>
       <w:r>
         <w:t>Bele kell venni, hogy a kiszereléseknek is kellenek külön dolgok. Bevételezés belevétele.</w:t>
+      </w:r>
+    </w:p>
+    <w:p>
+      <w:pPr>
+        <w:spacing w:after="80"/>
+      </w:pPr>
+    </w:p>
+    <w:p>
+      <w:pPr>
+        <w:spacing w:after="80"/>
+      </w:pPr>
+      <w:r>
+        <w:t xml:space="preserve">Szabad készlet -&gt; </w:t>
+      </w:r>
+      <w:r>
+        <w:rPr>
+          <w:b/>
+          <w:bCs/>
+        </w:rPr>
+        <w:t xml:space="preserve">webshop fizetés </w:t>
+      </w:r>
+      <w:r>
+        <w:t xml:space="preserve">-&gt; foglalt készlet -&gt; </w:t>
+      </w:r>
+      <w:r>
+        <w:rPr>
+          <w:b/>
+          <w:bCs/>
+        </w:rPr>
+        <w:t xml:space="preserve">számla kiegyenlítés </w:t>
+      </w:r>
+      <w:r>
+        <w:t>-&gt; eltűnik a készlet</w:t>
+      </w:r>
+    </w:p>
+    <w:p>
+      <w:pPr>
+        <w:spacing w:after="80"/>
+      </w:pPr>
+      <w:r>
+        <w:t>Race Conditionok megoldásáról lehetne írni a szakdogában.</w:t>
+      </w:r>
+    </w:p>
+    <w:p>
+      <w:pPr>
+        <w:spacing w:after="80"/>
+      </w:pPr>
+    </w:p>
+    <w:p>
+      <w:pPr>
+        <w:spacing w:after="80"/>
+      </w:pPr>
+      <w:r>
+        <w:lastRenderedPageBreak/>
+        <w:t>Amikor valami olyan fizetés van, ami a megrendeléskor végbemegy, akkor a tartozás 0 és a generált számla egyből végleges.</w:t>
+      </w:r>
+    </w:p>
+    <w:p>
+      <w:pPr>
+        <w:spacing w:after="80"/>
+      </w:pPr>
+    </w:p>
+    <w:p>
+      <w:pPr>
+        <w:spacing w:after="80"/>
+      </w:pPr>
+      <w:r>
+        <w:rPr>
+          <w:b/>
+          <w:bCs/>
+        </w:rPr>
+        <w:t>Lekérdezések</w:t>
+      </w:r>
+      <w:r>
+        <w:t>: Bevételek időtartományra, készletváltozások időtartományra, bevétel diagram időtartományra, vevő kiadások diagram időtartományra, termék eladás darabszámok diagram időtartományra</w:t>
+      </w:r>
+    </w:p>
+    <w:p>
+      <w:pPr>
+        <w:spacing w:after="80"/>
+      </w:pPr>
+    </w:p>
+    <w:p>
+      <w:pPr>
+        <w:spacing w:after="80"/>
+      </w:pPr>
+      <w:r>
+        <w:rPr>
+          <w:b/>
+          <w:bCs/>
+        </w:rPr>
+        <w:t>Szakdogába beszélni róla:</w:t>
+      </w:r>
+      <w:r>
+        <w:rPr>
+          <w:b/>
+          <w:bCs/>
+        </w:rPr>
+        <w:t xml:space="preserve"> </w:t>
+      </w:r>
+      <w:r>
+        <w:t>Nemeket név alapján le lehet szedni, megadott cím alapján + nem alapján statisztikai becslést adni, hogy hol lenne érdemes megnyitni egy fizikális boltot, az összefüggőségek alapján (milyen az adott területen a nemek eloszlása stb (pl ha inkább nőknek szánt termékeket akarnak árusítani a jövőben, az is játszhat)), megadni, hogy milyen termékeket lenne érdemes egy adott területen árusítani egy megnyitott boltban.</w:t>
+      </w:r>
+    </w:p>
+    <w:p>
+      <w:pPr>
+        <w:spacing w:after="80"/>
+      </w:pPr>
+    </w:p>
+    <w:p>
+      <w:pPr>
+        <w:spacing w:after="80"/>
+      </w:pPr>
+      <w:r>
+        <w:t>Ergonómiai szempontból a webáruházat érdemes megcsinálni (képekhez alt-ok, header átugrás, vak nézet nagyobb betűméret, élesebb színek), admin rendszerben ezt csak fejlesztési ötletként.</w:t>
       </w:r>
     </w:p>
     <w:sectPr>

</xml_diff>

<commit_message>
Admin system permissions, Payment
</commit_message>
<xml_diff>
--- a/dokumentacio/funkcionalis_specifikacio.docx
+++ b/dokumentacio/funkcionalis_specifikacio.docx
@@ -3841,6 +3841,51 @@
       </w:pPr>
       <w:r>
         <w:t>Ergonómiai szempontból a webáruházat érdemes megcsinálni (képekhez alt-ok, header átugrás, vak nézet nagyobb betűméret, élesebb színek), admin rendszerben ezt csak fejlesztési ötletként.</w:t>
+      </w:r>
+    </w:p>
+    <w:p>
+      <w:pPr>
+        <w:spacing w:after="80"/>
+      </w:pPr>
+    </w:p>
+    <w:p>
+      <w:pPr>
+        <w:spacing w:after="80"/>
+      </w:pPr>
+      <w:r>
+        <w:t>Hogy néz ki majd a védés? Én kattintgathatom majd a felületet, vagy csak szóban lehet róla beszélni felület nélkül diák kivetítésével?</w:t>
+      </w:r>
+    </w:p>
+    <w:p>
+      <w:pPr>
+        <w:spacing w:after="80"/>
+      </w:pPr>
+    </w:p>
+    <w:p>
+      <w:pPr>
+        <w:spacing w:after="80"/>
+      </w:pPr>
+      <w:r>
+        <w:t>App label módosítás esetén lehet, hogy a permissinökkel lesz ba</w:t>
+      </w:r>
+      <w:r>
+        <w:t>j.</w:t>
+      </w:r>
+    </w:p>
+    <w:p>
+      <w:pPr>
+        <w:spacing w:after="80"/>
+      </w:pPr>
+    </w:p>
+    <w:p>
+      <w:pPr>
+        <w:spacing w:after="80"/>
+      </w:pPr>
+      <w:r>
+        <w:t>Permission-ökről is lehet szépen írni majd részletesen.</w:t>
+      </w:r>
+      <w:r>
+        <w:t xml:space="preserve"> Pl lehetne azt is csinálni, hogy leveszek dolgokat a felületről, ha nincs hozzá jog, nem csak egyáltalán nem jelenítek meg dolgokat.</w:t>
       </w:r>
     </w:p>
     <w:sectPr>

</xml_diff>

<commit_message>
Webshop contact, Admin contact, Admin FAQ, Fixes
</commit_message>
<xml_diff>
--- a/dokumentacio/funkcionalis_specifikacio.docx
+++ b/dokumentacio/funkcionalis_specifikacio.docx
@@ -122,6 +122,25 @@
     </w:p>
     <w:p>
       <w:pPr>
+        <w:pStyle w:val="Listaszerbekezds"/>
+        <w:numPr>
+          <w:ilvl w:val="0"/>
+          <w:numId w:val="2"/>
+        </w:numPr>
+        <w:spacing w:after="80"/>
+      </w:pPr>
+      <w:r>
+        <w:t xml:space="preserve">Kapcsolat menüpont </w:t>
+      </w:r>
+      <w:r>
+        <w:rPr>
+          <w:highlight w:val="yellow"/>
+        </w:rPr>
+        <w:t>(még nincs részletezve)</w:t>
+      </w:r>
+    </w:p>
+    <w:p>
+      <w:pPr>
         <w:spacing w:after="80"/>
         <w:rPr>
           <w:b/>
@@ -711,6 +730,7 @@
         <w:spacing w:after="80"/>
       </w:pPr>
       <w:r>
+        <w:lastRenderedPageBreak/>
         <w:t>Lehetőség a már bejelentkezett felhasználói fiókból kijelentkezni.</w:t>
       </w:r>
     </w:p>
@@ -729,7 +749,6 @@
           <w:bCs/>
           <w:highlight w:val="red"/>
         </w:rPr>
-        <w:lastRenderedPageBreak/>
         <w:t>Vásárlás</w:t>
       </w:r>
       <w:r>
@@ -982,7 +1001,20 @@
         <w:t xml:space="preserve">A </w:t>
       </w:r>
       <w:r>
-        <w:t>„weboldal neve”/admin címen érhető el.</w:t>
+        <w:t xml:space="preserve">„weboldal </w:t>
+      </w:r>
+      <w:proofErr w:type="gramStart"/>
+      <w:r>
+        <w:t>neve”/</w:t>
+      </w:r>
+      <w:proofErr w:type="spellStart"/>
+      <w:proofErr w:type="gramEnd"/>
+      <w:r>
+        <w:t>admin</w:t>
+      </w:r>
+      <w:proofErr w:type="spellEnd"/>
+      <w:r>
+        <w:t xml:space="preserve"> címen érhető el.</w:t>
       </w:r>
     </w:p>
     <w:p>
@@ -1094,6 +1126,28 @@
         </w:rPr>
       </w:pPr>
       <w:r>
+        <w:t xml:space="preserve">Üzenetek </w:t>
+      </w:r>
+      <w:r>
+        <w:rPr>
+          <w:highlight w:val="yellow"/>
+        </w:rPr>
+        <w:t>(Kapcsolat menüponthoz tartozik, még nincs részletezve)</w:t>
+      </w:r>
+    </w:p>
+    <w:p>
+      <w:pPr>
+        <w:pStyle w:val="Listaszerbekezds"/>
+        <w:numPr>
+          <w:ilvl w:val="1"/>
+          <w:numId w:val="6"/>
+        </w:numPr>
+        <w:spacing w:after="80"/>
+        <w:rPr>
+          <w:u w:val="single"/>
+        </w:rPr>
+      </w:pPr>
+      <w:r>
         <w:t>TODO lekérdezések</w:t>
       </w:r>
     </w:p>
@@ -1508,6 +1562,7 @@
         <w:spacing w:after="80"/>
       </w:pPr>
       <w:r>
+        <w:lastRenderedPageBreak/>
         <w:t>Kategórián belül lévő termékek száma</w:t>
       </w:r>
     </w:p>
@@ -1559,43 +1614,973 @@
         <w:spacing w:after="80"/>
       </w:pPr>
       <w:r>
+        <w:t>A</w:t>
+      </w:r>
+      <w:r>
+        <w:t xml:space="preserve">z adott kategóriában </w:t>
+      </w:r>
+      <w:r>
+        <w:t>lévő termékek elveszítik a kategóri</w:t>
+      </w:r>
+      <w:r>
+        <w:t>ájukat.</w:t>
+      </w:r>
+    </w:p>
+    <w:p>
+      <w:pPr>
+        <w:pStyle w:val="Listaszerbekezds"/>
+        <w:numPr>
+          <w:ilvl w:val="1"/>
+          <w:numId w:val="8"/>
+        </w:numPr>
+        <w:spacing w:after="80"/>
+      </w:pPr>
+      <w:r>
+        <w:t>Kategória átnevezése</w:t>
+      </w:r>
+    </w:p>
+    <w:p>
+      <w:pPr>
+        <w:pStyle w:val="Listaszerbekezds"/>
+        <w:numPr>
+          <w:ilvl w:val="1"/>
+          <w:numId w:val="8"/>
+        </w:numPr>
+        <w:spacing w:after="80"/>
+      </w:pPr>
+      <w:r>
+        <w:t>Kategória létrehozása:</w:t>
+      </w:r>
+    </w:p>
+    <w:p>
+      <w:pPr>
+        <w:spacing w:after="80"/>
+        <w:rPr>
+          <w:b/>
+          <w:bCs/>
+        </w:rPr>
+      </w:pPr>
+      <w:r>
+        <w:rPr>
+          <w:b/>
+          <w:bCs/>
+          <w:highlight w:val="green"/>
+        </w:rPr>
+        <w:t>Készletkezelés-&gt;Termékek:</w:t>
+      </w:r>
+    </w:p>
+    <w:p>
+      <w:pPr>
+        <w:pStyle w:val="Listaszerbekezds"/>
+        <w:numPr>
+          <w:ilvl w:val="0"/>
+          <w:numId w:val="8"/>
+        </w:numPr>
+        <w:spacing w:after="80"/>
+        <w:rPr>
+          <w:b/>
+          <w:bCs/>
+        </w:rPr>
+      </w:pPr>
+      <w:r>
+        <w:t>Megnyitásával listázódnak a termékek az alábbi adatokkal:</w:t>
+      </w:r>
+    </w:p>
+    <w:p>
+      <w:pPr>
+        <w:pStyle w:val="Listaszerbekezds"/>
+        <w:numPr>
+          <w:ilvl w:val="1"/>
+          <w:numId w:val="8"/>
+        </w:numPr>
+        <w:spacing w:after="80"/>
+        <w:rPr>
+          <w:b/>
+          <w:bCs/>
+        </w:rPr>
+      </w:pPr>
+      <w:r>
+        <w:t>Név</w:t>
+      </w:r>
+    </w:p>
+    <w:p>
+      <w:pPr>
+        <w:pStyle w:val="Listaszerbekezds"/>
+        <w:numPr>
+          <w:ilvl w:val="1"/>
+          <w:numId w:val="8"/>
+        </w:numPr>
+        <w:spacing w:after="80"/>
+        <w:rPr>
+          <w:b/>
+          <w:bCs/>
+        </w:rPr>
+      </w:pPr>
+      <w:r>
+        <w:t>Kategória</w:t>
+      </w:r>
+    </w:p>
+    <w:p>
+      <w:pPr>
+        <w:pStyle w:val="Listaszerbekezds"/>
+        <w:numPr>
+          <w:ilvl w:val="1"/>
+          <w:numId w:val="8"/>
+        </w:numPr>
+        <w:spacing w:after="80"/>
+        <w:rPr>
+          <w:b/>
+          <w:bCs/>
+        </w:rPr>
+      </w:pPr>
+      <w:r>
+        <w:t>Gyártó</w:t>
+      </w:r>
+    </w:p>
+    <w:p>
+      <w:pPr>
+        <w:pStyle w:val="Listaszerbekezds"/>
+        <w:numPr>
+          <w:ilvl w:val="1"/>
+          <w:numId w:val="8"/>
+        </w:numPr>
+        <w:spacing w:after="80"/>
+        <w:rPr>
+          <w:b/>
+          <w:bCs/>
+        </w:rPr>
+      </w:pPr>
+      <w:r>
+        <w:t>Leírás</w:t>
+      </w:r>
+    </w:p>
+    <w:p>
+      <w:pPr>
+        <w:pStyle w:val="Listaszerbekezds"/>
+        <w:numPr>
+          <w:ilvl w:val="1"/>
+          <w:numId w:val="8"/>
+        </w:numPr>
+        <w:spacing w:after="80"/>
+        <w:rPr>
+          <w:b/>
+          <w:bCs/>
+        </w:rPr>
+      </w:pPr>
+      <w:r>
+        <w:t>Bruttó ár</w:t>
+      </w:r>
+    </w:p>
+    <w:p>
+      <w:pPr>
+        <w:pStyle w:val="Listaszerbekezds"/>
+        <w:numPr>
+          <w:ilvl w:val="1"/>
+          <w:numId w:val="8"/>
+        </w:numPr>
+        <w:spacing w:after="80"/>
+        <w:rPr>
+          <w:b/>
+          <w:bCs/>
+        </w:rPr>
+      </w:pPr>
+      <w:r>
+        <w:t>Nettó ár</w:t>
+      </w:r>
+    </w:p>
+    <w:p>
+      <w:pPr>
+        <w:pStyle w:val="Listaszerbekezds"/>
+        <w:numPr>
+          <w:ilvl w:val="1"/>
+          <w:numId w:val="8"/>
+        </w:numPr>
+        <w:spacing w:after="80"/>
+        <w:rPr>
+          <w:b/>
+          <w:bCs/>
+        </w:rPr>
+      </w:pPr>
+      <w:r>
+        <w:t>Áfa</w:t>
+      </w:r>
+    </w:p>
+    <w:p>
+      <w:pPr>
+        <w:pStyle w:val="Listaszerbekezds"/>
+        <w:numPr>
+          <w:ilvl w:val="1"/>
+          <w:numId w:val="8"/>
+        </w:numPr>
+        <w:spacing w:after="80"/>
+        <w:rPr>
+          <w:b/>
+          <w:bCs/>
+        </w:rPr>
+      </w:pPr>
+      <w:r>
+        <w:t>Szabad készlet</w:t>
+      </w:r>
+    </w:p>
+    <w:p>
+      <w:pPr>
+        <w:pStyle w:val="Listaszerbekezds"/>
+        <w:numPr>
+          <w:ilvl w:val="1"/>
+          <w:numId w:val="8"/>
+        </w:numPr>
+        <w:spacing w:after="80"/>
+        <w:rPr>
+          <w:b/>
+          <w:bCs/>
+        </w:rPr>
+      </w:pPr>
+      <w:r>
+        <w:t>Foglalt készlet</w:t>
+      </w:r>
+    </w:p>
+    <w:p>
+      <w:pPr>
+        <w:pStyle w:val="Listaszerbekezds"/>
+        <w:numPr>
+          <w:ilvl w:val="0"/>
+          <w:numId w:val="8"/>
+        </w:numPr>
+        <w:spacing w:after="80"/>
+        <w:rPr>
+          <w:b/>
+          <w:bCs/>
+        </w:rPr>
+      </w:pPr>
+      <w:r>
+        <w:rPr>
+          <w:u w:val="single"/>
+        </w:rPr>
+        <w:t>Műveletek:</w:t>
+      </w:r>
+    </w:p>
+    <w:p>
+      <w:pPr>
+        <w:pStyle w:val="Listaszerbekezds"/>
+        <w:numPr>
+          <w:ilvl w:val="1"/>
+          <w:numId w:val="8"/>
+        </w:numPr>
+        <w:spacing w:after="80"/>
+        <w:rPr>
+          <w:b/>
+          <w:bCs/>
+        </w:rPr>
+      </w:pPr>
+      <w:r>
+        <w:t>Termék adatainak módosítása:</w:t>
+      </w:r>
+    </w:p>
+    <w:p>
+      <w:pPr>
+        <w:pStyle w:val="Listaszerbekezds"/>
+        <w:numPr>
+          <w:ilvl w:val="2"/>
+          <w:numId w:val="8"/>
+        </w:numPr>
+        <w:spacing w:after="80"/>
+        <w:rPr>
+          <w:b/>
+          <w:bCs/>
+        </w:rPr>
+      </w:pPr>
+      <w:r>
+        <w:t>Név</w:t>
+      </w:r>
+    </w:p>
+    <w:p>
+      <w:pPr>
+        <w:pStyle w:val="Listaszerbekezds"/>
+        <w:numPr>
+          <w:ilvl w:val="2"/>
+          <w:numId w:val="8"/>
+        </w:numPr>
+        <w:spacing w:after="80"/>
+        <w:rPr>
+          <w:b/>
+          <w:bCs/>
+        </w:rPr>
+      </w:pPr>
+      <w:r>
+        <w:t>Kategória</w:t>
+      </w:r>
+    </w:p>
+    <w:p>
+      <w:pPr>
+        <w:pStyle w:val="Listaszerbekezds"/>
+        <w:numPr>
+          <w:ilvl w:val="2"/>
+          <w:numId w:val="8"/>
+        </w:numPr>
+        <w:spacing w:after="80"/>
+        <w:rPr>
+          <w:b/>
+          <w:bCs/>
+        </w:rPr>
+      </w:pPr>
+      <w:r>
+        <w:t>Gyártó</w:t>
+      </w:r>
+    </w:p>
+    <w:p>
+      <w:pPr>
+        <w:pStyle w:val="Listaszerbekezds"/>
+        <w:numPr>
+          <w:ilvl w:val="2"/>
+          <w:numId w:val="8"/>
+        </w:numPr>
+        <w:spacing w:after="80"/>
+        <w:rPr>
+          <w:b/>
+          <w:bCs/>
+        </w:rPr>
+      </w:pPr>
+      <w:r>
+        <w:t>Leírás</w:t>
+      </w:r>
+    </w:p>
+    <w:p>
+      <w:pPr>
+        <w:pStyle w:val="Listaszerbekezds"/>
+        <w:numPr>
+          <w:ilvl w:val="2"/>
+          <w:numId w:val="8"/>
+        </w:numPr>
+        <w:spacing w:after="80"/>
+        <w:rPr>
+          <w:b/>
+          <w:bCs/>
+        </w:rPr>
+      </w:pPr>
+      <w:r>
+        <w:t>Nettó ár</w:t>
+      </w:r>
+    </w:p>
+    <w:p>
+      <w:pPr>
+        <w:pStyle w:val="Listaszerbekezds"/>
+        <w:numPr>
+          <w:ilvl w:val="2"/>
+          <w:numId w:val="8"/>
+        </w:numPr>
+        <w:spacing w:after="80"/>
+        <w:rPr>
+          <w:b/>
+          <w:bCs/>
+        </w:rPr>
+      </w:pPr>
+      <w:r>
+        <w:t>Áfa</w:t>
+      </w:r>
+    </w:p>
+    <w:p>
+      <w:pPr>
+        <w:pStyle w:val="Listaszerbekezds"/>
+        <w:numPr>
+          <w:ilvl w:val="2"/>
+          <w:numId w:val="8"/>
+        </w:numPr>
+        <w:spacing w:after="80"/>
+        <w:rPr>
+          <w:b/>
+          <w:bCs/>
+        </w:rPr>
+      </w:pPr>
+      <w:r>
+        <w:t>Szabad készlet</w:t>
+      </w:r>
+    </w:p>
+    <w:p>
+      <w:pPr>
+        <w:pStyle w:val="Listaszerbekezds"/>
+        <w:numPr>
+          <w:ilvl w:val="2"/>
+          <w:numId w:val="8"/>
+        </w:numPr>
+        <w:spacing w:after="80"/>
+        <w:rPr>
+          <w:b/>
+          <w:bCs/>
+        </w:rPr>
+      </w:pPr>
+      <w:r>
+        <w:t>Termékkép</w:t>
+      </w:r>
+    </w:p>
+    <w:p>
+      <w:pPr>
+        <w:pStyle w:val="Listaszerbekezds"/>
+        <w:numPr>
+          <w:ilvl w:val="1"/>
+          <w:numId w:val="8"/>
+        </w:numPr>
+        <w:spacing w:after="80"/>
+        <w:rPr>
+          <w:b/>
+          <w:bCs/>
+        </w:rPr>
+      </w:pPr>
+      <w:r>
+        <w:t>Termék törlése</w:t>
+      </w:r>
+    </w:p>
+    <w:p>
+      <w:pPr>
+        <w:pStyle w:val="Listaszerbekezds"/>
+        <w:numPr>
+          <w:ilvl w:val="1"/>
+          <w:numId w:val="8"/>
+        </w:numPr>
+        <w:spacing w:after="80"/>
+        <w:rPr>
+          <w:b/>
+          <w:bCs/>
+        </w:rPr>
+      </w:pPr>
+      <w:r>
+        <w:t>Termék létrehozása</w:t>
+      </w:r>
+    </w:p>
+    <w:p>
+      <w:pPr>
+        <w:pStyle w:val="Listaszerbekezds"/>
+        <w:numPr>
+          <w:ilvl w:val="0"/>
+          <w:numId w:val="8"/>
+        </w:numPr>
+        <w:spacing w:after="80"/>
+        <w:rPr>
+          <w:b/>
+          <w:bCs/>
+        </w:rPr>
+      </w:pPr>
+      <w:r>
+        <w:t>TODO lekérdezések</w:t>
+      </w:r>
+    </w:p>
+    <w:p>
+      <w:pPr>
+        <w:spacing w:after="80"/>
+        <w:rPr>
+          <w:b/>
+          <w:bCs/>
+        </w:rPr>
+      </w:pPr>
+      <w:r>
+        <w:rPr>
+          <w:b/>
+          <w:bCs/>
+          <w:highlight w:val="green"/>
+        </w:rPr>
+        <w:t>Értékesítés-&gt;Vevői megrendelés:</w:t>
+      </w:r>
+    </w:p>
+    <w:p>
+      <w:pPr>
+        <w:pStyle w:val="Listaszerbekezds"/>
+        <w:numPr>
+          <w:ilvl w:val="0"/>
+          <w:numId w:val="8"/>
+        </w:numPr>
+        <w:spacing w:after="80"/>
+      </w:pPr>
+      <w:r>
+        <w:t xml:space="preserve">Megnyitásával listázódnak a </w:t>
+      </w:r>
+      <w:r>
+        <w:t>vevői megrendelések</w:t>
+      </w:r>
+      <w:r>
+        <w:t xml:space="preserve"> az alábbi adatokkal:</w:t>
+      </w:r>
+    </w:p>
+    <w:p>
+      <w:pPr>
+        <w:pStyle w:val="Listaszerbekezds"/>
+        <w:numPr>
+          <w:ilvl w:val="1"/>
+          <w:numId w:val="8"/>
+        </w:numPr>
+        <w:spacing w:after="80"/>
+      </w:pPr>
+      <w:r>
+        <w:t>Bizonylatszám</w:t>
+      </w:r>
+    </w:p>
+    <w:p>
+      <w:pPr>
+        <w:pStyle w:val="Listaszerbekezds"/>
+        <w:numPr>
+          <w:ilvl w:val="1"/>
+          <w:numId w:val="8"/>
+        </w:numPr>
+        <w:spacing w:after="80"/>
+      </w:pPr>
+      <w:r>
+        <w:t xml:space="preserve">Vevő </w:t>
+      </w:r>
+      <w:r>
+        <w:t>neve</w:t>
+      </w:r>
+    </w:p>
+    <w:p>
+      <w:pPr>
+        <w:pStyle w:val="Listaszerbekezds"/>
+        <w:numPr>
+          <w:ilvl w:val="1"/>
+          <w:numId w:val="8"/>
+        </w:numPr>
+        <w:spacing w:after="80"/>
+      </w:pPr>
+      <w:r>
+        <w:t>Szállítási mód</w:t>
+      </w:r>
+    </w:p>
+    <w:p>
+      <w:pPr>
+        <w:pStyle w:val="Listaszerbekezds"/>
+        <w:numPr>
+          <w:ilvl w:val="1"/>
+          <w:numId w:val="8"/>
+        </w:numPr>
+        <w:spacing w:after="80"/>
+      </w:pPr>
+      <w:r>
+        <w:t>Státusz</w:t>
+      </w:r>
+    </w:p>
+    <w:p>
+      <w:pPr>
+        <w:pStyle w:val="Listaszerbekezds"/>
+        <w:numPr>
+          <w:ilvl w:val="1"/>
+          <w:numId w:val="8"/>
+        </w:numPr>
+        <w:spacing w:after="80"/>
+      </w:pPr>
+      <w:r>
+        <w:t>Bruttó ár</w:t>
+      </w:r>
+    </w:p>
+    <w:p>
+      <w:pPr>
+        <w:pStyle w:val="Listaszerbekezds"/>
+        <w:numPr>
+          <w:ilvl w:val="1"/>
+          <w:numId w:val="8"/>
+        </w:numPr>
+        <w:spacing w:after="80"/>
+      </w:pPr>
+      <w:r>
+        <w:t>Nettó ár</w:t>
+      </w:r>
+    </w:p>
+    <w:p>
+      <w:pPr>
+        <w:pStyle w:val="Listaszerbekezds"/>
+        <w:numPr>
+          <w:ilvl w:val="1"/>
+          <w:numId w:val="8"/>
+        </w:numPr>
+        <w:spacing w:after="80"/>
+      </w:pPr>
+      <w:r>
+        <w:t>Megrendelés dátuma</w:t>
+      </w:r>
+    </w:p>
+    <w:p>
+      <w:pPr>
+        <w:pStyle w:val="Listaszerbekezds"/>
+        <w:numPr>
+          <w:ilvl w:val="1"/>
+          <w:numId w:val="8"/>
+        </w:numPr>
+        <w:spacing w:after="80"/>
+      </w:pPr>
+      <w:r>
+        <w:t>Szállítási mód</w:t>
+      </w:r>
+    </w:p>
+    <w:p>
+      <w:pPr>
+        <w:pStyle w:val="Listaszerbekezds"/>
+        <w:numPr>
+          <w:ilvl w:val="1"/>
+          <w:numId w:val="8"/>
+        </w:numPr>
+        <w:spacing w:after="80"/>
+      </w:pPr>
+      <w:r>
+        <w:t>Fizetési mód</w:t>
+      </w:r>
+    </w:p>
+    <w:p>
+      <w:pPr>
+        <w:pStyle w:val="Listaszerbekezds"/>
+        <w:numPr>
+          <w:ilvl w:val="0"/>
+          <w:numId w:val="8"/>
+        </w:numPr>
+        <w:spacing w:after="80"/>
+      </w:pPr>
+      <w:r>
+        <w:rPr>
+          <w:u w:val="single"/>
+        </w:rPr>
+        <w:t>Státuszok:</w:t>
+      </w:r>
+    </w:p>
+    <w:p>
+      <w:pPr>
+        <w:pStyle w:val="Listaszerbekezds"/>
+        <w:numPr>
+          <w:ilvl w:val="1"/>
+          <w:numId w:val="8"/>
+        </w:numPr>
+        <w:spacing w:after="80"/>
+      </w:pPr>
+      <w:r>
+        <w:t>Folyamatban</w:t>
+      </w:r>
+      <w:r>
+        <w:t>:</w:t>
+      </w:r>
+    </w:p>
+    <w:p>
+      <w:pPr>
+        <w:pStyle w:val="Listaszerbekezds"/>
+        <w:numPr>
+          <w:ilvl w:val="2"/>
+          <w:numId w:val="8"/>
+        </w:numPr>
+        <w:spacing w:after="80"/>
+      </w:pPr>
+      <w:r>
+        <w:t>Amikor még nem lett belőle generálva számla.</w:t>
+      </w:r>
+    </w:p>
+    <w:p>
+      <w:pPr>
+        <w:pStyle w:val="Listaszerbekezds"/>
+        <w:numPr>
+          <w:ilvl w:val="1"/>
+          <w:numId w:val="8"/>
+        </w:numPr>
+        <w:spacing w:after="80"/>
+      </w:pPr>
+      <w:r>
+        <w:t xml:space="preserve">Részben </w:t>
+      </w:r>
+      <w:r>
+        <w:t>teljesítve</w:t>
+      </w:r>
+      <w:r>
+        <w:t>:</w:t>
+      </w:r>
+    </w:p>
+    <w:p>
+      <w:pPr>
+        <w:pStyle w:val="Listaszerbekezds"/>
+        <w:numPr>
+          <w:ilvl w:val="2"/>
+          <w:numId w:val="8"/>
+        </w:numPr>
+        <w:spacing w:after="80"/>
+      </w:pPr>
+      <w:r>
+        <w:t>Amikor a belőle generált számla még nem lett kiegyenlítve</w:t>
+      </w:r>
+      <w:r>
+        <w:t xml:space="preserve">, vagy a </w:t>
+      </w:r>
+      <w:r>
+        <w:t>belőle generált szállítólevél még nem teljesített.</w:t>
+      </w:r>
+    </w:p>
+    <w:p>
+      <w:pPr>
+        <w:pStyle w:val="Listaszerbekezds"/>
+        <w:numPr>
+          <w:ilvl w:val="1"/>
+          <w:numId w:val="8"/>
+        </w:numPr>
+        <w:spacing w:after="80"/>
+      </w:pPr>
+      <w:r>
+        <w:t>Teljesítve</w:t>
+      </w:r>
+      <w:r>
+        <w:t>:</w:t>
+      </w:r>
+    </w:p>
+    <w:p>
+      <w:pPr>
+        <w:pStyle w:val="Listaszerbekezds"/>
+        <w:numPr>
+          <w:ilvl w:val="2"/>
+          <w:numId w:val="8"/>
+        </w:numPr>
+        <w:spacing w:after="80"/>
+      </w:pPr>
+      <w:r>
+        <w:t xml:space="preserve">Amikor </w:t>
+      </w:r>
+      <w:r>
+        <w:t>a belőle generált számla ki lett egyenlítve</w:t>
+      </w:r>
+      <w:r>
+        <w:t xml:space="preserve"> és </w:t>
+      </w:r>
+      <w:r>
+        <w:t>a belőle generált szállítólevél teljesített állapotú.</w:t>
+      </w:r>
+    </w:p>
+    <w:p>
+      <w:pPr>
+        <w:pStyle w:val="Listaszerbekezds"/>
+        <w:numPr>
+          <w:ilvl w:val="1"/>
+          <w:numId w:val="8"/>
+        </w:numPr>
+        <w:spacing w:after="80"/>
+      </w:pPr>
+      <w:r>
+        <w:t>Lemondva</w:t>
+      </w:r>
+    </w:p>
+    <w:p>
+      <w:pPr>
+        <w:pStyle w:val="Listaszerbekezds"/>
+        <w:numPr>
+          <w:ilvl w:val="0"/>
+          <w:numId w:val="8"/>
+        </w:numPr>
+        <w:spacing w:after="80"/>
+      </w:pPr>
+      <w:r>
+        <w:rPr>
+          <w:u w:val="single"/>
+        </w:rPr>
+        <w:t>Műveletek:</w:t>
+      </w:r>
+    </w:p>
+    <w:p>
+      <w:pPr>
+        <w:pStyle w:val="Listaszerbekezds"/>
+        <w:numPr>
+          <w:ilvl w:val="1"/>
+          <w:numId w:val="8"/>
+        </w:numPr>
+        <w:spacing w:after="80"/>
+      </w:pPr>
+      <w:r>
         <w:lastRenderedPageBreak/>
+        <w:t>Státusz módosítása:</w:t>
+      </w:r>
+    </w:p>
+    <w:p>
+      <w:pPr>
+        <w:pStyle w:val="Listaszerbekezds"/>
+        <w:numPr>
+          <w:ilvl w:val="2"/>
+          <w:numId w:val="8"/>
+        </w:numPr>
+        <w:spacing w:after="80"/>
+      </w:pPr>
+      <w:r>
+        <w:t>Számla</w:t>
+      </w:r>
+      <w:r>
+        <w:t xml:space="preserve"> generálással, kiszállításos esetben számla és szállítólevél generálással</w:t>
+      </w:r>
+      <w:r>
+        <w:t>.</w:t>
+      </w:r>
+    </w:p>
+    <w:p>
+      <w:pPr>
+        <w:pStyle w:val="Listaszerbekezds"/>
+        <w:numPr>
+          <w:ilvl w:val="1"/>
+          <w:numId w:val="8"/>
+        </w:numPr>
+        <w:spacing w:after="80"/>
+      </w:pPr>
+      <w:r>
+        <w:t>Megrendelés törlése</w:t>
+      </w:r>
+      <w:r>
+        <w:t>:</w:t>
+      </w:r>
+    </w:p>
+    <w:p>
+      <w:pPr>
+        <w:pStyle w:val="Listaszerbekezds"/>
+        <w:numPr>
+          <w:ilvl w:val="2"/>
+          <w:numId w:val="8"/>
+        </w:numPr>
+        <w:spacing w:after="80"/>
+      </w:pPr>
+      <w:r>
+        <w:t>F</w:t>
+      </w:r>
+      <w:r>
+        <w:t xml:space="preserve">olyamatban </w:t>
+      </w:r>
+      <w:r>
+        <w:t>státusz</w:t>
+      </w:r>
+      <w:r>
+        <w:t xml:space="preserve"> esetén</w:t>
+      </w:r>
+      <w:r>
+        <w:t>, teljesen törlődik</w:t>
+      </w:r>
+      <w:r>
+        <w:t>.</w:t>
+      </w:r>
+    </w:p>
+    <w:p>
+      <w:pPr>
+        <w:pStyle w:val="Listaszerbekezds"/>
+        <w:numPr>
+          <w:ilvl w:val="2"/>
+          <w:numId w:val="8"/>
+        </w:numPr>
+        <w:spacing w:after="80"/>
+      </w:pPr>
+      <w:r>
+        <w:t>R</w:t>
+      </w:r>
+      <w:r>
+        <w:t xml:space="preserve">észben teljesített és </w:t>
+      </w:r>
+      <w:r>
+        <w:t>teljesített esetben lemondva státuszba kerül</w:t>
+      </w:r>
+      <w:r>
+        <w:t>.</w:t>
+      </w:r>
+    </w:p>
+    <w:p>
+      <w:pPr>
+        <w:pStyle w:val="Listaszerbekezds"/>
+        <w:numPr>
+          <w:ilvl w:val="2"/>
+          <w:numId w:val="8"/>
+        </w:numPr>
+        <w:spacing w:after="80"/>
+      </w:pPr>
+      <w:r>
         <w:t>A</w:t>
       </w:r>
       <w:r>
-        <w:t xml:space="preserve">z adott kategóriában </w:t>
-      </w:r>
-      <w:r>
-        <w:t>lévő termékek elveszítik a kategóri</w:t>
-      </w:r>
-      <w:r>
-        <w:t>ájukat.</w:t>
-      </w:r>
-    </w:p>
-    <w:p>
-      <w:pPr>
-        <w:pStyle w:val="Listaszerbekezds"/>
-        <w:numPr>
-          <w:ilvl w:val="1"/>
-          <w:numId w:val="8"/>
-        </w:numPr>
-        <w:spacing w:after="80"/>
-      </w:pPr>
-      <w:r>
-        <w:t>Kategória átnevezése</w:t>
-      </w:r>
-    </w:p>
-    <w:p>
-      <w:pPr>
-        <w:pStyle w:val="Listaszerbekezds"/>
-        <w:numPr>
-          <w:ilvl w:val="1"/>
-          <w:numId w:val="8"/>
-        </w:numPr>
-        <w:spacing w:after="80"/>
-      </w:pPr>
-      <w:r>
-        <w:t>Kategória létrehozása:</w:t>
+        <w:t xml:space="preserve"> raktárkészlet minden esetben megfelelő módon frissül.</w:t>
+      </w:r>
+    </w:p>
+    <w:p>
+      <w:pPr>
+        <w:pStyle w:val="Listaszerbekezds"/>
+        <w:numPr>
+          <w:ilvl w:val="2"/>
+          <w:numId w:val="8"/>
+        </w:numPr>
+        <w:spacing w:after="80"/>
+      </w:pPr>
+      <w:r>
+        <w:t xml:space="preserve">Amennyiben tartozik a megrendeléshez számla, ha az ki lett már egyenlítve, akkor </w:t>
+      </w:r>
+      <w:proofErr w:type="spellStart"/>
+      <w:r>
+        <w:t>sztornózva</w:t>
+      </w:r>
+      <w:proofErr w:type="spellEnd"/>
+      <w:r>
+        <w:t xml:space="preserve"> státuszba kerül, ellenkező esetben teljesen törlődik.</w:t>
+      </w:r>
+    </w:p>
+    <w:p>
+      <w:pPr>
+        <w:pStyle w:val="Listaszerbekezds"/>
+        <w:numPr>
+          <w:ilvl w:val="2"/>
+          <w:numId w:val="8"/>
+        </w:numPr>
+        <w:spacing w:after="80"/>
+      </w:pPr>
+      <w:r>
+        <w:t>Amennyiben tartozik hozzá szállítólevél, ha az már teljesített, akkor lemondva státuszba kerül, ellenkező esetben teljesen törlődik.</w:t>
+      </w:r>
+    </w:p>
+    <w:p>
+      <w:pPr>
+        <w:pStyle w:val="Listaszerbekezds"/>
+        <w:numPr>
+          <w:ilvl w:val="0"/>
+          <w:numId w:val="8"/>
+        </w:numPr>
+        <w:spacing w:after="80"/>
+      </w:pPr>
+      <w:r>
+        <w:t>Egy adott megrendelés megnyitása:</w:t>
+      </w:r>
+    </w:p>
+    <w:p>
+      <w:pPr>
+        <w:pStyle w:val="Listaszerbekezds"/>
+        <w:numPr>
+          <w:ilvl w:val="1"/>
+          <w:numId w:val="8"/>
+        </w:numPr>
+        <w:spacing w:after="80"/>
+      </w:pPr>
+      <w:r>
+        <w:t>Az alapadatok közt listázódnak a megrendeléshez tartozó információk.</w:t>
+      </w:r>
+    </w:p>
+    <w:p>
+      <w:pPr>
+        <w:pStyle w:val="Listaszerbekezds"/>
+        <w:numPr>
+          <w:ilvl w:val="1"/>
+          <w:numId w:val="8"/>
+        </w:numPr>
+        <w:spacing w:after="80"/>
+      </w:pPr>
+      <w:r>
+        <w:t>Listázódnak a megrendeléshez tartozó tételek.</w:t>
+      </w:r>
+    </w:p>
+    <w:p>
+      <w:pPr>
+        <w:pStyle w:val="Listaszerbekezds"/>
+        <w:numPr>
+          <w:ilvl w:val="0"/>
+          <w:numId w:val="8"/>
+        </w:numPr>
+        <w:spacing w:after="80"/>
+      </w:pPr>
+      <w:r>
+        <w:t>Megrendelés tételek adatai:</w:t>
+      </w:r>
+    </w:p>
+    <w:p>
+      <w:pPr>
+        <w:pStyle w:val="Listaszerbekezds"/>
+        <w:numPr>
+          <w:ilvl w:val="1"/>
+          <w:numId w:val="8"/>
+        </w:numPr>
+        <w:spacing w:after="80"/>
+      </w:pPr>
+      <w:r>
+        <w:t>Az olyan adatok külön el vannak tárolva, amelyek egy termék módosítás esetén inkonzisztenciát okozhatnának.</w:t>
       </w:r>
     </w:p>
     <w:p>
@@ -1612,7 +2597,7 @@
           <w:bCs/>
           <w:highlight w:val="green"/>
         </w:rPr>
-        <w:t>Készletkezelés-&gt;Termékek:</w:t>
+        <w:t>Értékesítés-&gt;Számla:</w:t>
       </w:r>
     </w:p>
     <w:p>
@@ -1623,166 +2608,145 @@
           <w:numId w:val="8"/>
         </w:numPr>
         <w:spacing w:after="80"/>
-        <w:rPr>
-          <w:b/>
-          <w:bCs/>
-        </w:rPr>
-      </w:pPr>
-      <w:r>
-        <w:t>Megnyitásával listázódnak a termékek az alábbi adatokkal:</w:t>
-      </w:r>
-    </w:p>
-    <w:p>
-      <w:pPr>
-        <w:pStyle w:val="Listaszerbekezds"/>
-        <w:numPr>
-          <w:ilvl w:val="1"/>
-          <w:numId w:val="8"/>
-        </w:numPr>
-        <w:spacing w:after="80"/>
-        <w:rPr>
-          <w:b/>
-          <w:bCs/>
-        </w:rPr>
-      </w:pPr>
-      <w:r>
-        <w:t>Név</w:t>
-      </w:r>
-    </w:p>
-    <w:p>
-      <w:pPr>
-        <w:pStyle w:val="Listaszerbekezds"/>
-        <w:numPr>
-          <w:ilvl w:val="1"/>
-          <w:numId w:val="8"/>
-        </w:numPr>
-        <w:spacing w:after="80"/>
-        <w:rPr>
-          <w:b/>
-          <w:bCs/>
-        </w:rPr>
-      </w:pPr>
-      <w:r>
-        <w:t>Kategória</w:t>
-      </w:r>
-    </w:p>
-    <w:p>
-      <w:pPr>
-        <w:pStyle w:val="Listaszerbekezds"/>
-        <w:numPr>
-          <w:ilvl w:val="1"/>
-          <w:numId w:val="8"/>
-        </w:numPr>
-        <w:spacing w:after="80"/>
-        <w:rPr>
-          <w:b/>
-          <w:bCs/>
-        </w:rPr>
-      </w:pPr>
-      <w:r>
-        <w:t>Gyártó</w:t>
-      </w:r>
-    </w:p>
-    <w:p>
-      <w:pPr>
-        <w:pStyle w:val="Listaszerbekezds"/>
-        <w:numPr>
-          <w:ilvl w:val="1"/>
-          <w:numId w:val="8"/>
-        </w:numPr>
-        <w:spacing w:after="80"/>
-        <w:rPr>
-          <w:b/>
-          <w:bCs/>
-        </w:rPr>
-      </w:pPr>
-      <w:r>
-        <w:t>Leírás</w:t>
-      </w:r>
-    </w:p>
-    <w:p>
-      <w:pPr>
-        <w:pStyle w:val="Listaszerbekezds"/>
-        <w:numPr>
-          <w:ilvl w:val="1"/>
-          <w:numId w:val="8"/>
-        </w:numPr>
-        <w:spacing w:after="80"/>
-        <w:rPr>
-          <w:b/>
-          <w:bCs/>
-        </w:rPr>
-      </w:pPr>
-      <w:r>
-        <w:t>Bruttó ár</w:t>
-      </w:r>
-    </w:p>
-    <w:p>
-      <w:pPr>
-        <w:pStyle w:val="Listaszerbekezds"/>
-        <w:numPr>
-          <w:ilvl w:val="1"/>
-          <w:numId w:val="8"/>
-        </w:numPr>
-        <w:spacing w:after="80"/>
-        <w:rPr>
-          <w:b/>
-          <w:bCs/>
-        </w:rPr>
-      </w:pPr>
-      <w:r>
-        <w:t>Nettó ár</w:t>
-      </w:r>
-    </w:p>
-    <w:p>
-      <w:pPr>
-        <w:pStyle w:val="Listaszerbekezds"/>
-        <w:numPr>
-          <w:ilvl w:val="1"/>
-          <w:numId w:val="8"/>
-        </w:numPr>
-        <w:spacing w:after="80"/>
-        <w:rPr>
-          <w:b/>
-          <w:bCs/>
-        </w:rPr>
-      </w:pPr>
-      <w:r>
-        <w:t>Áfa</w:t>
-      </w:r>
-    </w:p>
-    <w:p>
-      <w:pPr>
-        <w:pStyle w:val="Listaszerbekezds"/>
-        <w:numPr>
-          <w:ilvl w:val="1"/>
-          <w:numId w:val="8"/>
-        </w:numPr>
-        <w:spacing w:after="80"/>
-        <w:rPr>
-          <w:b/>
-          <w:bCs/>
-        </w:rPr>
-      </w:pPr>
-      <w:r>
-        <w:t>Szabad készlet</w:t>
-      </w:r>
-    </w:p>
-    <w:p>
-      <w:pPr>
-        <w:pStyle w:val="Listaszerbekezds"/>
-        <w:numPr>
-          <w:ilvl w:val="1"/>
-          <w:numId w:val="8"/>
-        </w:numPr>
-        <w:spacing w:after="80"/>
-        <w:rPr>
-          <w:b/>
-          <w:bCs/>
-        </w:rPr>
-      </w:pPr>
-      <w:r>
-        <w:t>Foglalt készlet</w:t>
+      </w:pPr>
+      <w:r>
+        <w:t>Megnyitásával listázódnak a számlák az alábbi adatokkal:</w:t>
+      </w:r>
+    </w:p>
+    <w:p>
+      <w:pPr>
+        <w:pStyle w:val="Listaszerbekezds"/>
+        <w:numPr>
+          <w:ilvl w:val="1"/>
+          <w:numId w:val="8"/>
+        </w:numPr>
+        <w:spacing w:after="80"/>
+      </w:pPr>
+      <w:r>
+        <w:t>Számlaszám</w:t>
+      </w:r>
+    </w:p>
+    <w:p>
+      <w:pPr>
+        <w:pStyle w:val="Listaszerbekezds"/>
+        <w:numPr>
+          <w:ilvl w:val="1"/>
+          <w:numId w:val="8"/>
+        </w:numPr>
+        <w:spacing w:after="80"/>
+      </w:pPr>
+      <w:r>
+        <w:t>Előzmény:</w:t>
+      </w:r>
+    </w:p>
+    <w:p>
+      <w:pPr>
+        <w:pStyle w:val="Listaszerbekezds"/>
+        <w:numPr>
+          <w:ilvl w:val="2"/>
+          <w:numId w:val="8"/>
+        </w:numPr>
+        <w:spacing w:after="80"/>
+      </w:pPr>
+      <w:r>
+        <w:t>Megrendelés bizonylatszáma, amiből készült</w:t>
+      </w:r>
+      <w:r>
+        <w:t>.</w:t>
+      </w:r>
+    </w:p>
+    <w:p>
+      <w:pPr>
+        <w:pStyle w:val="Listaszerbekezds"/>
+        <w:numPr>
+          <w:ilvl w:val="1"/>
+          <w:numId w:val="8"/>
+        </w:numPr>
+        <w:spacing w:after="80"/>
+      </w:pPr>
+      <w:r>
+        <w:t>Keltezés dátuma</w:t>
+      </w:r>
+    </w:p>
+    <w:p>
+      <w:pPr>
+        <w:pStyle w:val="Listaszerbekezds"/>
+        <w:numPr>
+          <w:ilvl w:val="1"/>
+          <w:numId w:val="8"/>
+        </w:numPr>
+        <w:spacing w:after="80"/>
+      </w:pPr>
+      <w:r>
+        <w:t>Nettó összeg</w:t>
+      </w:r>
+    </w:p>
+    <w:p>
+      <w:pPr>
+        <w:pStyle w:val="Listaszerbekezds"/>
+        <w:numPr>
+          <w:ilvl w:val="1"/>
+          <w:numId w:val="8"/>
+        </w:numPr>
+        <w:spacing w:after="80"/>
+      </w:pPr>
+      <w:r>
+        <w:t>Bruttó összeg</w:t>
+      </w:r>
+    </w:p>
+    <w:p>
+      <w:pPr>
+        <w:pStyle w:val="Listaszerbekezds"/>
+        <w:numPr>
+          <w:ilvl w:val="1"/>
+          <w:numId w:val="8"/>
+        </w:numPr>
+        <w:spacing w:after="80"/>
+      </w:pPr>
+      <w:r>
+        <w:t>Kiegyenlítés</w:t>
+      </w:r>
+      <w:r>
+        <w:t xml:space="preserve"> dátuma</w:t>
+      </w:r>
+    </w:p>
+    <w:p>
+      <w:pPr>
+        <w:pStyle w:val="Listaszerbekezds"/>
+        <w:numPr>
+          <w:ilvl w:val="1"/>
+          <w:numId w:val="8"/>
+        </w:numPr>
+        <w:spacing w:after="80"/>
+      </w:pPr>
+      <w:r>
+        <w:t>Vevő neve</w:t>
+      </w:r>
+    </w:p>
+    <w:p>
+      <w:pPr>
+        <w:pStyle w:val="Listaszerbekezds"/>
+        <w:numPr>
+          <w:ilvl w:val="1"/>
+          <w:numId w:val="8"/>
+        </w:numPr>
+        <w:spacing w:after="80"/>
+      </w:pPr>
+      <w:r>
+        <w:t>Státusz</w:t>
+      </w:r>
+    </w:p>
+    <w:p>
+      <w:pPr>
+        <w:pStyle w:val="Listaszerbekezds"/>
+        <w:numPr>
+          <w:ilvl w:val="1"/>
+          <w:numId w:val="8"/>
+        </w:numPr>
+        <w:spacing w:after="80"/>
+      </w:pPr>
+      <w:r>
+        <w:t>Fizetési mód</w:t>
       </w:r>
     </w:p>
     <w:p>
@@ -1793,10 +2757,6 @@
           <w:numId w:val="8"/>
         </w:numPr>
         <w:spacing w:after="80"/>
-        <w:rPr>
-          <w:b/>
-          <w:bCs/>
-        </w:rPr>
       </w:pPr>
       <w:r>
         <w:rPr>
@@ -1813,13 +2773,41 @@
           <w:numId w:val="8"/>
         </w:numPr>
         <w:spacing w:after="80"/>
-        <w:rPr>
-          <w:b/>
-          <w:bCs/>
-        </w:rPr>
-      </w:pPr>
-      <w:r>
-        <w:t>Termék adatainak módosítása:</w:t>
+      </w:pPr>
+      <w:r>
+        <w:t>Számla kiegyenlítése</w:t>
+      </w:r>
+    </w:p>
+    <w:p>
+      <w:pPr>
+        <w:pStyle w:val="Listaszerbekezds"/>
+        <w:numPr>
+          <w:ilvl w:val="0"/>
+          <w:numId w:val="8"/>
+        </w:numPr>
+        <w:spacing w:after="80"/>
+        <w:rPr>
+          <w:u w:val="single"/>
+        </w:rPr>
+      </w:pPr>
+      <w:r>
+        <w:rPr>
+          <w:u w:val="single"/>
+        </w:rPr>
+        <w:t>Státuszok:</w:t>
+      </w:r>
+    </w:p>
+    <w:p>
+      <w:pPr>
+        <w:pStyle w:val="Listaszerbekezds"/>
+        <w:numPr>
+          <w:ilvl w:val="1"/>
+          <w:numId w:val="8"/>
+        </w:numPr>
+        <w:spacing w:after="80"/>
+      </w:pPr>
+      <w:r>
+        <w:t>Folyamatban:</w:t>
       </w:r>
     </w:p>
     <w:p>
@@ -1830,13 +2818,25 @@
           <w:numId w:val="8"/>
         </w:numPr>
         <w:spacing w:after="80"/>
-        <w:rPr>
-          <w:b/>
-          <w:bCs/>
-        </w:rPr>
-      </w:pPr>
-      <w:r>
-        <w:t>Név</w:t>
+      </w:pPr>
+      <w:r>
+        <w:t>Amikor még nem lett kiegyenlítve.</w:t>
+      </w:r>
+    </w:p>
+    <w:p>
+      <w:pPr>
+        <w:pStyle w:val="Listaszerbekezds"/>
+        <w:numPr>
+          <w:ilvl w:val="1"/>
+          <w:numId w:val="8"/>
+        </w:numPr>
+        <w:spacing w:after="80"/>
+      </w:pPr>
+      <w:r>
+        <w:t>Teljesítve</w:t>
+      </w:r>
+      <w:r>
+        <w:t>:</w:t>
       </w:r>
     </w:p>
     <w:p>
@@ -1847,13 +2847,27 @@
           <w:numId w:val="8"/>
         </w:numPr>
         <w:spacing w:after="80"/>
-        <w:rPr>
-          <w:b/>
-          <w:bCs/>
-        </w:rPr>
-      </w:pPr>
-      <w:r>
-        <w:t>Kategória</w:t>
+      </w:pPr>
+      <w:r>
+        <w:t>Amikor már ki lett egyenlítve.</w:t>
+      </w:r>
+    </w:p>
+    <w:p>
+      <w:pPr>
+        <w:pStyle w:val="Listaszerbekezds"/>
+        <w:numPr>
+          <w:ilvl w:val="1"/>
+          <w:numId w:val="8"/>
+        </w:numPr>
+        <w:spacing w:after="80"/>
+      </w:pPr>
+      <w:proofErr w:type="spellStart"/>
+      <w:r>
+        <w:t>Sztornózva</w:t>
+      </w:r>
+      <w:proofErr w:type="spellEnd"/>
+      <w:r>
+        <w:t>:</w:t>
       </w:r>
     </w:p>
     <w:p>
@@ -1864,13 +2878,237 @@
           <w:numId w:val="8"/>
         </w:numPr>
         <w:spacing w:after="80"/>
-        <w:rPr>
-          <w:b/>
-          <w:bCs/>
-        </w:rPr>
-      </w:pPr>
-      <w:r>
-        <w:t>Gyártó</w:t>
+      </w:pPr>
+      <w:r>
+        <w:t xml:space="preserve">Amikor a számla már teljesített állapotban </w:t>
+      </w:r>
+      <w:r>
+        <w:t>v</w:t>
+      </w:r>
+      <w:r>
+        <w:t>olt</w:t>
+      </w:r>
+      <w:r>
+        <w:t xml:space="preserve"> és a hozzá tartozó vevői megrendelés lemondásra kerül</w:t>
+      </w:r>
+      <w:r>
+        <w:t>t</w:t>
+      </w:r>
+      <w:r>
+        <w:t>.</w:t>
+      </w:r>
+    </w:p>
+    <w:p>
+      <w:pPr>
+        <w:pStyle w:val="Listaszerbekezds"/>
+        <w:numPr>
+          <w:ilvl w:val="0"/>
+          <w:numId w:val="8"/>
+        </w:numPr>
+        <w:spacing w:after="80"/>
+      </w:pPr>
+      <w:r>
+        <w:t>Számla tételek adatai:</w:t>
+      </w:r>
+    </w:p>
+    <w:p>
+      <w:pPr>
+        <w:pStyle w:val="Listaszerbekezds"/>
+        <w:numPr>
+          <w:ilvl w:val="1"/>
+          <w:numId w:val="8"/>
+        </w:numPr>
+        <w:spacing w:after="80"/>
+      </w:pPr>
+      <w:r>
+        <w:t>Az olyan adatok külön el vannak tárolva, amelyek egy termék módosítás esetén inkonzisztenciát okozhatnának.</w:t>
+      </w:r>
+    </w:p>
+    <w:p>
+      <w:pPr>
+        <w:spacing w:after="80"/>
+        <w:rPr>
+          <w:b/>
+          <w:bCs/>
+        </w:rPr>
+      </w:pPr>
+      <w:r>
+        <w:rPr>
+          <w:b/>
+          <w:bCs/>
+          <w:highlight w:val="green"/>
+        </w:rPr>
+        <w:t>Értékesítés-&gt;Szállítólevél:</w:t>
+      </w:r>
+    </w:p>
+    <w:p>
+      <w:pPr>
+        <w:pStyle w:val="Listaszerbekezds"/>
+        <w:numPr>
+          <w:ilvl w:val="0"/>
+          <w:numId w:val="8"/>
+        </w:numPr>
+        <w:spacing w:after="80"/>
+        <w:rPr>
+          <w:b/>
+          <w:bCs/>
+        </w:rPr>
+      </w:pPr>
+      <w:r>
+        <w:t>Megnyitásával listázódnak a szállítólevelek az alábbi adatokkal:</w:t>
+      </w:r>
+    </w:p>
+    <w:p>
+      <w:pPr>
+        <w:pStyle w:val="Listaszerbekezds"/>
+        <w:numPr>
+          <w:ilvl w:val="1"/>
+          <w:numId w:val="8"/>
+        </w:numPr>
+        <w:spacing w:after="80"/>
+        <w:rPr>
+          <w:b/>
+          <w:bCs/>
+        </w:rPr>
+      </w:pPr>
+      <w:r>
+        <w:t>Bizonylatszám</w:t>
+      </w:r>
+    </w:p>
+    <w:p>
+      <w:pPr>
+        <w:pStyle w:val="Listaszerbekezds"/>
+        <w:numPr>
+          <w:ilvl w:val="1"/>
+          <w:numId w:val="8"/>
+        </w:numPr>
+        <w:spacing w:after="80"/>
+        <w:rPr>
+          <w:b/>
+          <w:bCs/>
+        </w:rPr>
+      </w:pPr>
+      <w:r>
+        <w:t>Vevő neve</w:t>
+      </w:r>
+    </w:p>
+    <w:p>
+      <w:pPr>
+        <w:pStyle w:val="Listaszerbekezds"/>
+        <w:numPr>
+          <w:ilvl w:val="1"/>
+          <w:numId w:val="8"/>
+        </w:numPr>
+        <w:spacing w:after="80"/>
+        <w:rPr>
+          <w:b/>
+          <w:bCs/>
+        </w:rPr>
+      </w:pPr>
+      <w:r>
+        <w:t>Nettó összeg</w:t>
+      </w:r>
+    </w:p>
+    <w:p>
+      <w:pPr>
+        <w:pStyle w:val="Listaszerbekezds"/>
+        <w:numPr>
+          <w:ilvl w:val="1"/>
+          <w:numId w:val="8"/>
+        </w:numPr>
+        <w:spacing w:after="80"/>
+        <w:rPr>
+          <w:b/>
+          <w:bCs/>
+        </w:rPr>
+      </w:pPr>
+      <w:r>
+        <w:t>Bruttó összeg</w:t>
+      </w:r>
+    </w:p>
+    <w:p>
+      <w:pPr>
+        <w:pStyle w:val="Listaszerbekezds"/>
+        <w:numPr>
+          <w:ilvl w:val="1"/>
+          <w:numId w:val="8"/>
+        </w:numPr>
+        <w:spacing w:after="80"/>
+        <w:rPr>
+          <w:b/>
+          <w:bCs/>
+        </w:rPr>
+      </w:pPr>
+      <w:r>
+        <w:t>Teljesítés dátuma</w:t>
+      </w:r>
+    </w:p>
+    <w:p>
+      <w:pPr>
+        <w:pStyle w:val="Listaszerbekezds"/>
+        <w:numPr>
+          <w:ilvl w:val="1"/>
+          <w:numId w:val="8"/>
+        </w:numPr>
+        <w:spacing w:after="80"/>
+        <w:rPr>
+          <w:b/>
+          <w:bCs/>
+        </w:rPr>
+      </w:pPr>
+      <w:r>
+        <w:t>Szállítási mód</w:t>
+      </w:r>
+    </w:p>
+    <w:p>
+      <w:pPr>
+        <w:pStyle w:val="Listaszerbekezds"/>
+        <w:numPr>
+          <w:ilvl w:val="1"/>
+          <w:numId w:val="8"/>
+        </w:numPr>
+        <w:spacing w:after="80"/>
+        <w:rPr>
+          <w:b/>
+          <w:bCs/>
+        </w:rPr>
+      </w:pPr>
+      <w:r>
+        <w:t>Fizetési mód</w:t>
+      </w:r>
+    </w:p>
+    <w:p>
+      <w:pPr>
+        <w:pStyle w:val="Listaszerbekezds"/>
+        <w:numPr>
+          <w:ilvl w:val="1"/>
+          <w:numId w:val="8"/>
+        </w:numPr>
+        <w:spacing w:after="80"/>
+        <w:rPr>
+          <w:b/>
+          <w:bCs/>
+        </w:rPr>
+      </w:pPr>
+      <w:r>
+        <w:t>Státusz</w:t>
+      </w:r>
+    </w:p>
+    <w:p>
+      <w:pPr>
+        <w:pStyle w:val="Listaszerbekezds"/>
+        <w:numPr>
+          <w:ilvl w:val="1"/>
+          <w:numId w:val="8"/>
+        </w:numPr>
+        <w:spacing w:after="80"/>
+        <w:rPr>
+          <w:b/>
+          <w:bCs/>
+        </w:rPr>
+      </w:pPr>
+      <w:r>
+        <w:t>Előzmény:</w:t>
       </w:r>
     </w:p>
     <w:p>
@@ -1887,109 +3125,8 @@
         </w:rPr>
       </w:pPr>
       <w:r>
-        <w:t>Leírás</w:t>
-      </w:r>
-    </w:p>
-    <w:p>
-      <w:pPr>
-        <w:pStyle w:val="Listaszerbekezds"/>
-        <w:numPr>
-          <w:ilvl w:val="2"/>
-          <w:numId w:val="8"/>
-        </w:numPr>
-        <w:spacing w:after="80"/>
-        <w:rPr>
-          <w:b/>
-          <w:bCs/>
-        </w:rPr>
-      </w:pPr>
-      <w:r>
-        <w:t>Nettó ár</w:t>
-      </w:r>
-    </w:p>
-    <w:p>
-      <w:pPr>
-        <w:pStyle w:val="Listaszerbekezds"/>
-        <w:numPr>
-          <w:ilvl w:val="2"/>
-          <w:numId w:val="8"/>
-        </w:numPr>
-        <w:spacing w:after="80"/>
-        <w:rPr>
-          <w:b/>
-          <w:bCs/>
-        </w:rPr>
-      </w:pPr>
-      <w:r>
-        <w:t>Áfa</w:t>
-      </w:r>
-    </w:p>
-    <w:p>
-      <w:pPr>
-        <w:pStyle w:val="Listaszerbekezds"/>
-        <w:numPr>
-          <w:ilvl w:val="2"/>
-          <w:numId w:val="8"/>
-        </w:numPr>
-        <w:spacing w:after="80"/>
-        <w:rPr>
-          <w:b/>
-          <w:bCs/>
-        </w:rPr>
-      </w:pPr>
-      <w:r>
-        <w:t>Szabad készlet</w:t>
-      </w:r>
-    </w:p>
-    <w:p>
-      <w:pPr>
-        <w:pStyle w:val="Listaszerbekezds"/>
-        <w:numPr>
-          <w:ilvl w:val="2"/>
-          <w:numId w:val="8"/>
-        </w:numPr>
-        <w:spacing w:after="80"/>
-        <w:rPr>
-          <w:b/>
-          <w:bCs/>
-        </w:rPr>
-      </w:pPr>
-      <w:r>
-        <w:t>Termékkép</w:t>
-      </w:r>
-    </w:p>
-    <w:p>
-      <w:pPr>
-        <w:pStyle w:val="Listaszerbekezds"/>
-        <w:numPr>
-          <w:ilvl w:val="1"/>
-          <w:numId w:val="8"/>
-        </w:numPr>
-        <w:spacing w:after="80"/>
-        <w:rPr>
-          <w:b/>
-          <w:bCs/>
-        </w:rPr>
-      </w:pPr>
-      <w:r>
-        <w:t>Termék törlése</w:t>
-      </w:r>
-    </w:p>
-    <w:p>
-      <w:pPr>
-        <w:pStyle w:val="Listaszerbekezds"/>
-        <w:numPr>
-          <w:ilvl w:val="1"/>
-          <w:numId w:val="8"/>
-        </w:numPr>
-        <w:spacing w:after="80"/>
-        <w:rPr>
-          <w:b/>
-          <w:bCs/>
-        </w:rPr>
-      </w:pPr>
-      <w:r>
-        <w:t>Termék létrehozása</w:t>
+        <w:lastRenderedPageBreak/>
+        <w:t>Megrendelés bizonylatszáma, amiből készült.</w:t>
       </w:r>
     </w:p>
     <w:p>
@@ -2006,24 +3143,27 @@
         </w:rPr>
       </w:pPr>
       <w:r>
-        <w:t>TODO lekérdezések</w:t>
-      </w:r>
-    </w:p>
-    <w:p>
-      <w:pPr>
-        <w:spacing w:after="80"/>
-        <w:rPr>
-          <w:b/>
-          <w:bCs/>
-        </w:rPr>
-      </w:pPr>
-      <w:r>
-        <w:rPr>
-          <w:b/>
-          <w:bCs/>
-          <w:highlight w:val="green"/>
-        </w:rPr>
-        <w:t>Értékesítés-&gt;Vevői megrendelés:</w:t>
+        <w:rPr>
+          <w:u w:val="single"/>
+        </w:rPr>
+        <w:t>Műveletek:</w:t>
+      </w:r>
+    </w:p>
+    <w:p>
+      <w:pPr>
+        <w:pStyle w:val="Listaszerbekezds"/>
+        <w:numPr>
+          <w:ilvl w:val="1"/>
+          <w:numId w:val="8"/>
+        </w:numPr>
+        <w:spacing w:after="80"/>
+        <w:rPr>
+          <w:b/>
+          <w:bCs/>
+        </w:rPr>
+      </w:pPr>
+      <w:r>
+        <w:t>Szállítólevél teljesítettre állítása</w:t>
       </w:r>
     </w:p>
     <w:p>
@@ -2034,1092 +3174,16 @@
           <w:numId w:val="8"/>
         </w:numPr>
         <w:spacing w:after="80"/>
-      </w:pPr>
-      <w:r>
-        <w:t xml:space="preserve">Megnyitásával listázódnak a </w:t>
-      </w:r>
-      <w:r>
-        <w:t>vevői megrendelések</w:t>
-      </w:r>
-      <w:r>
-        <w:t xml:space="preserve"> az alábbi adatokkal:</w:t>
-      </w:r>
-    </w:p>
-    <w:p>
-      <w:pPr>
-        <w:pStyle w:val="Listaszerbekezds"/>
-        <w:numPr>
-          <w:ilvl w:val="1"/>
-          <w:numId w:val="8"/>
-        </w:numPr>
-        <w:spacing w:after="80"/>
-      </w:pPr>
-      <w:r>
-        <w:t>Bizonylatszám</w:t>
-      </w:r>
-    </w:p>
-    <w:p>
-      <w:pPr>
-        <w:pStyle w:val="Listaszerbekezds"/>
-        <w:numPr>
-          <w:ilvl w:val="1"/>
-          <w:numId w:val="8"/>
-        </w:numPr>
-        <w:spacing w:after="80"/>
-      </w:pPr>
-      <w:r>
-        <w:t xml:space="preserve">Vevő </w:t>
-      </w:r>
-      <w:r>
-        <w:t>neve</w:t>
-      </w:r>
-    </w:p>
-    <w:p>
-      <w:pPr>
-        <w:pStyle w:val="Listaszerbekezds"/>
-        <w:numPr>
-          <w:ilvl w:val="1"/>
-          <w:numId w:val="8"/>
-        </w:numPr>
-        <w:spacing w:after="80"/>
-      </w:pPr>
-      <w:r>
-        <w:t>Szállítási mód</w:t>
-      </w:r>
-    </w:p>
-    <w:p>
-      <w:pPr>
-        <w:pStyle w:val="Listaszerbekezds"/>
-        <w:numPr>
-          <w:ilvl w:val="1"/>
-          <w:numId w:val="8"/>
-        </w:numPr>
-        <w:spacing w:after="80"/>
-      </w:pPr>
-      <w:r>
-        <w:t>Státusz</w:t>
-      </w:r>
-    </w:p>
-    <w:p>
-      <w:pPr>
-        <w:pStyle w:val="Listaszerbekezds"/>
-        <w:numPr>
-          <w:ilvl w:val="1"/>
-          <w:numId w:val="8"/>
-        </w:numPr>
-        <w:spacing w:after="80"/>
-      </w:pPr>
-      <w:r>
-        <w:t>Bruttó ár</w:t>
-      </w:r>
-    </w:p>
-    <w:p>
-      <w:pPr>
-        <w:pStyle w:val="Listaszerbekezds"/>
-        <w:numPr>
-          <w:ilvl w:val="1"/>
-          <w:numId w:val="8"/>
-        </w:numPr>
-        <w:spacing w:after="80"/>
-      </w:pPr>
-      <w:r>
-        <w:t>Nettó ár</w:t>
-      </w:r>
-    </w:p>
-    <w:p>
-      <w:pPr>
-        <w:pStyle w:val="Listaszerbekezds"/>
-        <w:numPr>
-          <w:ilvl w:val="1"/>
-          <w:numId w:val="8"/>
-        </w:numPr>
-        <w:spacing w:after="80"/>
-      </w:pPr>
-      <w:r>
-        <w:t>Megrendelés dátuma</w:t>
-      </w:r>
-    </w:p>
-    <w:p>
-      <w:pPr>
-        <w:pStyle w:val="Listaszerbekezds"/>
-        <w:numPr>
-          <w:ilvl w:val="1"/>
-          <w:numId w:val="8"/>
-        </w:numPr>
-        <w:spacing w:after="80"/>
-      </w:pPr>
-      <w:r>
-        <w:t>Szállítási mód</w:t>
-      </w:r>
-    </w:p>
-    <w:p>
-      <w:pPr>
-        <w:pStyle w:val="Listaszerbekezds"/>
-        <w:numPr>
-          <w:ilvl w:val="1"/>
-          <w:numId w:val="8"/>
-        </w:numPr>
-        <w:spacing w:after="80"/>
-      </w:pPr>
-      <w:r>
-        <w:t>Fizetési mód</w:t>
-      </w:r>
-    </w:p>
-    <w:p>
-      <w:pPr>
-        <w:pStyle w:val="Listaszerbekezds"/>
-        <w:numPr>
-          <w:ilvl w:val="0"/>
-          <w:numId w:val="8"/>
-        </w:numPr>
-        <w:spacing w:after="80"/>
-      </w:pPr>
-      <w:r>
-        <w:rPr>
+        <w:rPr>
+          <w:b/>
+          <w:bCs/>
           <w:u w:val="single"/>
         </w:rPr>
-        <w:t>Státuszok:</w:t>
-      </w:r>
-    </w:p>
-    <w:p>
-      <w:pPr>
-        <w:pStyle w:val="Listaszerbekezds"/>
-        <w:numPr>
-          <w:ilvl w:val="1"/>
-          <w:numId w:val="8"/>
-        </w:numPr>
-        <w:spacing w:after="80"/>
-      </w:pPr>
-      <w:r>
-        <w:t>Folyamatban</w:t>
-      </w:r>
-      <w:r>
-        <w:t>:</w:t>
-      </w:r>
-    </w:p>
-    <w:p>
-      <w:pPr>
-        <w:pStyle w:val="Listaszerbekezds"/>
-        <w:numPr>
-          <w:ilvl w:val="2"/>
-          <w:numId w:val="8"/>
-        </w:numPr>
-        <w:spacing w:after="80"/>
-      </w:pPr>
-      <w:r>
-        <w:t>Amikor még nem lett belőle generálva számla.</w:t>
-      </w:r>
-    </w:p>
-    <w:p>
-      <w:pPr>
-        <w:pStyle w:val="Listaszerbekezds"/>
-        <w:numPr>
-          <w:ilvl w:val="1"/>
-          <w:numId w:val="8"/>
-        </w:numPr>
-        <w:spacing w:after="80"/>
-      </w:pPr>
-      <w:r>
-        <w:t xml:space="preserve">Részben </w:t>
-      </w:r>
-      <w:r>
-        <w:t>teljesítve</w:t>
-      </w:r>
-      <w:r>
-        <w:t>:</w:t>
-      </w:r>
-    </w:p>
-    <w:p>
-      <w:pPr>
-        <w:pStyle w:val="Listaszerbekezds"/>
-        <w:numPr>
-          <w:ilvl w:val="2"/>
-          <w:numId w:val="8"/>
-        </w:numPr>
-        <w:spacing w:after="80"/>
-      </w:pPr>
-      <w:r>
-        <w:t>Amikor a belőle generált számla még nem lett kiegyenlítve</w:t>
-      </w:r>
-      <w:r>
-        <w:t xml:space="preserve">, vagy a </w:t>
-      </w:r>
-      <w:r>
-        <w:t>belőle generált szállítólevél még nem teljesített.</w:t>
-      </w:r>
-    </w:p>
-    <w:p>
-      <w:pPr>
-        <w:pStyle w:val="Listaszerbekezds"/>
-        <w:numPr>
-          <w:ilvl w:val="1"/>
-          <w:numId w:val="8"/>
-        </w:numPr>
-        <w:spacing w:after="80"/>
-      </w:pPr>
-      <w:r>
-        <w:t>Teljesítve</w:t>
-      </w:r>
-      <w:r>
-        <w:t>:</w:t>
-      </w:r>
-    </w:p>
-    <w:p>
-      <w:pPr>
-        <w:pStyle w:val="Listaszerbekezds"/>
-        <w:numPr>
-          <w:ilvl w:val="2"/>
-          <w:numId w:val="8"/>
-        </w:numPr>
-        <w:spacing w:after="80"/>
-      </w:pPr>
-      <w:r>
-        <w:t xml:space="preserve">Amikor </w:t>
-      </w:r>
-      <w:r>
-        <w:t>a belőle generált számla ki lett egyenlítve</w:t>
-      </w:r>
-      <w:r>
-        <w:t xml:space="preserve"> és </w:t>
-      </w:r>
-      <w:r>
-        <w:t>a belőle generált szállítólevél teljesített állapotú.</w:t>
-      </w:r>
-    </w:p>
-    <w:p>
-      <w:pPr>
-        <w:pStyle w:val="Listaszerbekezds"/>
-        <w:numPr>
-          <w:ilvl w:val="1"/>
-          <w:numId w:val="8"/>
-        </w:numPr>
-        <w:spacing w:after="80"/>
-      </w:pPr>
-      <w:r>
-        <w:t>Lemondva</w:t>
-      </w:r>
-    </w:p>
-    <w:p>
-      <w:pPr>
-        <w:pStyle w:val="Listaszerbekezds"/>
-        <w:numPr>
-          <w:ilvl w:val="0"/>
-          <w:numId w:val="8"/>
-        </w:numPr>
-        <w:spacing w:after="80"/>
       </w:pPr>
       <w:r>
         <w:rPr>
           <w:u w:val="single"/>
         </w:rPr>
-        <w:t>Műveletek:</w:t>
-      </w:r>
-    </w:p>
-    <w:p>
-      <w:pPr>
-        <w:pStyle w:val="Listaszerbekezds"/>
-        <w:numPr>
-          <w:ilvl w:val="1"/>
-          <w:numId w:val="8"/>
-        </w:numPr>
-        <w:spacing w:after="80"/>
-      </w:pPr>
-      <w:r>
-        <w:t>Státusz módosítása:</w:t>
-      </w:r>
-    </w:p>
-    <w:p>
-      <w:pPr>
-        <w:pStyle w:val="Listaszerbekezds"/>
-        <w:numPr>
-          <w:ilvl w:val="2"/>
-          <w:numId w:val="8"/>
-        </w:numPr>
-        <w:spacing w:after="80"/>
-      </w:pPr>
-      <w:r>
-        <w:t>Számla</w:t>
-      </w:r>
-      <w:r>
-        <w:t xml:space="preserve"> generálással, kiszállításos esetben számla és szállítólevél generálással</w:t>
-      </w:r>
-      <w:r>
-        <w:t>.</w:t>
-      </w:r>
-    </w:p>
-    <w:p>
-      <w:pPr>
-        <w:pStyle w:val="Listaszerbekezds"/>
-        <w:numPr>
-          <w:ilvl w:val="1"/>
-          <w:numId w:val="8"/>
-        </w:numPr>
-        <w:spacing w:after="80"/>
-      </w:pPr>
-      <w:r>
-        <w:t>Megrendelés törlése</w:t>
-      </w:r>
-      <w:r>
-        <w:t>:</w:t>
-      </w:r>
-    </w:p>
-    <w:p>
-      <w:pPr>
-        <w:pStyle w:val="Listaszerbekezds"/>
-        <w:numPr>
-          <w:ilvl w:val="2"/>
-          <w:numId w:val="8"/>
-        </w:numPr>
-        <w:spacing w:after="80"/>
-      </w:pPr>
-      <w:r>
-        <w:lastRenderedPageBreak/>
-        <w:t>F</w:t>
-      </w:r>
-      <w:r>
-        <w:t xml:space="preserve">olyamatban </w:t>
-      </w:r>
-      <w:r>
-        <w:t>státusz</w:t>
-      </w:r>
-      <w:r>
-        <w:t xml:space="preserve"> esetén</w:t>
-      </w:r>
-      <w:r>
-        <w:t>, teljesen törlődik</w:t>
-      </w:r>
-      <w:r>
-        <w:t>.</w:t>
-      </w:r>
-    </w:p>
-    <w:p>
-      <w:pPr>
-        <w:pStyle w:val="Listaszerbekezds"/>
-        <w:numPr>
-          <w:ilvl w:val="2"/>
-          <w:numId w:val="8"/>
-        </w:numPr>
-        <w:spacing w:after="80"/>
-      </w:pPr>
-      <w:r>
-        <w:t>R</w:t>
-      </w:r>
-      <w:r>
-        <w:t xml:space="preserve">észben teljesített és </w:t>
-      </w:r>
-      <w:r>
-        <w:t>teljesített esetben lemondva státuszba kerül</w:t>
-      </w:r>
-      <w:r>
-        <w:t>.</w:t>
-      </w:r>
-    </w:p>
-    <w:p>
-      <w:pPr>
-        <w:pStyle w:val="Listaszerbekezds"/>
-        <w:numPr>
-          <w:ilvl w:val="2"/>
-          <w:numId w:val="8"/>
-        </w:numPr>
-        <w:spacing w:after="80"/>
-      </w:pPr>
-      <w:r>
-        <w:t>A</w:t>
-      </w:r>
-      <w:r>
-        <w:t xml:space="preserve"> raktárkészlet minden esetben megfelelő módon frissül.</w:t>
-      </w:r>
-    </w:p>
-    <w:p>
-      <w:pPr>
-        <w:pStyle w:val="Listaszerbekezds"/>
-        <w:numPr>
-          <w:ilvl w:val="2"/>
-          <w:numId w:val="8"/>
-        </w:numPr>
-        <w:spacing w:after="80"/>
-      </w:pPr>
-      <w:r>
-        <w:t>Amennyiben tartozik a megrendeléshez számla, ha az ki lett már egyenlítve, akkor sztornózva státuszba kerül, ellenkező esetben teljesen törlődik.</w:t>
-      </w:r>
-    </w:p>
-    <w:p>
-      <w:pPr>
-        <w:pStyle w:val="Listaszerbekezds"/>
-        <w:numPr>
-          <w:ilvl w:val="2"/>
-          <w:numId w:val="8"/>
-        </w:numPr>
-        <w:spacing w:after="80"/>
-      </w:pPr>
-      <w:r>
-        <w:t>Amennyiben tartozik hozzá szállítólevél, ha az már teljesített, akkor lemondva státuszba kerül, ellenkező esetben teljesen törlődik.</w:t>
-      </w:r>
-    </w:p>
-    <w:p>
-      <w:pPr>
-        <w:pStyle w:val="Listaszerbekezds"/>
-        <w:numPr>
-          <w:ilvl w:val="0"/>
-          <w:numId w:val="8"/>
-        </w:numPr>
-        <w:spacing w:after="80"/>
-      </w:pPr>
-      <w:r>
-        <w:t>Egy adott megrendelés megnyitása:</w:t>
-      </w:r>
-    </w:p>
-    <w:p>
-      <w:pPr>
-        <w:pStyle w:val="Listaszerbekezds"/>
-        <w:numPr>
-          <w:ilvl w:val="1"/>
-          <w:numId w:val="8"/>
-        </w:numPr>
-        <w:spacing w:after="80"/>
-      </w:pPr>
-      <w:r>
-        <w:t>Az alapadatok közt listázódnak a megrendeléshez tartozó információk.</w:t>
-      </w:r>
-    </w:p>
-    <w:p>
-      <w:pPr>
-        <w:pStyle w:val="Listaszerbekezds"/>
-        <w:numPr>
-          <w:ilvl w:val="1"/>
-          <w:numId w:val="8"/>
-        </w:numPr>
-        <w:spacing w:after="80"/>
-      </w:pPr>
-      <w:r>
-        <w:t>Listázódnak a megrendeléshez tartozó tételek.</w:t>
-      </w:r>
-    </w:p>
-    <w:p>
-      <w:pPr>
-        <w:pStyle w:val="Listaszerbekezds"/>
-        <w:numPr>
-          <w:ilvl w:val="0"/>
-          <w:numId w:val="8"/>
-        </w:numPr>
-        <w:spacing w:after="80"/>
-      </w:pPr>
-      <w:r>
-        <w:t>Megrendelés tételek adatai:</w:t>
-      </w:r>
-    </w:p>
-    <w:p>
-      <w:pPr>
-        <w:pStyle w:val="Listaszerbekezds"/>
-        <w:numPr>
-          <w:ilvl w:val="1"/>
-          <w:numId w:val="8"/>
-        </w:numPr>
-        <w:spacing w:after="80"/>
-      </w:pPr>
-      <w:r>
-        <w:t>Az olyan adatok külön el vannak tárolva, amelyek egy termék módosítás esetén inkonzisztenciát okozhatnának.</w:t>
-      </w:r>
-    </w:p>
-    <w:p>
-      <w:pPr>
-        <w:spacing w:after="80"/>
-        <w:rPr>
-          <w:b/>
-          <w:bCs/>
-        </w:rPr>
-      </w:pPr>
-      <w:r>
-        <w:rPr>
-          <w:b/>
-          <w:bCs/>
-          <w:highlight w:val="green"/>
-        </w:rPr>
-        <w:t>Értékesítés-&gt;Számla:</w:t>
-      </w:r>
-    </w:p>
-    <w:p>
-      <w:pPr>
-        <w:pStyle w:val="Listaszerbekezds"/>
-        <w:numPr>
-          <w:ilvl w:val="0"/>
-          <w:numId w:val="8"/>
-        </w:numPr>
-        <w:spacing w:after="80"/>
-      </w:pPr>
-      <w:r>
-        <w:t>Megnyitásával listázódnak a számlák az alábbi adatokkal:</w:t>
-      </w:r>
-    </w:p>
-    <w:p>
-      <w:pPr>
-        <w:pStyle w:val="Listaszerbekezds"/>
-        <w:numPr>
-          <w:ilvl w:val="1"/>
-          <w:numId w:val="8"/>
-        </w:numPr>
-        <w:spacing w:after="80"/>
-      </w:pPr>
-      <w:r>
-        <w:t>Számlaszám</w:t>
-      </w:r>
-    </w:p>
-    <w:p>
-      <w:pPr>
-        <w:pStyle w:val="Listaszerbekezds"/>
-        <w:numPr>
-          <w:ilvl w:val="1"/>
-          <w:numId w:val="8"/>
-        </w:numPr>
-        <w:spacing w:after="80"/>
-      </w:pPr>
-      <w:r>
-        <w:t>Előzmény:</w:t>
-      </w:r>
-    </w:p>
-    <w:p>
-      <w:pPr>
-        <w:pStyle w:val="Listaszerbekezds"/>
-        <w:numPr>
-          <w:ilvl w:val="2"/>
-          <w:numId w:val="8"/>
-        </w:numPr>
-        <w:spacing w:after="80"/>
-      </w:pPr>
-      <w:r>
-        <w:t>Megrendelés bizonylatszáma, amiből készült</w:t>
-      </w:r>
-      <w:r>
-        <w:t>.</w:t>
-      </w:r>
-    </w:p>
-    <w:p>
-      <w:pPr>
-        <w:pStyle w:val="Listaszerbekezds"/>
-        <w:numPr>
-          <w:ilvl w:val="1"/>
-          <w:numId w:val="8"/>
-        </w:numPr>
-        <w:spacing w:after="80"/>
-      </w:pPr>
-      <w:r>
-        <w:t>Keltezés dátuma</w:t>
-      </w:r>
-    </w:p>
-    <w:p>
-      <w:pPr>
-        <w:pStyle w:val="Listaszerbekezds"/>
-        <w:numPr>
-          <w:ilvl w:val="1"/>
-          <w:numId w:val="8"/>
-        </w:numPr>
-        <w:spacing w:after="80"/>
-      </w:pPr>
-      <w:r>
-        <w:t>Nettó összeg</w:t>
-      </w:r>
-    </w:p>
-    <w:p>
-      <w:pPr>
-        <w:pStyle w:val="Listaszerbekezds"/>
-        <w:numPr>
-          <w:ilvl w:val="1"/>
-          <w:numId w:val="8"/>
-        </w:numPr>
-        <w:spacing w:after="80"/>
-      </w:pPr>
-      <w:r>
-        <w:t>Bruttó összeg</w:t>
-      </w:r>
-    </w:p>
-    <w:p>
-      <w:pPr>
-        <w:pStyle w:val="Listaszerbekezds"/>
-        <w:numPr>
-          <w:ilvl w:val="1"/>
-          <w:numId w:val="8"/>
-        </w:numPr>
-        <w:spacing w:after="80"/>
-      </w:pPr>
-      <w:r>
-        <w:t>Kiegyenlítés</w:t>
-      </w:r>
-      <w:r>
-        <w:t xml:space="preserve"> dátuma</w:t>
-      </w:r>
-    </w:p>
-    <w:p>
-      <w:pPr>
-        <w:pStyle w:val="Listaszerbekezds"/>
-        <w:numPr>
-          <w:ilvl w:val="1"/>
-          <w:numId w:val="8"/>
-        </w:numPr>
-        <w:spacing w:after="80"/>
-      </w:pPr>
-      <w:r>
-        <w:t>Vevő neve</w:t>
-      </w:r>
-    </w:p>
-    <w:p>
-      <w:pPr>
-        <w:pStyle w:val="Listaszerbekezds"/>
-        <w:numPr>
-          <w:ilvl w:val="1"/>
-          <w:numId w:val="8"/>
-        </w:numPr>
-        <w:spacing w:after="80"/>
-      </w:pPr>
-      <w:r>
-        <w:t>Státusz</w:t>
-      </w:r>
-    </w:p>
-    <w:p>
-      <w:pPr>
-        <w:pStyle w:val="Listaszerbekezds"/>
-        <w:numPr>
-          <w:ilvl w:val="1"/>
-          <w:numId w:val="8"/>
-        </w:numPr>
-        <w:spacing w:after="80"/>
-      </w:pPr>
-      <w:r>
-        <w:t>Fizetési mód</w:t>
-      </w:r>
-    </w:p>
-    <w:p>
-      <w:pPr>
-        <w:pStyle w:val="Listaszerbekezds"/>
-        <w:numPr>
-          <w:ilvl w:val="0"/>
-          <w:numId w:val="8"/>
-        </w:numPr>
-        <w:spacing w:after="80"/>
-      </w:pPr>
-      <w:r>
-        <w:rPr>
-          <w:u w:val="single"/>
-        </w:rPr>
-        <w:t>Műveletek:</w:t>
-      </w:r>
-    </w:p>
-    <w:p>
-      <w:pPr>
-        <w:pStyle w:val="Listaszerbekezds"/>
-        <w:numPr>
-          <w:ilvl w:val="1"/>
-          <w:numId w:val="8"/>
-        </w:numPr>
-        <w:spacing w:after="80"/>
-      </w:pPr>
-      <w:r>
-        <w:t>Számla kiegyenlítése</w:t>
-      </w:r>
-    </w:p>
-    <w:p>
-      <w:pPr>
-        <w:pStyle w:val="Listaszerbekezds"/>
-        <w:numPr>
-          <w:ilvl w:val="0"/>
-          <w:numId w:val="8"/>
-        </w:numPr>
-        <w:spacing w:after="80"/>
-        <w:rPr>
-          <w:u w:val="single"/>
-        </w:rPr>
-      </w:pPr>
-      <w:r>
-        <w:rPr>
-          <w:u w:val="single"/>
-        </w:rPr>
-        <w:t>Státuszok:</w:t>
-      </w:r>
-    </w:p>
-    <w:p>
-      <w:pPr>
-        <w:pStyle w:val="Listaszerbekezds"/>
-        <w:numPr>
-          <w:ilvl w:val="1"/>
-          <w:numId w:val="8"/>
-        </w:numPr>
-        <w:spacing w:after="80"/>
-      </w:pPr>
-      <w:r>
-        <w:t>Folyamatban:</w:t>
-      </w:r>
-    </w:p>
-    <w:p>
-      <w:pPr>
-        <w:pStyle w:val="Listaszerbekezds"/>
-        <w:numPr>
-          <w:ilvl w:val="2"/>
-          <w:numId w:val="8"/>
-        </w:numPr>
-        <w:spacing w:after="80"/>
-      </w:pPr>
-      <w:r>
-        <w:t>Amikor még nem lett kiegyenlítve.</w:t>
-      </w:r>
-    </w:p>
-    <w:p>
-      <w:pPr>
-        <w:pStyle w:val="Listaszerbekezds"/>
-        <w:numPr>
-          <w:ilvl w:val="1"/>
-          <w:numId w:val="8"/>
-        </w:numPr>
-        <w:spacing w:after="80"/>
-      </w:pPr>
-      <w:r>
-        <w:t>Teljesítve</w:t>
-      </w:r>
-      <w:r>
-        <w:t>:</w:t>
-      </w:r>
-    </w:p>
-    <w:p>
-      <w:pPr>
-        <w:pStyle w:val="Listaszerbekezds"/>
-        <w:numPr>
-          <w:ilvl w:val="2"/>
-          <w:numId w:val="8"/>
-        </w:numPr>
-        <w:spacing w:after="80"/>
-      </w:pPr>
-      <w:r>
-        <w:t>Amikor már ki lett egyenlítve.</w:t>
-      </w:r>
-    </w:p>
-    <w:p>
-      <w:pPr>
-        <w:pStyle w:val="Listaszerbekezds"/>
-        <w:numPr>
-          <w:ilvl w:val="1"/>
-          <w:numId w:val="8"/>
-        </w:numPr>
-        <w:spacing w:after="80"/>
-      </w:pPr>
-      <w:r>
-        <w:t>Sztornózva</w:t>
-      </w:r>
-      <w:r>
-        <w:t>:</w:t>
-      </w:r>
-    </w:p>
-    <w:p>
-      <w:pPr>
-        <w:pStyle w:val="Listaszerbekezds"/>
-        <w:numPr>
-          <w:ilvl w:val="2"/>
-          <w:numId w:val="8"/>
-        </w:numPr>
-        <w:spacing w:after="80"/>
-      </w:pPr>
-      <w:r>
-        <w:t xml:space="preserve">Amikor a számla már teljesített állapotban </w:t>
-      </w:r>
-      <w:r>
-        <w:t>v</w:t>
-      </w:r>
-      <w:r>
-        <w:t>olt</w:t>
-      </w:r>
-      <w:r>
-        <w:t xml:space="preserve"> és a hozzá tartozó vevői megrendelés lemondásra kerül</w:t>
-      </w:r>
-      <w:r>
-        <w:t>t</w:t>
-      </w:r>
-      <w:r>
-        <w:t>.</w:t>
-      </w:r>
-    </w:p>
-    <w:p>
-      <w:pPr>
-        <w:pStyle w:val="Listaszerbekezds"/>
-        <w:numPr>
-          <w:ilvl w:val="0"/>
-          <w:numId w:val="8"/>
-        </w:numPr>
-        <w:spacing w:after="80"/>
-      </w:pPr>
-      <w:r>
-        <w:t>Számla tételek adatai:</w:t>
-      </w:r>
-    </w:p>
-    <w:p>
-      <w:pPr>
-        <w:pStyle w:val="Listaszerbekezds"/>
-        <w:numPr>
-          <w:ilvl w:val="1"/>
-          <w:numId w:val="8"/>
-        </w:numPr>
-        <w:spacing w:after="80"/>
-      </w:pPr>
-      <w:r>
-        <w:t>Az olyan adatok külön el vannak tárolva, amelyek egy termék módosítás esetén inkonzisztenciát okozhatnának.</w:t>
-      </w:r>
-    </w:p>
-    <w:p>
-      <w:pPr>
-        <w:spacing w:after="80"/>
-        <w:rPr>
-          <w:b/>
-          <w:bCs/>
-        </w:rPr>
-      </w:pPr>
-      <w:r>
-        <w:rPr>
-          <w:b/>
-          <w:bCs/>
-          <w:highlight w:val="green"/>
-        </w:rPr>
-        <w:t>Értékesítés-&gt;Szállítólevél:</w:t>
-      </w:r>
-    </w:p>
-    <w:p>
-      <w:pPr>
-        <w:pStyle w:val="Listaszerbekezds"/>
-        <w:numPr>
-          <w:ilvl w:val="0"/>
-          <w:numId w:val="8"/>
-        </w:numPr>
-        <w:spacing w:after="80"/>
-        <w:rPr>
-          <w:b/>
-          <w:bCs/>
-        </w:rPr>
-      </w:pPr>
-      <w:r>
-        <w:t>Megnyitásával listázódnak a szállítólevelek az alábbi adatokkal:</w:t>
-      </w:r>
-    </w:p>
-    <w:p>
-      <w:pPr>
-        <w:pStyle w:val="Listaszerbekezds"/>
-        <w:numPr>
-          <w:ilvl w:val="1"/>
-          <w:numId w:val="8"/>
-        </w:numPr>
-        <w:spacing w:after="80"/>
-        <w:rPr>
-          <w:b/>
-          <w:bCs/>
-        </w:rPr>
-      </w:pPr>
-      <w:r>
-        <w:t>Bizonylatszám</w:t>
-      </w:r>
-    </w:p>
-    <w:p>
-      <w:pPr>
-        <w:pStyle w:val="Listaszerbekezds"/>
-        <w:numPr>
-          <w:ilvl w:val="1"/>
-          <w:numId w:val="8"/>
-        </w:numPr>
-        <w:spacing w:after="80"/>
-        <w:rPr>
-          <w:b/>
-          <w:bCs/>
-        </w:rPr>
-      </w:pPr>
-      <w:r>
-        <w:t>Vevő neve</w:t>
-      </w:r>
-    </w:p>
-    <w:p>
-      <w:pPr>
-        <w:pStyle w:val="Listaszerbekezds"/>
-        <w:numPr>
-          <w:ilvl w:val="1"/>
-          <w:numId w:val="8"/>
-        </w:numPr>
-        <w:spacing w:after="80"/>
-        <w:rPr>
-          <w:b/>
-          <w:bCs/>
-        </w:rPr>
-      </w:pPr>
-      <w:r>
-        <w:t>Nettó összeg</w:t>
-      </w:r>
-    </w:p>
-    <w:p>
-      <w:pPr>
-        <w:pStyle w:val="Listaszerbekezds"/>
-        <w:numPr>
-          <w:ilvl w:val="1"/>
-          <w:numId w:val="8"/>
-        </w:numPr>
-        <w:spacing w:after="80"/>
-        <w:rPr>
-          <w:b/>
-          <w:bCs/>
-        </w:rPr>
-      </w:pPr>
-      <w:r>
-        <w:t>Bruttó összeg</w:t>
-      </w:r>
-    </w:p>
-    <w:p>
-      <w:pPr>
-        <w:pStyle w:val="Listaszerbekezds"/>
-        <w:numPr>
-          <w:ilvl w:val="1"/>
-          <w:numId w:val="8"/>
-        </w:numPr>
-        <w:spacing w:after="80"/>
-        <w:rPr>
-          <w:b/>
-          <w:bCs/>
-        </w:rPr>
-      </w:pPr>
-      <w:r>
-        <w:t>Teljesítés dátuma</w:t>
-      </w:r>
-    </w:p>
-    <w:p>
-      <w:pPr>
-        <w:pStyle w:val="Listaszerbekezds"/>
-        <w:numPr>
-          <w:ilvl w:val="1"/>
-          <w:numId w:val="8"/>
-        </w:numPr>
-        <w:spacing w:after="80"/>
-        <w:rPr>
-          <w:b/>
-          <w:bCs/>
-        </w:rPr>
-      </w:pPr>
-      <w:r>
-        <w:t>Szállítási mód</w:t>
-      </w:r>
-    </w:p>
-    <w:p>
-      <w:pPr>
-        <w:pStyle w:val="Listaszerbekezds"/>
-        <w:numPr>
-          <w:ilvl w:val="1"/>
-          <w:numId w:val="8"/>
-        </w:numPr>
-        <w:spacing w:after="80"/>
-        <w:rPr>
-          <w:b/>
-          <w:bCs/>
-        </w:rPr>
-      </w:pPr>
-      <w:r>
-        <w:t>Fizetési mód</w:t>
-      </w:r>
-    </w:p>
-    <w:p>
-      <w:pPr>
-        <w:pStyle w:val="Listaszerbekezds"/>
-        <w:numPr>
-          <w:ilvl w:val="1"/>
-          <w:numId w:val="8"/>
-        </w:numPr>
-        <w:spacing w:after="80"/>
-        <w:rPr>
-          <w:b/>
-          <w:bCs/>
-        </w:rPr>
-      </w:pPr>
-      <w:r>
-        <w:t>Státusz</w:t>
-      </w:r>
-    </w:p>
-    <w:p>
-      <w:pPr>
-        <w:pStyle w:val="Listaszerbekezds"/>
-        <w:numPr>
-          <w:ilvl w:val="1"/>
-          <w:numId w:val="8"/>
-        </w:numPr>
-        <w:spacing w:after="80"/>
-        <w:rPr>
-          <w:b/>
-          <w:bCs/>
-        </w:rPr>
-      </w:pPr>
-      <w:r>
-        <w:t>Előzmény:</w:t>
-      </w:r>
-    </w:p>
-    <w:p>
-      <w:pPr>
-        <w:pStyle w:val="Listaszerbekezds"/>
-        <w:numPr>
-          <w:ilvl w:val="2"/>
-          <w:numId w:val="8"/>
-        </w:numPr>
-        <w:spacing w:after="80"/>
-        <w:rPr>
-          <w:b/>
-          <w:bCs/>
-        </w:rPr>
-      </w:pPr>
-      <w:r>
-        <w:t>Megrendelés bizonylatszáma, amiből készült.</w:t>
-      </w:r>
-    </w:p>
-    <w:p>
-      <w:pPr>
-        <w:pStyle w:val="Listaszerbekezds"/>
-        <w:numPr>
-          <w:ilvl w:val="0"/>
-          <w:numId w:val="8"/>
-        </w:numPr>
-        <w:spacing w:after="80"/>
-        <w:rPr>
-          <w:b/>
-          <w:bCs/>
-        </w:rPr>
-      </w:pPr>
-      <w:r>
-        <w:rPr>
-          <w:u w:val="single"/>
-        </w:rPr>
-        <w:t>Műveletek:</w:t>
-      </w:r>
-    </w:p>
-    <w:p>
-      <w:pPr>
-        <w:pStyle w:val="Listaszerbekezds"/>
-        <w:numPr>
-          <w:ilvl w:val="1"/>
-          <w:numId w:val="8"/>
-        </w:numPr>
-        <w:spacing w:after="80"/>
-        <w:rPr>
-          <w:b/>
-          <w:bCs/>
-        </w:rPr>
-      </w:pPr>
-      <w:r>
-        <w:t>Szállítólevél teljesítettre állítása</w:t>
-      </w:r>
-    </w:p>
-    <w:p>
-      <w:pPr>
-        <w:pStyle w:val="Listaszerbekezds"/>
-        <w:numPr>
-          <w:ilvl w:val="0"/>
-          <w:numId w:val="8"/>
-        </w:numPr>
-        <w:spacing w:after="80"/>
-        <w:rPr>
-          <w:b/>
-          <w:bCs/>
-          <w:u w:val="single"/>
-        </w:rPr>
-      </w:pPr>
-      <w:r>
-        <w:rPr>
-          <w:u w:val="single"/>
-        </w:rPr>
-        <w:lastRenderedPageBreak/>
         <w:t>Státuszok</w:t>
       </w:r>
       <w:r>
@@ -3408,7 +3472,15 @@
         <w:t>Felhasználó törlése.</w:t>
       </w:r>
       <w:r>
-        <w:t xml:space="preserve"> (is_staff tulajdonsága hamisra </w:t>
+        <w:t xml:space="preserve"> (</w:t>
+      </w:r>
+      <w:proofErr w:type="spellStart"/>
+      <w:r>
+        <w:t>is_staff</w:t>
+      </w:r>
+      <w:proofErr w:type="spellEnd"/>
+      <w:r>
+        <w:t xml:space="preserve"> tulajdonsága hamisra </w:t>
       </w:r>
       <w:r>
         <w:t>módosul</w:t>
@@ -3690,13 +3762,29 @@
         <w:t>termékek</w:t>
       </w:r>
       <w:r>
-        <w:t xml:space="preserve"> kapcsolata -&gt; tábla: összekapcsolja az akció id-ját a </w:t>
+        <w:t xml:space="preserve"> kapcsolata -&gt; tábla: összekapcsolja az akció </w:t>
+      </w:r>
+      <w:proofErr w:type="spellStart"/>
+      <w:r>
+        <w:t>id</w:t>
+      </w:r>
+      <w:proofErr w:type="spellEnd"/>
+      <w:r>
+        <w:t xml:space="preserve">-ját a </w:t>
       </w:r>
       <w:r>
         <w:t>termék</w:t>
       </w:r>
       <w:r>
-        <w:t xml:space="preserve"> id-val és van egy %-os érték amekkora az akció</w:t>
+        <w:t xml:space="preserve"> </w:t>
+      </w:r>
+      <w:proofErr w:type="spellStart"/>
+      <w:r>
+        <w:t>id-val</w:t>
+      </w:r>
+      <w:proofErr w:type="spellEnd"/>
+      <w:r>
+        <w:t xml:space="preserve"> és van egy %-os érték amekkora az akció</w:t>
       </w:r>
       <w:r>
         <w:t>.</w:t>
@@ -3766,20 +3854,36 @@
         <w:spacing w:after="80"/>
       </w:pPr>
       <w:r>
-        <w:t>Race Conditionok megoldásáról lehetne írni a szakdogában.</w:t>
-      </w:r>
-    </w:p>
-    <w:p>
-      <w:pPr>
-        <w:spacing w:after="80"/>
-      </w:pPr>
-    </w:p>
-    <w:p>
-      <w:pPr>
-        <w:spacing w:after="80"/>
-      </w:pPr>
-      <w:r>
         <w:lastRenderedPageBreak/>
+        <w:t xml:space="preserve">Race </w:t>
+      </w:r>
+      <w:proofErr w:type="spellStart"/>
+      <w:r>
+        <w:t>Conditionok</w:t>
+      </w:r>
+      <w:proofErr w:type="spellEnd"/>
+      <w:r>
+        <w:t xml:space="preserve"> megoldásáról lehetne írni a </w:t>
+      </w:r>
+      <w:proofErr w:type="spellStart"/>
+      <w:r>
+        <w:t>szakdogában</w:t>
+      </w:r>
+      <w:proofErr w:type="spellEnd"/>
+      <w:r>
+        <w:t>.</w:t>
+      </w:r>
+    </w:p>
+    <w:p>
+      <w:pPr>
+        <w:spacing w:after="80"/>
+      </w:pPr>
+    </w:p>
+    <w:p>
+      <w:pPr>
+        <w:spacing w:after="80"/>
+      </w:pPr>
+      <w:r>
         <w:t>Amikor valami olyan fizetés van, ami a megrendeléskor végbemegy, akkor a tartozás 0 és a generált számla egyből végleges.</w:t>
       </w:r>
     </w:p>
@@ -3812,12 +3916,21 @@
       <w:pPr>
         <w:spacing w:after="80"/>
       </w:pPr>
-      <w:r>
-        <w:rPr>
-          <w:b/>
-          <w:bCs/>
-        </w:rPr>
-        <w:t>Szakdogába beszélni róla:</w:t>
+      <w:proofErr w:type="spellStart"/>
+      <w:r>
+        <w:rPr>
+          <w:b/>
+          <w:bCs/>
+        </w:rPr>
+        <w:t>Szakdogába</w:t>
+      </w:r>
+      <w:proofErr w:type="spellEnd"/>
+      <w:r>
+        <w:rPr>
+          <w:b/>
+          <w:bCs/>
+        </w:rPr>
+        <w:t xml:space="preserve"> beszélni róla:</w:t>
       </w:r>
       <w:r>
         <w:rPr>
@@ -3827,46 +3940,104 @@
         <w:t xml:space="preserve"> </w:t>
       </w:r>
       <w:r>
-        <w:t>Nemeket név alapján le lehet szedni, megadott cím alapján + nem alapján statisztikai becslést adni, hogy hol lenne érdemes megnyitni egy fizikális boltot, az összefüggőségek alapján (milyen az adott területen a nemek eloszlása stb (pl ha inkább nőknek szánt termékeket akarnak árusítani a jövőben, az is játszhat)), megadni, hogy milyen termékeket lenne érdemes egy adott területen árusítani egy megnyitott boltban.</w:t>
-      </w:r>
-    </w:p>
-    <w:p>
-      <w:pPr>
-        <w:spacing w:after="80"/>
-      </w:pPr>
-    </w:p>
-    <w:p>
-      <w:pPr>
-        <w:spacing w:after="80"/>
-      </w:pPr>
-      <w:r>
-        <w:t>Ergonómiai szempontból a webáruházat érdemes megcsinálni (képekhez alt-ok, header átugrás, vak nézet nagyobb betűméret, élesebb színek), admin rendszerben ezt csak fejlesztési ötletként.</w:t>
-      </w:r>
-    </w:p>
-    <w:p>
-      <w:pPr>
-        <w:spacing w:after="80"/>
-      </w:pPr>
-    </w:p>
-    <w:p>
-      <w:pPr>
-        <w:spacing w:after="80"/>
-      </w:pPr>
-      <w:r>
-        <w:t>Hogy néz ki majd a védés? Én kattintgathatom majd a felületet, vagy csak szóban lehet róla beszélni felület nélkül diák kivetítésével?</w:t>
-      </w:r>
-    </w:p>
-    <w:p>
-      <w:pPr>
-        <w:spacing w:after="80"/>
-      </w:pPr>
-    </w:p>
-    <w:p>
-      <w:pPr>
-        <w:spacing w:after="80"/>
-      </w:pPr>
-      <w:r>
-        <w:t>App label módosítás esetén lehet, hogy a permissinökkel lesz ba</w:t>
+        <w:t xml:space="preserve">Nemeket név alapján le lehet szedni, megadott cím alapján + nem alapján statisztikai becslést adni, hogy hol lenne érdemes megnyitni egy fizikális boltot, az összefüggőségek alapján (milyen az adott területen a nemek eloszlása </w:t>
+      </w:r>
+      <w:proofErr w:type="spellStart"/>
+      <w:r>
+        <w:t>stb</w:t>
+      </w:r>
+      <w:proofErr w:type="spellEnd"/>
+      <w:r>
+        <w:t xml:space="preserve"> (</w:t>
+      </w:r>
+      <w:proofErr w:type="spellStart"/>
+      <w:proofErr w:type="gramStart"/>
+      <w:r>
+        <w:t>pl</w:t>
+      </w:r>
+      <w:proofErr w:type="spellEnd"/>
+      <w:proofErr w:type="gramEnd"/>
+      <w:r>
+        <w:t xml:space="preserve"> ha inkább nőknek szánt termékeket akarnak árusítani a jövőben, az is játszhat)), megadni, hogy milyen termékeket lenne érdemes egy adott területen árusítani egy megnyitott boltban.</w:t>
+      </w:r>
+    </w:p>
+    <w:p>
+      <w:pPr>
+        <w:spacing w:after="80"/>
+      </w:pPr>
+    </w:p>
+    <w:p>
+      <w:pPr>
+        <w:spacing w:after="80"/>
+      </w:pPr>
+      <w:r>
+        <w:t xml:space="preserve">Ergonómiai szempontból a webáruházat érdemes megcsinálni (képekhez alt-ok, </w:t>
+      </w:r>
+      <w:proofErr w:type="spellStart"/>
+      <w:r>
+        <w:t>header</w:t>
+      </w:r>
+      <w:proofErr w:type="spellEnd"/>
+      <w:r>
+        <w:t xml:space="preserve"> átugrás, vak nézet nagyobb betűméret, élesebb színek), </w:t>
+      </w:r>
+      <w:proofErr w:type="spellStart"/>
+      <w:r>
+        <w:t>admin</w:t>
+      </w:r>
+      <w:proofErr w:type="spellEnd"/>
+      <w:r>
+        <w:t xml:space="preserve"> rendszerben ezt csak fejlesztési ötletként.</w:t>
+      </w:r>
+    </w:p>
+    <w:p>
+      <w:pPr>
+        <w:spacing w:after="80"/>
+      </w:pPr>
+    </w:p>
+    <w:p>
+      <w:pPr>
+        <w:spacing w:after="80"/>
+      </w:pPr>
+      <w:r>
+        <w:t xml:space="preserve">Hogy néz ki majd a védés? Én </w:t>
+      </w:r>
+      <w:proofErr w:type="spellStart"/>
+      <w:r>
+        <w:t>kattintgathatom</w:t>
+      </w:r>
+      <w:proofErr w:type="spellEnd"/>
+      <w:r>
+        <w:t xml:space="preserve"> majd a felületet, vagy csak szóban lehet róla beszélni felület nélkül diák kivetítésével?</w:t>
+      </w:r>
+    </w:p>
+    <w:p>
+      <w:pPr>
+        <w:spacing w:after="80"/>
+      </w:pPr>
+    </w:p>
+    <w:p>
+      <w:pPr>
+        <w:spacing w:after="80"/>
+      </w:pPr>
+      <w:r>
+        <w:t xml:space="preserve">App </w:t>
+      </w:r>
+      <w:proofErr w:type="spellStart"/>
+      <w:r>
+        <w:t>label</w:t>
+      </w:r>
+      <w:proofErr w:type="spellEnd"/>
+      <w:r>
+        <w:t xml:space="preserve"> módosítás esetén lehet, hogy a </w:t>
+      </w:r>
+      <w:proofErr w:type="spellStart"/>
+      <w:r>
+        <w:t>permissinökkel</w:t>
+      </w:r>
+      <w:proofErr w:type="spellEnd"/>
+      <w:r>
+        <w:t xml:space="preserve"> lesz ba</w:t>
       </w:r>
       <w:r>
         <w:t>j.</w:t>
@@ -3881,12 +4052,76 @@
       <w:pPr>
         <w:spacing w:after="80"/>
       </w:pPr>
-      <w:r>
-        <w:t>Permission-ökről is lehet szépen írni majd részletesen.</w:t>
-      </w:r>
-      <w:r>
-        <w:t xml:space="preserve"> Pl lehetne azt is csinálni, hogy leveszek dolgokat a felületről, ha nincs hozzá jog, nem csak egyáltalán nem jelenítek meg dolgokat.</w:t>
-      </w:r>
+      <w:proofErr w:type="spellStart"/>
+      <w:r>
+        <w:t>Permission-ökről</w:t>
+      </w:r>
+      <w:proofErr w:type="spellEnd"/>
+      <w:r>
+        <w:t xml:space="preserve"> is lehet szépen írni majd részletesen.</w:t>
+      </w:r>
+      <w:r>
+        <w:t xml:space="preserve"> </w:t>
+      </w:r>
+      <w:proofErr w:type="spellStart"/>
+      <w:r>
+        <w:t>Pl</w:t>
+      </w:r>
+      <w:proofErr w:type="spellEnd"/>
+      <w:r>
+        <w:t xml:space="preserve"> lehetne azt is csinálni, hogy leveszek dolgokat a felületről, ha nincs hozzá jog, nem csak egyáltalán nem jelenítek meg dolgokat.</w:t>
+      </w:r>
+    </w:p>
+    <w:p>
+      <w:pPr>
+        <w:spacing w:after="80"/>
+      </w:pPr>
+    </w:p>
+    <w:p>
+      <w:pPr>
+        <w:spacing w:after="80"/>
+      </w:pPr>
+      <w:bookmarkStart w:id="0" w:name="_Hlk100481172"/>
+      <w:proofErr w:type="spellStart"/>
+      <w:r>
+        <w:t>Original</w:t>
+      </w:r>
+      <w:proofErr w:type="spellEnd"/>
+      <w:r>
+        <w:t xml:space="preserve"> adatok </w:t>
+      </w:r>
+      <w:r>
+        <w:t>azért kellenek, mert termék, kiszerelés módosításkor egy megrendelés, számla, szállítólevél adatai e-miatt nem módosulhatnak.</w:t>
+      </w:r>
+    </w:p>
+    <w:p>
+      <w:pPr>
+        <w:spacing w:after="80"/>
+      </w:pPr>
+    </w:p>
+    <w:p>
+      <w:pPr>
+        <w:spacing w:after="80"/>
+      </w:pPr>
+      <w:proofErr w:type="spellStart"/>
+      <w:r>
+        <w:t>Customerekkel</w:t>
+      </w:r>
+      <w:proofErr w:type="spellEnd"/>
+      <w:r>
+        <w:t xml:space="preserve"> kapcsolatban -&gt; A név változhat, de email alapján lehet egyértelműen azonosítani.</w:t>
+      </w:r>
+    </w:p>
+    <w:bookmarkEnd w:id="0"/>
+    <w:p>
+      <w:pPr>
+        <w:spacing w:after="80"/>
+      </w:pPr>
+    </w:p>
+    <w:p>
+      <w:pPr>
+        <w:spacing w:after="80"/>
+      </w:pPr>
     </w:p>
     <w:sectPr>
       <w:pgSz w:w="11906" w:h="16838"/>
@@ -5818,55 +6053,55 @@
       </w:rPr>
     </w:lvl>
   </w:abstractNum>
-  <w:num w:numId="1">
+  <w:num w:numId="1" w16cid:durableId="937100901">
     <w:abstractNumId w:val="10"/>
   </w:num>
-  <w:num w:numId="2">
+  <w:num w:numId="2" w16cid:durableId="2105611242">
     <w:abstractNumId w:val="14"/>
   </w:num>
-  <w:num w:numId="3">
+  <w:num w:numId="3" w16cid:durableId="1339193147">
     <w:abstractNumId w:val="0"/>
   </w:num>
-  <w:num w:numId="4">
+  <w:num w:numId="4" w16cid:durableId="1626814145">
     <w:abstractNumId w:val="8"/>
   </w:num>
-  <w:num w:numId="5">
+  <w:num w:numId="5" w16cid:durableId="1525481877">
     <w:abstractNumId w:val="3"/>
   </w:num>
-  <w:num w:numId="6">
+  <w:num w:numId="6" w16cid:durableId="291522456">
     <w:abstractNumId w:val="5"/>
   </w:num>
-  <w:num w:numId="7">
+  <w:num w:numId="7" w16cid:durableId="237181214">
     <w:abstractNumId w:val="7"/>
   </w:num>
-  <w:num w:numId="8">
+  <w:num w:numId="8" w16cid:durableId="1720203355">
     <w:abstractNumId w:val="2"/>
   </w:num>
-  <w:num w:numId="9">
+  <w:num w:numId="9" w16cid:durableId="1128625326">
     <w:abstractNumId w:val="16"/>
   </w:num>
-  <w:num w:numId="10">
+  <w:num w:numId="10" w16cid:durableId="881096220">
     <w:abstractNumId w:val="13"/>
   </w:num>
-  <w:num w:numId="11">
+  <w:num w:numId="11" w16cid:durableId="987132685">
     <w:abstractNumId w:val="6"/>
   </w:num>
-  <w:num w:numId="12">
+  <w:num w:numId="12" w16cid:durableId="352192800">
     <w:abstractNumId w:val="9"/>
   </w:num>
-  <w:num w:numId="13">
+  <w:num w:numId="13" w16cid:durableId="1709910554">
     <w:abstractNumId w:val="4"/>
   </w:num>
-  <w:num w:numId="14">
+  <w:num w:numId="14" w16cid:durableId="1323892855">
     <w:abstractNumId w:val="11"/>
   </w:num>
-  <w:num w:numId="15">
+  <w:num w:numId="15" w16cid:durableId="795368512">
     <w:abstractNumId w:val="1"/>
   </w:num>
-  <w:num w:numId="16">
+  <w:num w:numId="16" w16cid:durableId="1643851331">
     <w:abstractNumId w:val="15"/>
   </w:num>
-  <w:num w:numId="17">
+  <w:num w:numId="17" w16cid:durableId="1575122430">
     <w:abstractNumId w:val="12"/>
   </w:num>
 </w:numbering>

</xml_diff>

<commit_message>
Product pics, Actions, Sales detail extras, Sales delete, cancel
</commit_message>
<xml_diff>
--- a/dokumentacio/funkcionalis_specifikacio.docx
+++ b/dokumentacio/funkcionalis_specifikacio.docx
@@ -2522,6 +2522,28 @@
       <w:pPr>
         <w:pStyle w:val="Listaszerbekezds"/>
         <w:numPr>
+          <w:ilvl w:val="2"/>
+          <w:numId w:val="8"/>
+        </w:numPr>
+        <w:spacing w:after="80"/>
+      </w:pPr>
+      <w:r>
+        <w:t>Csak addig lehet lemondani, amíg nincs teljesített státuszban.</w:t>
+      </w:r>
+      <w:r>
+        <w:t xml:space="preserve"> (Mert akkor már lehet törölni a terméke</w:t>
+      </w:r>
+      <w:r>
+        <w:t>t.</w:t>
+      </w:r>
+      <w:r>
+        <w:t>)</w:t>
+      </w:r>
+    </w:p>
+    <w:p>
+      <w:pPr>
+        <w:pStyle w:val="Listaszerbekezds"/>
+        <w:numPr>
           <w:ilvl w:val="0"/>
           <w:numId w:val="8"/>
         </w:numPr>
@@ -3091,6 +3113,7 @@
         </w:rPr>
       </w:pPr>
       <w:r>
+        <w:lastRenderedPageBreak/>
         <w:t>Státusz</w:t>
       </w:r>
     </w:p>
@@ -3125,7 +3148,6 @@
         </w:rPr>
       </w:pPr>
       <w:r>
-        <w:lastRenderedPageBreak/>
         <w:t>Megrendelés bizonylatszáma, amiből készült.</w:t>
       </w:r>
     </w:p>
@@ -3826,6 +3848,7 @@
         <w:spacing w:after="80"/>
       </w:pPr>
       <w:r>
+        <w:lastRenderedPageBreak/>
         <w:t xml:space="preserve">Szabad készlet -&gt; </w:t>
       </w:r>
       <w:r>
@@ -3854,7 +3877,6 @@
         <w:spacing w:after="80"/>
       </w:pPr>
       <w:r>
-        <w:lastRenderedPageBreak/>
         <w:t xml:space="preserve">Race </w:t>
       </w:r>
       <w:proofErr w:type="spellStart"/>
@@ -4111,17 +4133,7 @@
       <w:r>
         <w:t xml:space="preserve"> kapcsolatban -&gt; A név változhat, de email alapján lehet egyértelműen azonosítani.</w:t>
       </w:r>
-    </w:p>
-    <w:bookmarkEnd w:id="0"/>
-    <w:p>
-      <w:pPr>
-        <w:spacing w:after="80"/>
-      </w:pPr>
-    </w:p>
-    <w:p>
-      <w:pPr>
-        <w:spacing w:after="80"/>
-      </w:pPr>
+      <w:bookmarkEnd w:id="0"/>
     </w:p>
     <w:sectPr>
       <w:pgSz w:w="11906" w:h="16838"/>

</xml_diff>